<commit_message>
Abstract added, additional editing.
</commit_message>
<xml_diff>
--- a/Morse - Final Project - AS.470.708 Open Data with Python.docx
+++ b/Morse - Final Project - AS.470.708 Open Data with Python.docx
@@ -11,9 +11,105 @@
     </w:p>
     <w:p>
       <w:pPr>
+        <w:pStyle w:val="Title"/>
+        <w:jc w:val="center"/>
+      </w:pPr>
+      <w:r>
+        <w:t xml:space="preserve">Examination of the influence of Technical Skills Training on </w:t>
+      </w:r>
+      <w:r>
+        <w:t>Technology Advancement in Government Organizations</w:t>
+      </w:r>
+    </w:p>
+    <w:p/>
+    <w:p>
+      <w:pPr>
+        <w:pStyle w:val="Subtitle"/>
+      </w:pPr>
+      <w:r>
+        <w:t>Abstract</w:t>
+      </w:r>
+    </w:p>
+    <w:p>
+      <w:r>
+        <w:t>Em</w:t>
+      </w:r>
+      <w:r>
+        <w:t>p</w:t>
+      </w:r>
+      <w:r>
+        <w:t xml:space="preserve">loyee skills development, though often recognized as crucial for </w:t>
+      </w:r>
+      <w:r>
+        <w:t xml:space="preserve">employee retention </w:t>
+      </w:r>
+      <w:r>
+        <w:t xml:space="preserve">and satisfaction, are rarely examined in relation to </w:t>
+      </w:r>
+      <w:r>
+        <w:t xml:space="preserve">organizational performance. This </w:t>
+      </w:r>
+      <w:r>
+        <w:t xml:space="preserve">study examines the relationship of Technical Skills </w:t>
+      </w:r>
+      <w:r>
+        <w:t xml:space="preserve">enablement with the overall performance of an organization. </w:t>
+      </w:r>
+      <w:r>
+        <w:t xml:space="preserve">Publicly available survey results provided by the World Bank Group are examined to understand </w:t>
+      </w:r>
+      <w:r>
+        <w:t xml:space="preserve">the Technical </w:t>
+      </w:r>
+      <w:r>
+        <w:t>Maturity</w:t>
+      </w:r>
+      <w:r>
+        <w:t xml:space="preserve"> of 198 countries</w:t>
+      </w:r>
+      <w:r>
+        <w:t xml:space="preserve">, as well as the Success rate of </w:t>
+      </w:r>
+      <w:r>
+        <w:t xml:space="preserve">1024 projects </w:t>
+      </w:r>
+      <w:r>
+        <w:t xml:space="preserve">to implement technological solutions and directly subsidized by the World Bank Group. </w:t>
+      </w:r>
+      <w:r>
+        <w:t xml:space="preserve">Through Linear and Logistic Regression, the findings indicate </w:t>
+      </w:r>
+      <w:r>
+        <w:t xml:space="preserve">no significant relationship between Technical Skills enablement and either Technical Maturity of an organization, or </w:t>
+      </w:r>
+      <w:r>
+        <w:t>the success of Technology projects.</w:t>
+      </w:r>
+    </w:p>
+    <w:p>
+      <w:pPr>
+        <w:spacing w:line="259" w:lineRule="auto"/>
+        <w:ind w:firstLine="0"/>
+        <w:rPr>
+          <w:rFonts w:asciiTheme="majorHAnsi" w:eastAsiaTheme="majorEastAsia" w:hAnsiTheme="majorHAnsi" w:cstheme="majorBidi"/>
+          <w:b/>
+          <w:bCs/>
+          <w:smallCaps/>
+          <w:color w:val="000000" w:themeColor="text1"/>
+          <w:sz w:val="36"/>
+          <w:szCs w:val="36"/>
+        </w:rPr>
+      </w:pPr>
+      <w:r>
+        <w:br w:type="page"/>
+      </w:r>
+    </w:p>
+    <w:p>
+      <w:pPr>
         <w:pStyle w:val="Heading1"/>
       </w:pPr>
       <w:r>
+        <w:lastRenderedPageBreak/>
         <w:t>Introduction &amp; Literature Review</w:t>
       </w:r>
     </w:p>
@@ -269,14 +365,14 @@
         <w:rPr>
           <w:rFonts w:cstheme="minorHAnsi"/>
         </w:rPr>
-        <w:t xml:space="preserve">. </w:t>
+        <w:t xml:space="preserve">. Training and skills development specifically are identified as key factors that ensure an </w:t>
       </w:r>
       <w:r>
         <w:rPr>
           <w:rFonts w:cstheme="minorHAnsi"/>
         </w:rPr>
         <w:lastRenderedPageBreak/>
-        <w:t>Training and skills development specifically are identified as key factors that ensure an employee feels empowered and is more likely to embrace organizational goals. Ochola does not engage in experimental analysis, though, and concentrates on a review of existing literature.</w:t>
+        <w:t>employee feels empowered and is more likely to embrace organizational goals. Ochola does not engage in experimental analysis, though, and concentrates on a review of existing literature.</w:t>
       </w:r>
     </w:p>
     <w:p>
@@ -614,14 +710,14 @@
         <w:rPr>
           <w:rFonts w:cstheme="minorHAnsi"/>
         </w:rPr>
-        <w:t xml:space="preserve">, showing that not only does training improve employee performance, but that improved performance </w:t>
+        <w:t xml:space="preserve">, showing that not only does training improve employee performance, but that improved performance leads to improved organizational performance. As with Ochola and Schneebacher, Khan et. al. </w:t>
       </w:r>
       <w:r>
         <w:rPr>
           <w:rFonts w:cstheme="minorHAnsi"/>
         </w:rPr>
         <w:lastRenderedPageBreak/>
-        <w:t xml:space="preserve">leads to improved organizational performance. As with Ochola and Schneebacher, Khan et. al. state that employee performance is dependent on many factors including job satisfaction and management practices. Their analysis, though, concentrates on employee training, examining three factors of training: on-the-job (vs. through books or online), training design, and the delivery style of the trainer. The authors conclude all three variables have a strong positive influence on organizational performance. </w:t>
+        <w:t xml:space="preserve">state that employee performance is dependent on many factors including job satisfaction and management practices. Their analysis, though, concentrates on employee training, examining three factors of training: on-the-job (vs. through books or online), training design, and the delivery style of the trainer. The authors conclude all three variables have a strong positive influence on organizational performance. </w:t>
       </w:r>
     </w:p>
     <w:p>
@@ -828,22 +924,28 @@
         <w:rPr>
           <w:rFonts w:cstheme="minorHAnsi"/>
         </w:rPr>
+        <w:t xml:space="preserve">The analysis in this document attempts to provide a more empirical demonstration of the direct relationship between training individuals </w:t>
+      </w:r>
+      <w:proofErr w:type="gramStart"/>
+      <w:r>
+        <w:rPr>
+          <w:rFonts w:cstheme="minorHAnsi"/>
+        </w:rPr>
+        <w:t>on</w:t>
+      </w:r>
+      <w:proofErr w:type="gramEnd"/>
+      <w:r>
+        <w:rPr>
+          <w:rFonts w:cstheme="minorHAnsi"/>
+        </w:rPr>
+        <w:t xml:space="preserve"> new technology and the success of those </w:t>
+      </w:r>
+      <w:r>
+        <w:rPr>
+          <w:rFonts w:cstheme="minorHAnsi"/>
+        </w:rPr>
         <w:lastRenderedPageBreak/>
-        <w:t xml:space="preserve">The analysis in this document attempts to provide a more empirical demonstration of the direct relationship between training individuals </w:t>
-      </w:r>
-      <w:proofErr w:type="gramStart"/>
-      <w:r>
-        <w:rPr>
-          <w:rFonts w:cstheme="minorHAnsi"/>
-        </w:rPr>
-        <w:t>on</w:t>
-      </w:r>
-      <w:proofErr w:type="gramEnd"/>
-      <w:r>
-        <w:rPr>
-          <w:rFonts w:cstheme="minorHAnsi"/>
-        </w:rPr>
-        <w:t xml:space="preserve"> new technology and the success of those technological solutions. More specifically, through the analysis of survey data collected by the World Bank Group, I will examine the hypothesis that training has a positive impact on organizational success and on the outcome of specific projects.</w:t>
+        <w:t>technological solutions. More specifically, through the analysis of survey data collected by the World Bank Group, I will examine the hypothesis that training has a positive impact on organizational success and on the outcome of specific projects.</w:t>
       </w:r>
     </w:p>
     <w:p>
@@ -1094,22 +1196,7 @@
         <w:rPr>
           <w:rFonts w:eastAsia="Times New Roman" w:cstheme="minorHAnsi"/>
         </w:rPr>
-        <w:lastRenderedPageBreak/>
-        <w:t xml:space="preserve">The </w:t>
-      </w:r>
-      <w:proofErr w:type="spellStart"/>
-      <w:r>
-        <w:rPr>
-          <w:rFonts w:eastAsia="Times New Roman" w:cstheme="minorHAnsi"/>
-        </w:rPr>
-        <w:t>GovTech</w:t>
-      </w:r>
-      <w:proofErr w:type="spellEnd"/>
-      <w:r>
-        <w:rPr>
-          <w:rFonts w:eastAsia="Times New Roman" w:cstheme="minorHAnsi"/>
-        </w:rPr>
-        <w:t xml:space="preserve"> Maturity Index (GTMI) score assigned by the World Bank Group (WBG), indicating the maturity of a country's digital government transformation.</w:t>
+        <w:t>The GovTech Maturity Index (GTMI) score assigned by the World Bank Group (WBG), indicating the maturity of a country's digital government transformation.</w:t>
       </w:r>
     </w:p>
     <w:p>
@@ -1140,21 +1227,8 @@
         <w:rPr>
           <w:rFonts w:eastAsia="Times New Roman" w:cstheme="minorHAnsi"/>
         </w:rPr>
-        <w:t xml:space="preserve">All data has been obtained from the WBG either through their annual </w:t>
-      </w:r>
-      <w:proofErr w:type="spellStart"/>
-      <w:r>
-        <w:rPr>
-          <w:rFonts w:eastAsia="Times New Roman" w:cstheme="minorHAnsi"/>
-        </w:rPr>
-        <w:t>GovTech</w:t>
-      </w:r>
-      <w:proofErr w:type="spellEnd"/>
-      <w:r>
-        <w:rPr>
-          <w:rFonts w:eastAsia="Times New Roman" w:cstheme="minorHAnsi"/>
-        </w:rPr>
-        <w:t xml:space="preserve"> Maturity Index (GTMI) Update or the Digital Governance Projects Database. The GTMI is a report on the state of Technology services and solutions as implemented by central governments throughout the world. The GTMI assessment includes 198 world economies obtained through surveys and remote data collected from non-participating countries.</w:t>
+        <w:lastRenderedPageBreak/>
+        <w:t>All data has been obtained from the WBG either through their annual GovTech Maturity Index (GTMI) Update or the Digital Governance Projects Database. The GTMI is a report on the state of Technology services and solutions as implemented by central governments throughout the world. The GTMI assessment includes 198 world economies obtained through surveys and remote data collected from non-participating countries.</w:t>
       </w:r>
     </w:p>
     <w:p>
@@ -1167,76 +1241,23 @@
         <w:rPr>
           <w:rFonts w:eastAsia="Times New Roman" w:cstheme="minorHAnsi"/>
         </w:rPr>
-        <w:t xml:space="preserve">The GTMI was launched in 2020, and all data is published by the WBG in the </w:t>
-      </w:r>
-      <w:proofErr w:type="spellStart"/>
+        <w:t>The GTMI was launched in 2020, and all data is published by the WBG in the GovTech Dataset (</w:t>
+      </w:r>
+      <w:hyperlink r:id="rId8" w:history="1">
+        <w:r>
+          <w:rPr>
+            <w:rFonts w:eastAsia="Times New Roman" w:cstheme="minorHAnsi"/>
+            <w:color w:val="0000FF"/>
+            <w:u w:val="single"/>
+          </w:rPr>
+          <w:t>GovTech Dataset | Data Catalog (worldbank.org)</w:t>
+        </w:r>
+      </w:hyperlink>
       <w:r>
         <w:rPr>
           <w:rFonts w:eastAsia="Times New Roman" w:cstheme="minorHAnsi"/>
         </w:rPr>
-        <w:t>GovTech</w:t>
-      </w:r>
-      <w:proofErr w:type="spellEnd"/>
-      <w:r>
-        <w:rPr>
-          <w:rFonts w:eastAsia="Times New Roman" w:cstheme="minorHAnsi"/>
-        </w:rPr>
-        <w:t xml:space="preserve"> Dataset (</w:t>
-      </w:r>
-      <w:proofErr w:type="spellStart"/>
-      <w:r>
-        <w:fldChar w:fldCharType="begin"/>
-      </w:r>
-      <w:r>
-        <w:instrText>HYPERLINK "https://datacatalog.worldbank.org/search/dataset/0037889/GovTech-Dataset"</w:instrText>
-      </w:r>
-      <w:r>
-        <w:fldChar w:fldCharType="separate"/>
-      </w:r>
-      <w:r>
-        <w:rPr>
-          <w:rFonts w:eastAsia="Times New Roman" w:cstheme="minorHAnsi"/>
-          <w:color w:val="0000FF"/>
-          <w:u w:val="single"/>
-        </w:rPr>
-        <w:t>GovTech</w:t>
-      </w:r>
-      <w:proofErr w:type="spellEnd"/>
-      <w:r>
-        <w:rPr>
-          <w:rFonts w:eastAsia="Times New Roman" w:cstheme="minorHAnsi"/>
-          <w:color w:val="0000FF"/>
-          <w:u w:val="single"/>
-        </w:rPr>
-        <w:t xml:space="preserve"> Dataset | Data Catalog (worldbank.org)</w:t>
-      </w:r>
-      <w:r>
-        <w:rPr>
-          <w:rFonts w:eastAsia="Times New Roman" w:cstheme="minorHAnsi"/>
-          <w:color w:val="0000FF"/>
-          <w:u w:val="single"/>
-        </w:rPr>
-        <w:fldChar w:fldCharType="end"/>
-      </w:r>
-      <w:r>
-        <w:rPr>
-          <w:rFonts w:eastAsia="Times New Roman" w:cstheme="minorHAnsi"/>
-        </w:rPr>
-        <w:t xml:space="preserve">). However, due to restrictions in accessing this dataset through the API, I chose to make use of the published data in the Excel files downloaded from the site. </w:t>
-      </w:r>
-      <w:proofErr w:type="spellStart"/>
-      <w:r>
-        <w:rPr>
-          <w:rFonts w:eastAsia="Times New Roman" w:cstheme="minorHAnsi"/>
-        </w:rPr>
-        <w:t>GovTech</w:t>
-      </w:r>
-      <w:proofErr w:type="spellEnd"/>
-      <w:r>
-        <w:rPr>
-          <w:rFonts w:eastAsia="Times New Roman" w:cstheme="minorHAnsi"/>
-        </w:rPr>
-        <w:t xml:space="preserve"> data published in October 2022 includes results for the dataset published in December 2020. I did not  include the 2020 data due to specific indicators/metrics </w:t>
+        <w:t xml:space="preserve">). However, due to restrictions in accessing this dataset through the API, I chose to make use of the published data in the Excel files downloaded from the site. GovTech data published in October 2022 includes results for the dataset published in December 2020. I did not  include the 2020 data due to specific indicators/metrics </w:t>
       </w:r>
       <w:r>
         <w:rPr>
@@ -1263,7 +1284,7 @@
         </w:rPr>
         <w:t>Additional data used for this analysis came from the Digital Governance Projects Database (</w:t>
       </w:r>
-      <w:hyperlink r:id="rId6" w:history="1">
+      <w:hyperlink r:id="rId9" w:history="1">
         <w:r>
           <w:rPr>
             <w:rFonts w:eastAsia="Times New Roman" w:cstheme="minorHAnsi"/>
@@ -1277,28 +1298,7 @@
         <w:rPr>
           <w:rFonts w:eastAsia="Times New Roman" w:cstheme="minorHAnsi"/>
         </w:rPr>
-        <w:t xml:space="preserve">). This provides details of 1,449 projects funded by the WBG in 147 countries, including cost, duration, and outcome ratings of completed activities. For this analysis, I focused on the success rating of projects within countries also evaluated in the </w:t>
-      </w:r>
-      <w:proofErr w:type="spellStart"/>
-      <w:r>
-        <w:rPr>
-          <w:rFonts w:eastAsia="Times New Roman" w:cstheme="minorHAnsi"/>
-        </w:rPr>
-        <w:t>GovTech</w:t>
-      </w:r>
-      <w:proofErr w:type="spellEnd"/>
-      <w:r>
-        <w:rPr>
-          <w:rFonts w:eastAsia="Times New Roman" w:cstheme="minorHAnsi"/>
-        </w:rPr>
-        <w:t xml:space="preserve"> Dataset. Again, data from the October 2022 data set was used through a download of the available Excel file at the site. Additionally, </w:t>
-      </w:r>
-      <w:r>
-        <w:rPr>
-          <w:rFonts w:eastAsia="Times New Roman" w:cstheme="minorHAnsi"/>
-        </w:rPr>
-        <w:lastRenderedPageBreak/>
-        <w:t>country lookup data was established through code to account for mismatched country names between the two data sets.</w:t>
+        <w:t>). This provides details of 1,449 projects funded by the WBG in 147 countries, including cost, duration, and outcome ratings of completed activities. For this analysis, I focused on the success rating of projects within countries also evaluated in the GovTech Dataset. Again, data from the October 2022 data set was used through a download of the available Excel file at the site. Additionally, country lookup data was established through code to account for mismatched country names between the two data sets.</w:t>
       </w:r>
     </w:p>
     <w:p>
@@ -1312,6 +1312,7 @@
         <w:rPr>
           <w:rFonts w:eastAsia="Times New Roman"/>
         </w:rPr>
+        <w:lastRenderedPageBreak/>
         <w:t>Data Tables</w:t>
       </w:r>
     </w:p>
@@ -1359,22 +1360,14 @@
         <w:t xml:space="preserve"> Dataset_Oct2022.xlsx</w:t>
       </w:r>
       <w:r>
-        <w:t xml:space="preserve"> (</w:t>
-      </w:r>
-      <w:proofErr w:type="spellStart"/>
-      <w:r>
-        <w:t>GovTech</w:t>
-      </w:r>
-      <w:proofErr w:type="spellEnd"/>
-      <w:r>
-        <w:t>)</w:t>
+        <w:t xml:space="preserve"> (GovTech)</w:t>
       </w:r>
     </w:p>
     <w:p>
       <w:pPr>
         <w:pStyle w:val="NoSpacing"/>
       </w:pPr>
-      <w:hyperlink r:id="rId7" w:history="1">
+      <w:hyperlink r:id="rId10" w:history="1">
         <w:r>
           <w:rPr>
             <w:rStyle w:val="Hyperlink"/>
@@ -1978,21 +1971,12 @@
                 <w:rFonts w:eastAsia="Times New Roman" w:cstheme="minorHAnsi"/>
               </w:rPr>
             </w:pPr>
-            <w:proofErr w:type="spellStart"/>
             <w:r>
               <w:rPr>
                 <w:rFonts w:cstheme="minorHAnsi"/>
                 <w:color w:val="000000"/>
               </w:rPr>
-              <w:t>GovTech</w:t>
-            </w:r>
-            <w:proofErr w:type="spellEnd"/>
-            <w:r>
-              <w:rPr>
-                <w:rFonts w:cstheme="minorHAnsi"/>
-                <w:color w:val="000000"/>
-              </w:rPr>
-              <w:t xml:space="preserve"> Maturity Index group:</w:t>
+              <w:t>GovTech Maturity Index group:</w:t>
             </w:r>
           </w:p>
         </w:tc>
@@ -2437,21 +2421,12 @@
                 <w:rFonts w:eastAsia="Times New Roman" w:cstheme="minorHAnsi"/>
               </w:rPr>
             </w:pPr>
-            <w:proofErr w:type="spellStart"/>
             <w:r>
               <w:rPr>
                 <w:rFonts w:cstheme="minorHAnsi"/>
                 <w:color w:val="000000"/>
               </w:rPr>
-              <w:t>GovTech</w:t>
-            </w:r>
-            <w:proofErr w:type="spellEnd"/>
-            <w:r>
-              <w:rPr>
-                <w:rFonts w:cstheme="minorHAnsi"/>
-                <w:color w:val="000000"/>
-              </w:rPr>
-              <w:t xml:space="preserve"> Enablers Index score</w:t>
+              <w:t>GovTech Enablers Index score</w:t>
             </w:r>
           </w:p>
         </w:tc>
@@ -2499,7 +2474,6 @@
                 <w:b w:val="0"/>
                 <w:bCs w:val="0"/>
               </w:rPr>
-              <w:lastRenderedPageBreak/>
               <w:t>I-45</w:t>
             </w:r>
           </w:p>
@@ -2668,7 +2642,15 @@
                 <w:rFonts w:cstheme="minorHAnsi"/>
                 <w:color w:val="313234"/>
               </w:rPr>
-              <w:t>0 = Unknown, 1 = Basic digital skills, 2 = Basic digital skills + Data literacy, 3 = Advanced digital skills + Data literacy</w:t>
+              <w:t xml:space="preserve">0 = Unknown, 1 = Basic digital skills, 2 = Basic digital </w:t>
+            </w:r>
+            <w:r>
+              <w:rPr>
+                <w:rFonts w:cstheme="minorHAnsi"/>
+                <w:color w:val="313234"/>
+              </w:rPr>
+              <w:lastRenderedPageBreak/>
+              <w:t>skills + Data literacy, 3 = Advanced digital skills + Data literacy</w:t>
             </w:r>
           </w:p>
         </w:tc>
@@ -2694,6 +2676,7 @@
                 <w:b w:val="0"/>
                 <w:bCs w:val="0"/>
               </w:rPr>
+              <w:lastRenderedPageBreak/>
               <w:t>I-45.5</w:t>
             </w:r>
           </w:p>
@@ -3193,7 +3176,7 @@
           <w:iCs w:val="0"/>
         </w:rPr>
       </w:pPr>
-      <w:hyperlink r:id="rId8" w:history="1">
+      <w:hyperlink r:id="rId11" w:history="1">
         <w:r>
           <w:rPr>
             <w:rStyle w:val="Hyperlink"/>
@@ -3600,14 +3583,12 @@
                 <w:rFonts w:eastAsia="Times New Roman"/>
               </w:rPr>
             </w:pPr>
-            <w:proofErr w:type="spellStart"/>
             <w:r>
               <w:rPr>
                 <w:rFonts w:eastAsia="Times New Roman"/>
               </w:rPr>
               <w:t>ICROutcome</w:t>
             </w:r>
-            <w:proofErr w:type="spellEnd"/>
           </w:p>
         </w:tc>
         <w:tc>
@@ -3694,14 +3675,12 @@
                 <w:rFonts w:eastAsia="Times New Roman"/>
               </w:rPr>
             </w:pPr>
-            <w:proofErr w:type="spellStart"/>
             <w:r>
               <w:rPr>
                 <w:rFonts w:eastAsia="Times New Roman"/>
               </w:rPr>
               <w:t>IEGOutcome</w:t>
             </w:r>
-            <w:proofErr w:type="spellEnd"/>
           </w:p>
         </w:tc>
         <w:tc>
@@ -3788,7 +3767,7 @@
           <w:szCs w:val="28"/>
         </w:rPr>
       </w:pPr>
-      <w:hyperlink r:id="rId9" w:history="1">
+      <w:hyperlink r:id="rId12" w:history="1">
         <w:r>
           <w:rPr>
             <w:rStyle w:val="Hyperlink"/>
@@ -3829,7 +3808,6 @@
               <w:rPr>
                 <w:rFonts w:eastAsia="Times New Roman"/>
               </w:rPr>
-              <w:lastRenderedPageBreak/>
               <w:t>Original Name</w:t>
             </w:r>
           </w:p>
@@ -4002,6 +3980,7 @@
                 <w:b w:val="0"/>
                 <w:bCs w:val="0"/>
               </w:rPr>
+              <w:lastRenderedPageBreak/>
               <w:t>Country Code</w:t>
             </w:r>
           </w:p>
@@ -5447,7 +5426,6 @@
                 <w:bCs w:val="0"/>
               </w:rPr>
             </w:pPr>
-            <w:proofErr w:type="spellStart"/>
             <w:r>
               <w:rPr>
                 <w:rFonts w:eastAsia="Times New Roman"/>
@@ -5456,7 +5434,6 @@
               </w:rPr>
               <w:t>GovTech</w:t>
             </w:r>
-            <w:proofErr w:type="spellEnd"/>
           </w:p>
         </w:tc>
         <w:tc>
@@ -5515,21 +5492,7 @@
               <w:rPr>
                 <w:rFonts w:ascii="Calibri" w:hAnsi="Calibri" w:cs="Calibri"/>
               </w:rPr>
-              <w:t xml:space="preserve">198 countries were included in the original </w:t>
-            </w:r>
-            <w:proofErr w:type="spellStart"/>
-            <w:r>
-              <w:rPr>
-                <w:rFonts w:ascii="Calibri" w:hAnsi="Calibri" w:cs="Calibri"/>
-              </w:rPr>
-              <w:t>GovTech</w:t>
-            </w:r>
-            <w:proofErr w:type="spellEnd"/>
-            <w:r>
-              <w:rPr>
-                <w:rFonts w:ascii="Calibri" w:hAnsi="Calibri" w:cs="Calibri"/>
-              </w:rPr>
-              <w:t xml:space="preserve"> assessment.</w:t>
+              <w:t>198 countries were included in the original GovTech assessment.</w:t>
             </w:r>
           </w:p>
         </w:tc>
@@ -5549,7 +5512,6 @@
                 <w:bCs w:val="0"/>
               </w:rPr>
             </w:pPr>
-            <w:proofErr w:type="spellStart"/>
             <w:r>
               <w:rPr>
                 <w:rFonts w:eastAsia="Times New Roman"/>
@@ -5558,7 +5520,6 @@
               </w:rPr>
               <w:t>GovTech</w:t>
             </w:r>
-            <w:proofErr w:type="spellEnd"/>
           </w:p>
         </w:tc>
         <w:tc>
@@ -5703,7 +5664,6 @@
                 <w:bCs w:val="0"/>
               </w:rPr>
             </w:pPr>
-            <w:proofErr w:type="spellStart"/>
             <w:r>
               <w:rPr>
                 <w:rFonts w:eastAsia="Times New Roman"/>
@@ -5712,7 +5672,6 @@
               </w:rPr>
               <w:t>GovTech</w:t>
             </w:r>
-            <w:proofErr w:type="spellEnd"/>
           </w:p>
         </w:tc>
         <w:tc>
@@ -5887,7 +5846,6 @@
                 <w:bCs w:val="0"/>
               </w:rPr>
             </w:pPr>
-            <w:proofErr w:type="spellStart"/>
             <w:r>
               <w:rPr>
                 <w:rFonts w:eastAsia="Times New Roman"/>
@@ -5896,7 +5854,6 @@
               </w:rPr>
               <w:t>GovTech</w:t>
             </w:r>
-            <w:proofErr w:type="spellEnd"/>
           </w:p>
         </w:tc>
         <w:tc>
@@ -6177,14 +6134,12 @@
                 <w:bCs/>
               </w:rPr>
             </w:pPr>
-            <w:proofErr w:type="spellStart"/>
             <w:r>
               <w:rPr>
                 <w:rFonts w:eastAsia="Times New Roman"/>
               </w:rPr>
               <w:t>ICROutcome</w:t>
             </w:r>
-            <w:proofErr w:type="spellEnd"/>
           </w:p>
         </w:tc>
         <w:tc>
@@ -6814,14 +6769,12 @@
                 <w:bCs/>
               </w:rPr>
             </w:pPr>
-            <w:proofErr w:type="spellStart"/>
             <w:r>
               <w:rPr>
                 <w:rFonts w:eastAsia="Times New Roman"/>
               </w:rPr>
               <w:t>IEGOutcome</w:t>
             </w:r>
-            <w:proofErr w:type="spellEnd"/>
           </w:p>
         </w:tc>
         <w:tc>
@@ -7371,34 +7324,6 @@
                 </w:p>
               </w:tc>
             </w:tr>
-            <w:tr>
-              <w:tc>
-                <w:tcPr>
-                  <w:tcW w:w="587" w:type="dxa"/>
-                </w:tcPr>
-                <w:p>
-                  <w:pPr>
-                    <w:pStyle w:val="NoSpacing"/>
-                    <w:rPr>
-                      <w:rFonts w:eastAsia="Times New Roman"/>
-                    </w:rPr>
-                  </w:pPr>
-                </w:p>
-              </w:tc>
-              <w:tc>
-                <w:tcPr>
-                  <w:tcW w:w="3523" w:type="dxa"/>
-                </w:tcPr>
-                <w:p>
-                  <w:pPr>
-                    <w:pStyle w:val="NoSpacing"/>
-                    <w:rPr>
-                      <w:rFonts w:eastAsia="Times New Roman"/>
-                    </w:rPr>
-                  </w:pPr>
-                </w:p>
-              </w:tc>
-            </w:tr>
           </w:tbl>
           <w:p>
             <w:pPr>
@@ -7480,23 +7405,7 @@
     </w:p>
     <w:p>
       <w:r>
-        <w:t xml:space="preserve">Specifically, my dependent variables will be: GTMI, </w:t>
-      </w:r>
-      <w:proofErr w:type="spellStart"/>
-      <w:r>
-        <w:t>ICROutcome</w:t>
-      </w:r>
-      <w:proofErr w:type="spellEnd"/>
-      <w:r>
-        <w:t xml:space="preserve">, and </w:t>
-      </w:r>
-      <w:proofErr w:type="spellStart"/>
-      <w:r>
-        <w:t>IEGOutcome</w:t>
-      </w:r>
-      <w:proofErr w:type="spellEnd"/>
-      <w:r>
-        <w:t>. My primary independent variables will include:</w:t>
+        <w:t>Specifically, my dependent variables will be: GTMI, ICROutcome, and IEGOutcome. My primary independent variables will include:</w:t>
       </w:r>
     </w:p>
     <w:tbl>
@@ -7800,7 +7709,6 @@
         <w:lastRenderedPageBreak/>
         <w:t xml:space="preserve">Because the </w:t>
       </w:r>
-      <w:proofErr w:type="spellStart"/>
       <w:r>
         <w:rPr>
           <w:b/>
@@ -7808,11 +7716,9 @@
         </w:rPr>
         <w:t>ICROutcome</w:t>
       </w:r>
-      <w:proofErr w:type="spellEnd"/>
       <w:r>
         <w:t xml:space="preserve"> and </w:t>
       </w:r>
-      <w:proofErr w:type="spellStart"/>
       <w:r>
         <w:rPr>
           <w:b/>
@@ -7820,7 +7726,6 @@
         </w:rPr>
         <w:t>IEGOutcome</w:t>
       </w:r>
-      <w:proofErr w:type="spellEnd"/>
       <w:r>
         <w:t xml:space="preserve"> variables are categorical rather than continuous, </w:t>
       </w:r>
@@ -7834,7 +7739,16 @@
         <w:t xml:space="preserve"> variables indicating Successful (1) or Unsuccessful (0) for a project. </w:t>
       </w:r>
       <w:r>
-        <w:t xml:space="preserve">With this conversion, we can leverage Logit regression </w:t>
+        <w:t>With this conversion, Logi</w:t>
+      </w:r>
+      <w:r>
+        <w:t>stic</w:t>
+      </w:r>
+      <w:r>
+        <w:t xml:space="preserve"> regression </w:t>
+      </w:r>
+      <w:r>
+        <w:t xml:space="preserve">can be used </w:t>
       </w:r>
       <w:r>
         <w:t>to understand the significance of Skills Training variables on project success.</w:t>
@@ -7936,7 +7850,7 @@
                     <pic:cNvPicPr/>
                   </pic:nvPicPr>
                   <pic:blipFill>
-                    <a:blip r:embed="rId10">
+                    <a:blip r:embed="rId13">
                       <a:extLst>
                         <a:ext uri="{28A0092B-C50C-407E-A947-70E740481C1C}">
                           <a14:useLocalDpi xmlns:a14="http://schemas.microsoft.com/office/drawing/2010/main" val="0"/>
@@ -8025,7 +7939,37 @@
         <w:rPr>
           <w:rFonts w:eastAsia="Times New Roman"/>
         </w:rPr>
-        <w:t>Population and GDP are the other two variables we are interested in examining for OVB. First, let's look at the distribution of the two data sets.</w:t>
+        <w:t xml:space="preserve">Population and GDP are the other two variables </w:t>
+      </w:r>
+      <w:r>
+        <w:rPr>
+          <w:rFonts w:eastAsia="Times New Roman"/>
+        </w:rPr>
+        <w:t>examined here</w:t>
+      </w:r>
+      <w:r>
+        <w:rPr>
+          <w:rFonts w:eastAsia="Times New Roman"/>
+        </w:rPr>
+        <w:t xml:space="preserve"> for OVB</w:t>
+      </w:r>
+      <w:r>
+        <w:rPr>
+          <w:rFonts w:eastAsia="Times New Roman"/>
+        </w:rPr>
+        <w:t xml:space="preserve">, starting with </w:t>
+      </w:r>
+      <w:r>
+        <w:rPr>
+          <w:rFonts w:eastAsia="Times New Roman"/>
+        </w:rPr>
+        <w:t>a view of the</w:t>
+      </w:r>
+      <w:r>
+        <w:rPr>
+          <w:rFonts w:eastAsia="Times New Roman"/>
+        </w:rPr>
+        <w:t xml:space="preserve"> distribution of the two data sets.</w:t>
       </w:r>
     </w:p>
     <w:p>
@@ -8058,7 +8002,7 @@
                     <pic:cNvPicPr/>
                   </pic:nvPicPr>
                   <pic:blipFill>
-                    <a:blip r:embed="rId11">
+                    <a:blip r:embed="rId14">
                       <a:extLst>
                         <a:ext uri="{28A0092B-C50C-407E-A947-70E740481C1C}">
                           <a14:useLocalDpi xmlns:a14="http://schemas.microsoft.com/office/drawing/2010/main" val="0"/>
@@ -8123,7 +8067,7 @@
                     <pic:cNvPicPr/>
                   </pic:nvPicPr>
                   <pic:blipFill>
-                    <a:blip r:embed="rId12">
+                    <a:blip r:embed="rId15">
                       <a:extLst>
                         <a:ext uri="{28A0092B-C50C-407E-A947-70E740481C1C}">
                           <a14:useLocalDpi xmlns:a14="http://schemas.microsoft.com/office/drawing/2010/main" val="0"/>
@@ -8194,7 +8138,7 @@
                     <pic:cNvPicPr/>
                   </pic:nvPicPr>
                   <pic:blipFill>
-                    <a:blip r:embed="rId13">
+                    <a:blip r:embed="rId16">
                       <a:extLst>
                         <a:ext uri="{28A0092B-C50C-407E-A947-70E740481C1C}">
                           <a14:useLocalDpi xmlns:a14="http://schemas.microsoft.com/office/drawing/2010/main" val="0"/>
@@ -8245,7 +8189,7 @@
                     <pic:cNvPicPr/>
                   </pic:nvPicPr>
                   <pic:blipFill>
-                    <a:blip r:embed="rId14">
+                    <a:blip r:embed="rId17">
                       <a:extLst>
                         <a:ext uri="{28A0092B-C50C-407E-A947-70E740481C1C}">
                           <a14:useLocalDpi xmlns:a14="http://schemas.microsoft.com/office/drawing/2010/main" val="0"/>
@@ -8373,21 +8317,7 @@
         <w:rPr>
           <w:rFonts w:cstheme="minorHAnsi"/>
         </w:rPr>
-        <w:t xml:space="preserve">This assessment of the influence of </w:t>
-      </w:r>
-      <w:proofErr w:type="spellStart"/>
-      <w:r>
-        <w:rPr>
-          <w:rFonts w:cstheme="minorHAnsi"/>
-        </w:rPr>
-        <w:t>TechSkills</w:t>
-      </w:r>
-      <w:proofErr w:type="spellEnd"/>
-      <w:r>
-        <w:rPr>
-          <w:rFonts w:cstheme="minorHAnsi"/>
-        </w:rPr>
-        <w:t xml:space="preserve"> training</w:t>
+        <w:t>This assessment of the influence of TechSkills training</w:t>
       </w:r>
       <w:r>
         <w:rPr>
@@ -8565,6 +8495,7 @@
         <w:rPr>
           <w:rStyle w:val="Emphasis"/>
         </w:rPr>
+        <w:lastRenderedPageBreak/>
         <w:t>H</w:t>
       </w:r>
       <w:r>
@@ -8625,7 +8556,6 @@
         <w:rPr>
           <w:rStyle w:val="Emphasis"/>
         </w:rPr>
-        <w:lastRenderedPageBreak/>
         <w:t>H</w:t>
       </w:r>
       <w:r>
@@ -8689,7 +8619,13 @@
         <w:t xml:space="preserve">variable. </w:t>
       </w:r>
       <w:r>
-        <w:t>To understand the relationship of these individual scores to the GTEI and GTMI scores, we can use a correlation matrix.</w:t>
+        <w:t>To understand the relationship of these individual scores to the GTEI and GTMI scores, a correlation matrix</w:t>
+      </w:r>
+      <w:r>
+        <w:t xml:space="preserve"> is provided</w:t>
+      </w:r>
+      <w:r>
+        <w:t>.</w:t>
       </w:r>
       <w:r>
         <w:t xml:space="preserve"> Note that due to the number of variables considered, this correlation analysis is split into t</w:t>
@@ -10340,7 +10276,6 @@
                 <w:sz w:val="22"/>
                 <w:szCs w:val="20"/>
               </w:rPr>
-              <w:lastRenderedPageBreak/>
               <w:t>GTMI</w:t>
             </w:r>
           </w:p>
@@ -11218,7 +11153,7 @@
         <w:rPr>
           <w:rFonts w:cstheme="minorHAnsi"/>
         </w:rPr>
-        <w:t>Based on the above correlation matrices, it appears the variables with the least correlation with GTMI and GTEI are DSProgramMandatory (indicating whether new employees are required to take the Tech Skills training), and DSProgramPublished (indicating whether the results of the training program are published). We can keep this in mind as we turn to Regression analysis.</w:t>
+        <w:t>Based on the above correlation matrices, it appears the variables with the least correlation with GTMI and GTEI are DSProgramMandatory (indicating whether new employees are required to take the Tech Skills training), and DSProgramPublished (indicating whether the results of the training program are published).</w:t>
       </w:r>
     </w:p>
     <w:p>
@@ -11491,40 +11426,56 @@
         <w:rPr>
           <w:rFonts w:cstheme="minorHAnsi"/>
         </w:rPr>
+        <w:lastRenderedPageBreak/>
         <w:t>I</w:t>
       </w:r>
       <w:r>
         <w:rPr>
           <w:rFonts w:cstheme="minorHAnsi"/>
         </w:rPr>
-        <w:t xml:space="preserve">n this simple regression model, the GTEI enablement score has a coefficient of 0.9053 (0.02), indicating that a value of 1 for the GTEI score will increase the GTMI score by 0.9053. However, we </w:t>
-      </w:r>
-      <w:proofErr w:type="gramStart"/>
-      <w:r>
-        <w:rPr>
-          <w:rFonts w:cstheme="minorHAnsi"/>
-        </w:rPr>
-        <w:t>have to</w:t>
-      </w:r>
-      <w:proofErr w:type="gramEnd"/>
-      <w:r>
-        <w:rPr>
-          <w:rFonts w:cstheme="minorHAnsi"/>
-        </w:rPr>
-        <w:t xml:space="preserve"> keep in mind that GTEI and GTMI scores have a range of 0 to 1. Therefore, we could interpret this as an increased value</w:t>
-      </w:r>
-      <w:r>
-        <w:rPr>
-          <w:rFonts w:cstheme="minorHAnsi"/>
-        </w:rPr>
-        <w:t xml:space="preserve"> of 0.1 in the GTEI score (enablement) improves </w:t>
-      </w:r>
-      <w:r>
-        <w:rPr>
-          <w:rFonts w:cstheme="minorHAnsi"/>
-        </w:rPr>
-        <w:lastRenderedPageBreak/>
-        <w:t xml:space="preserve">the overall Tech Maturity of </w:t>
+        <w:t xml:space="preserve">n this simple regression model, the GTEI enablement score has a coefficient of 0.9053 (0.02), indicating that a value of 1 for the GTEI score will increase the GTMI score by 0.9053. </w:t>
+      </w:r>
+      <w:r>
+        <w:rPr>
+          <w:rFonts w:cstheme="minorHAnsi"/>
+        </w:rPr>
+        <w:t>Noting that</w:t>
+      </w:r>
+      <w:r>
+        <w:rPr>
+          <w:rFonts w:cstheme="minorHAnsi"/>
+        </w:rPr>
+        <w:t xml:space="preserve"> GTEI and GTMI scores have a range of 0 to 1</w:t>
+      </w:r>
+      <w:r>
+        <w:rPr>
+          <w:rFonts w:cstheme="minorHAnsi"/>
+        </w:rPr>
+        <w:t>, a</w:t>
+      </w:r>
+      <w:r>
+        <w:rPr>
+          <w:rFonts w:cstheme="minorHAnsi"/>
+        </w:rPr>
+        <w:t xml:space="preserve"> more useful</w:t>
+      </w:r>
+      <w:r>
+        <w:rPr>
+          <w:rFonts w:cstheme="minorHAnsi"/>
+        </w:rPr>
+        <w:t xml:space="preserve"> interpretation of this coefficient is that </w:t>
+      </w:r>
+      <w:r>
+        <w:rPr>
+          <w:rFonts w:cstheme="minorHAnsi"/>
+        </w:rPr>
+        <w:t>an increased value</w:t>
+      </w:r>
+      <w:r>
+        <w:rPr>
+          <w:rFonts w:cstheme="minorHAnsi"/>
+        </w:rPr>
+        <w:t xml:space="preserve"> of 0.1 in the GTEI score (enablement) improves the overall Tech Maturity of </w:t>
       </w:r>
       <w:r>
         <w:rPr>
@@ -11549,7 +11500,25 @@
         <w:rPr>
           <w:rFonts w:cstheme="minorHAnsi"/>
         </w:rPr>
-        <w:t>We can illustrate this with our earlier scatterplot</w:t>
+        <w:t xml:space="preserve">This relationship is clearly shown </w:t>
+      </w:r>
+      <w:r>
+        <w:rPr>
+          <w:rFonts w:cstheme="minorHAnsi"/>
+        </w:rPr>
+        <w:t xml:space="preserve">with </w:t>
+      </w:r>
+      <w:r>
+        <w:rPr>
+          <w:rFonts w:cstheme="minorHAnsi"/>
+        </w:rPr>
+        <w:t>the</w:t>
+      </w:r>
+      <w:r>
+        <w:rPr>
+          <w:rFonts w:cstheme="minorHAnsi"/>
+        </w:rPr>
+        <w:t xml:space="preserve"> earlier scatterplot</w:t>
       </w:r>
       <w:r>
         <w:rPr>
@@ -11591,7 +11560,7 @@
                     <pic:cNvPicPr/>
                   </pic:nvPicPr>
                   <pic:blipFill>
-                    <a:blip r:embed="rId15">
+                    <a:blip r:embed="rId18">
                       <a:extLst>
                         <a:ext uri="{28A0092B-C50C-407E-A947-70E740481C1C}">
                           <a14:useLocalDpi xmlns:a14="http://schemas.microsoft.com/office/drawing/2010/main" val="0"/>
@@ -11634,7 +11603,19 @@
         <w:rPr>
           <w:rFonts w:cstheme="minorHAnsi"/>
         </w:rPr>
-        <w:t>whether the coefficient on GTEI changes significantly when we include our control variables: Income level, Population, and GDP</w:t>
+        <w:t>whether the coefficient on GTEI changes significantly when includ</w:t>
+      </w:r>
+      <w:r>
+        <w:rPr>
+          <w:rFonts w:cstheme="minorHAnsi"/>
+        </w:rPr>
+        <w:t>ing</w:t>
+      </w:r>
+      <w:r>
+        <w:rPr>
+          <w:rFonts w:cstheme="minorHAnsi"/>
+        </w:rPr>
+        <w:t xml:space="preserve"> control variables: Income level, Population, and GDP</w:t>
       </w:r>
       <w:r>
         <w:rPr>
@@ -11660,6 +11641,7 @@
         <w:pStyle w:val="IntenseQuote"/>
       </w:pPr>
       <w:r>
+        <w:lastRenderedPageBreak/>
         <w:t xml:space="preserve">GTMI = </w:t>
       </w:r>
       <w:r>
@@ -12269,7 +12251,19 @@
         <w:rPr>
           <w:rFonts w:cstheme="minorHAnsi"/>
         </w:rPr>
-        <w:t>In the output from the above, we see a slightly smaller coefficient for the GTEI score, 0.8576, compared to 0.9053 on the simple regression. This score remains significant with a t-score of 29.8, and an extremely small p-value (5.642e-71). Again, this is not a surprise, as the GTEI score is one of 4 used to generate the GTMI score.</w:t>
+        <w:t xml:space="preserve">In the output from the above, </w:t>
+      </w:r>
+      <w:r>
+        <w:rPr>
+          <w:rFonts w:cstheme="minorHAnsi"/>
+        </w:rPr>
+        <w:t xml:space="preserve">there is </w:t>
+      </w:r>
+      <w:r>
+        <w:rPr>
+          <w:rFonts w:cstheme="minorHAnsi"/>
+        </w:rPr>
+        <w:t>a slightly smaller coefficient for the GTEI score, 0.8576, compared to 0.9053 on the simple regression. This score remains significant with a t-score of 29.8, and an extremely small p-value (5.642e-71). Again, this is not a surprise, as the GTEI score is one of 4 used to generate the GTMI score.</w:t>
       </w:r>
     </w:p>
     <w:p>
@@ -12302,7 +12296,45 @@
         <w:rPr>
           <w:rFonts w:cstheme="minorHAnsi"/>
         </w:rPr>
-        <w:t>, including the 7 scores we are most interested in, relating to Technical Skills enablement.</w:t>
+        <w:t xml:space="preserve">, including the 7 scores </w:t>
+      </w:r>
+      <w:r>
+        <w:rPr>
+          <w:rFonts w:cstheme="minorHAnsi"/>
+        </w:rPr>
+        <w:t>of</w:t>
+      </w:r>
+      <w:r>
+        <w:rPr>
+          <w:rFonts w:cstheme="minorHAnsi"/>
+        </w:rPr>
+        <w:t xml:space="preserve"> </w:t>
+      </w:r>
+      <w:proofErr w:type="gramStart"/>
+      <w:r>
+        <w:rPr>
+          <w:rFonts w:cstheme="minorHAnsi"/>
+        </w:rPr>
+        <w:t>interest</w:t>
+      </w:r>
+      <w:proofErr w:type="gramEnd"/>
+      <w:r>
+        <w:rPr>
+          <w:rFonts w:cstheme="minorHAnsi"/>
+        </w:rPr>
+        <w:t>, relat</w:t>
+      </w:r>
+      <w:r>
+        <w:rPr>
+          <w:rFonts w:cstheme="minorHAnsi"/>
+        </w:rPr>
+        <w:t>ed</w:t>
+      </w:r>
+      <w:r>
+        <w:rPr>
+          <w:rFonts w:cstheme="minorHAnsi"/>
+        </w:rPr>
+        <w:t xml:space="preserve"> to Technical Skills enablement.</w:t>
       </w:r>
     </w:p>
     <w:p>
@@ -12315,7 +12347,20 @@
         <w:rPr>
           <w:rFonts w:cstheme="minorHAnsi"/>
         </w:rPr>
-        <w:t xml:space="preserve">With a  baseline regression provided above, we can now examine what influence these individual scores have on a government organization's overall Tech Maturity (GTMI). Note that these Technical Skills variables all have limited values, some binary (0 or 1), and some with only three values (0,1,2 or 1,2,3). For this reason, they can be considered categorical to some extent. As each score is ordered, </w:t>
+        <w:lastRenderedPageBreak/>
+        <w:t xml:space="preserve">With a  baseline regression provided above, </w:t>
+      </w:r>
+      <w:r>
+        <w:rPr>
+          <w:rFonts w:cstheme="minorHAnsi"/>
+        </w:rPr>
+        <w:t>I</w:t>
+      </w:r>
+      <w:r>
+        <w:rPr>
+          <w:rFonts w:cstheme="minorHAnsi"/>
+        </w:rPr>
+        <w:t xml:space="preserve"> examine what influence these individual scores have on a government organization's overall Tech Maturity (GTMI). Note that these Technical Skills variables all have limited values, some binary (0 or 1), and some with only three values (0,1,2 or 1,2,3). For this reason, they can be considered categorical to some extent. As each score is ordered, </w:t>
       </w:r>
       <w:proofErr w:type="gramStart"/>
       <w:r>
@@ -12355,7 +12400,6 @@
         <w:rPr>
           <w:rFonts w:cstheme="minorHAnsi"/>
         </w:rPr>
-        <w:lastRenderedPageBreak/>
         <w:t>1. A regression on GTMI for all Tech Skills enablement variables.</w:t>
       </w:r>
     </w:p>
@@ -14047,6 +14091,7 @@
         <w:rPr>
           <w:rFonts w:cstheme="minorHAnsi"/>
         </w:rPr>
+        <w:lastRenderedPageBreak/>
         <w:t>The regression outcome</w:t>
       </w:r>
       <w:r>
@@ -14172,7 +14217,6 @@
         <w:rPr>
           <w:rFonts w:cstheme="minorHAnsi"/>
         </w:rPr>
-        <w:lastRenderedPageBreak/>
         <w:t>However, the coefficient on both variables is small: 0.0267 (</w:t>
       </w:r>
       <w:r>
@@ -14542,6 +14586,7 @@
         <w:pStyle w:val="Heading2"/>
       </w:pPr>
       <w:r>
+        <w:lastRenderedPageBreak/>
         <w:t>Analysis of Project Success</w:t>
       </w:r>
       <w:r>
@@ -14745,7 +14790,6 @@
         <w:rPr>
           <w:rStyle w:val="Emphasis"/>
         </w:rPr>
-        <w:lastRenderedPageBreak/>
         <w:t>H</w:t>
       </w:r>
       <w:r>
@@ -14784,7 +14828,25 @@
         <w:rPr>
           <w:rFonts w:cstheme="minorHAnsi"/>
         </w:rPr>
-        <w:t xml:space="preserve">, we can quickly see that ICR Scores </w:t>
+        <w:t xml:space="preserve">, </w:t>
+      </w:r>
+      <w:r>
+        <w:rPr>
+          <w:rFonts w:cstheme="minorHAnsi"/>
+        </w:rPr>
+        <w:t xml:space="preserve">the following charts show </w:t>
+      </w:r>
+      <w:r>
+        <w:rPr>
+          <w:rFonts w:cstheme="minorHAnsi"/>
+        </w:rPr>
+        <w:t xml:space="preserve">that </w:t>
+      </w:r>
+      <w:r>
+        <w:rPr>
+          <w:rFonts w:cstheme="minorHAnsi"/>
+        </w:rPr>
+        <w:t xml:space="preserve">ICR Scores </w:t>
       </w:r>
       <w:r>
         <w:rPr>
@@ -14821,7 +14883,7 @@
                     <pic:cNvPicPr/>
                   </pic:nvPicPr>
                   <pic:blipFill>
-                    <a:blip r:embed="rId16">
+                    <a:blip r:embed="rId19">
                       <a:extLst>
                         <a:ext uri="{28A0092B-C50C-407E-A947-70E740481C1C}">
                           <a14:useLocalDpi xmlns:a14="http://schemas.microsoft.com/office/drawing/2010/main" val="0"/>
@@ -14882,7 +14944,7 @@
                     <pic:cNvPicPr/>
                   </pic:nvPicPr>
                   <pic:blipFill>
-                    <a:blip r:embed="rId17">
+                    <a:blip r:embed="rId20">
                       <a:extLst>
                         <a:ext uri="{28A0092B-C50C-407E-A947-70E740481C1C}">
                           <a14:useLocalDpi xmlns:a14="http://schemas.microsoft.com/office/drawing/2010/main" val="0"/>
@@ -14919,21 +14981,44 @@
         <w:rPr>
           <w:rFonts w:cstheme="minorHAnsi"/>
         </w:rPr>
+        <w:lastRenderedPageBreak/>
         <w:t xml:space="preserve">However, it should also be noted that the data includes far fewer IEG scores (692) than ICR scores (834). </w:t>
       </w:r>
-      <w:proofErr w:type="gramStart"/>
-      <w:r>
-        <w:rPr>
-          <w:rFonts w:cstheme="minorHAnsi"/>
-        </w:rPr>
-        <w:t>For the purpose of</w:t>
-      </w:r>
-      <w:proofErr w:type="gramEnd"/>
-      <w:r>
-        <w:rPr>
-          <w:rFonts w:cstheme="minorHAnsi"/>
-        </w:rPr>
-        <w:t xml:space="preserve"> our analysis, we have converted any satisfactory score to a value of 1, and any unsatisfactory score to a value of 0.</w:t>
+      <w:r>
+        <w:rPr>
+          <w:rFonts w:cstheme="minorHAnsi"/>
+        </w:rPr>
+        <w:t>For</w:t>
+      </w:r>
+      <w:r>
+        <w:rPr>
+          <w:rFonts w:cstheme="minorHAnsi"/>
+        </w:rPr>
+        <w:t xml:space="preserve"> </w:t>
+      </w:r>
+      <w:r>
+        <w:rPr>
+          <w:rFonts w:cstheme="minorHAnsi"/>
+        </w:rPr>
+        <w:t>this</w:t>
+      </w:r>
+      <w:r>
+        <w:rPr>
+          <w:rFonts w:cstheme="minorHAnsi"/>
+        </w:rPr>
+        <w:t xml:space="preserve"> analysis, </w:t>
+      </w:r>
+      <w:r>
+        <w:rPr>
+          <w:rFonts w:cstheme="minorHAnsi"/>
+        </w:rPr>
+        <w:t>I</w:t>
+      </w:r>
+      <w:r>
+        <w:rPr>
+          <w:rFonts w:cstheme="minorHAnsi"/>
+        </w:rPr>
+        <w:t xml:space="preserve"> have converted any satisfactory score to a value of 1, and any unsatisfactory score to a value of 0.</w:t>
       </w:r>
       <w:r>
         <w:rPr>
@@ -15070,7 +15155,6 @@
         </w:rPr>
         <w:t xml:space="preserve">a Logit model from the </w:t>
       </w:r>
-      <w:proofErr w:type="spellStart"/>
       <w:r>
         <w:rPr>
           <w:rFonts w:cstheme="minorHAnsi"/>
@@ -15079,7 +15163,6 @@
         </w:rPr>
         <w:t>SciKit</w:t>
       </w:r>
-      <w:proofErr w:type="spellEnd"/>
       <w:r>
         <w:rPr>
           <w:rFonts w:cstheme="minorHAnsi"/>
@@ -16811,6 +16894,7 @@
         <w:rPr>
           <w:rFonts w:cstheme="minorHAnsi"/>
         </w:rPr>
+        <w:lastRenderedPageBreak/>
         <w:t xml:space="preserve">With the </w:t>
       </w:r>
       <w:r>
@@ -17116,7 +17200,6 @@
         <w:rPr>
           <w:rFonts w:cstheme="minorHAnsi"/>
         </w:rPr>
-        <w:lastRenderedPageBreak/>
         <w:t xml:space="preserve">With differences of </w:t>
       </w:r>
       <w:r>
@@ -17129,21 +17212,7 @@
         <w:rPr>
           <w:rFonts w:cstheme="minorHAnsi"/>
         </w:rPr>
-        <w:t xml:space="preserve">project success rate. </w:t>
-      </w:r>
-      <w:proofErr w:type="gramStart"/>
-      <w:r>
-        <w:rPr>
-          <w:rFonts w:cstheme="minorHAnsi"/>
-        </w:rPr>
-        <w:t>Although,</w:t>
-      </w:r>
-      <w:proofErr w:type="gramEnd"/>
-      <w:r>
-        <w:rPr>
-          <w:rFonts w:cstheme="minorHAnsi"/>
-        </w:rPr>
-        <w:t xml:space="preserve"> this may require more </w:t>
+        <w:t xml:space="preserve">project success rate. Although, this may require more </w:t>
       </w:r>
       <w:r>
         <w:rPr>
@@ -17224,7 +17293,19 @@
         <w:rPr>
           <w:rFonts w:cstheme="minorHAnsi"/>
         </w:rPr>
-        <w:t xml:space="preserve"> provide more complete classification reports. When we focus on the accuracy, though, these models show identical results to the GLM models from </w:t>
+        <w:t xml:space="preserve"> provide more complete classification reports. </w:t>
+      </w:r>
+      <w:r>
+        <w:rPr>
+          <w:rFonts w:cstheme="minorHAnsi"/>
+        </w:rPr>
+        <w:t>Looking more directly at the</w:t>
+      </w:r>
+      <w:r>
+        <w:rPr>
+          <w:rFonts w:cstheme="minorHAnsi"/>
+        </w:rPr>
+        <w:t xml:space="preserve"> accuracy, though, these models show identical results to the GLM models from </w:t>
       </w:r>
       <w:r>
         <w:rPr>
@@ -17560,27 +17641,7 @@
           <w:szCs w:val="24"/>
           <w:u w:val="single"/>
         </w:rPr>
-        <w:t>Classification Report: I</w:t>
-      </w:r>
-      <w:r>
-        <w:rPr>
-          <w:b/>
-          <w:bCs/>
-          <w:sz w:val="24"/>
-          <w:szCs w:val="24"/>
-          <w:u w:val="single"/>
-        </w:rPr>
-        <w:t>EG</w:t>
-      </w:r>
-      <w:r>
-        <w:rPr>
-          <w:b/>
-          <w:bCs/>
-          <w:sz w:val="24"/>
-          <w:szCs w:val="24"/>
-          <w:u w:val="single"/>
-        </w:rPr>
-        <w:t xml:space="preserve"> Outcome from Logit Model</w:t>
+        <w:t>Classification Report: IEG Outcome from Logit Model</w:t>
       </w:r>
     </w:p>
     <w:p>
@@ -17816,28 +17877,7 @@
           <w:b/>
           <w:bCs/>
         </w:rPr>
-        <w:t xml:space="preserve">Accuracy of </w:t>
-      </w:r>
-      <w:r>
-        <w:rPr>
-          <w:b/>
-          <w:bCs/>
-        </w:rPr>
-        <w:t>IEG</w:t>
-      </w:r>
-      <w:r>
-        <w:rPr>
-          <w:b/>
-          <w:bCs/>
-        </w:rPr>
-        <w:t xml:space="preserve"> Outcome Logit Model:  0.</w:t>
-      </w:r>
-      <w:r>
-        <w:rPr>
-          <w:b/>
-          <w:bCs/>
-        </w:rPr>
-        <w:t>68</w:t>
+        <w:t>Accuracy of IEG Outcome Logit Model:  0.68</w:t>
       </w:r>
     </w:p>
     <w:p>
@@ -17892,13 +17932,37 @@
         <w:rPr>
           <w:rFonts w:cstheme="minorHAnsi"/>
         </w:rPr>
-        <w:t xml:space="preserve">hen we predict a value of 1, </w:t>
-      </w:r>
-      <w:r>
-        <w:rPr>
-          <w:rFonts w:cstheme="minorHAnsi"/>
-        </w:rPr>
-        <w:t xml:space="preserve">what percentage were </w:t>
+        <w:t xml:space="preserve">hen </w:t>
+      </w:r>
+      <w:r>
+        <w:rPr>
+          <w:rFonts w:cstheme="minorHAnsi"/>
+        </w:rPr>
+        <w:t>a value of 1 is predicted</w:t>
+      </w:r>
+      <w:r>
+        <w:rPr>
+          <w:rFonts w:cstheme="minorHAnsi"/>
+        </w:rPr>
+        <w:t xml:space="preserve">, </w:t>
+      </w:r>
+      <w:r>
+        <w:rPr>
+          <w:rFonts w:cstheme="minorHAnsi"/>
+        </w:rPr>
+        <w:t>what percentage</w:t>
+      </w:r>
+      <w:r>
+        <w:rPr>
+          <w:rFonts w:cstheme="minorHAnsi"/>
+        </w:rPr>
+        <w:t xml:space="preserve"> of the scores</w:t>
+      </w:r>
+      <w:r>
+        <w:rPr>
+          <w:rFonts w:cstheme="minorHAnsi"/>
+        </w:rPr>
+        <w:t xml:space="preserve"> were </w:t>
       </w:r>
       <w:proofErr w:type="gramStart"/>
       <w:r>
@@ -17948,7 +18012,13 @@
         <w:rPr>
           <w:rFonts w:cstheme="minorHAnsi"/>
         </w:rPr>
-        <w:t>, at what rate did we predict it is 1</w:t>
+        <w:t xml:space="preserve">, at what rate </w:t>
+      </w:r>
+      <w:r>
+        <w:rPr>
+          <w:rFonts w:cstheme="minorHAnsi"/>
+        </w:rPr>
+        <w:t>was a value of 1 predicted</w:t>
       </w:r>
       <w:r>
         <w:rPr>
@@ -17962,7 +18032,6 @@
         <w:pStyle w:val="Heading1"/>
       </w:pPr>
       <w:r>
-        <w:lastRenderedPageBreak/>
         <w:t>Discussion and Conclusion</w:t>
       </w:r>
     </w:p>
@@ -18061,6 +18130,7 @@
         <w:rPr>
           <w:rFonts w:cstheme="minorHAnsi"/>
         </w:rPr>
+        <w:lastRenderedPageBreak/>
         <w:t xml:space="preserve">For Project Success, </w:t>
       </w:r>
       <w:r>
@@ -18098,7 +18168,19 @@
         <w:rPr>
           <w:rFonts w:cstheme="minorHAnsi"/>
         </w:rPr>
-        <w:t>Some of our highes</w:t>
+        <w:t xml:space="preserve">Some of </w:t>
+      </w:r>
+      <w:r>
+        <w:rPr>
+          <w:rFonts w:cstheme="minorHAnsi"/>
+        </w:rPr>
+        <w:t>the</w:t>
+      </w:r>
+      <w:r>
+        <w:rPr>
+          <w:rFonts w:cstheme="minorHAnsi"/>
+        </w:rPr>
+        <w:t xml:space="preserve"> highes</w:t>
       </w:r>
       <w:r>
         <w:rPr>
@@ -18153,16 +18235,7 @@
     </w:p>
     <w:p>
       <w:r>
-        <w:lastRenderedPageBreak/>
-        <w:t xml:space="preserve">Additionally, I would like to evaluate regression outcomes across the groups identified by the WBG report. Based on the GTMI score, WBG identifies a grouping of the country in terms of its </w:t>
-      </w:r>
-      <w:proofErr w:type="spellStart"/>
-      <w:r>
-        <w:t>GovTech</w:t>
-      </w:r>
-      <w:proofErr w:type="spellEnd"/>
-      <w:r>
-        <w:t xml:space="preserve"> maturity. Theoretically, countries scoring higher in the GTMI would be more likely to 1) have implemented a Digital Skills program and 2) have a higher rate of success on projects.</w:t>
+        <w:t>Additionally, I would like to evaluate regression outcomes across the groups identified by the WBG report. Based on the GTMI score, WBG identifies a grouping of the country in terms of its GovTech maturity. Theoretically, countries scoring higher in the GTMI would be more likely to 1) have implemented a Digital Skills program and 2) have a higher rate of success on projects.</w:t>
       </w:r>
     </w:p>
     <w:p>
@@ -18320,21 +18393,7 @@
         <w:rPr>
           <w:rFonts w:cstheme="minorHAnsi"/>
         </w:rPr>
-        <w:t xml:space="preserve"> provided in the WBG </w:t>
-      </w:r>
-      <w:proofErr w:type="spellStart"/>
-      <w:r>
-        <w:rPr>
-          <w:rFonts w:cstheme="minorHAnsi"/>
-        </w:rPr>
-        <w:t>GovTech</w:t>
-      </w:r>
-      <w:proofErr w:type="spellEnd"/>
-      <w:r>
-        <w:rPr>
-          <w:rFonts w:cstheme="minorHAnsi"/>
-        </w:rPr>
-        <w:t xml:space="preserve"> data</w:t>
+        <w:t xml:space="preserve"> provided in the WBG GovTech data</w:t>
       </w:r>
       <w:r>
         <w:rPr>
@@ -18353,27 +18412,14 @@
         <w:rPr>
           <w:rFonts w:cstheme="minorHAnsi"/>
         </w:rPr>
+        <w:lastRenderedPageBreak/>
         <w:t>For example, a</w:t>
       </w:r>
       <w:r>
         <w:rPr>
           <w:rFonts w:cstheme="minorHAnsi"/>
         </w:rPr>
-        <w:t xml:space="preserve">ccording to the </w:t>
-      </w:r>
-      <w:proofErr w:type="spellStart"/>
-      <w:r>
-        <w:rPr>
-          <w:rFonts w:cstheme="minorHAnsi"/>
-        </w:rPr>
-        <w:t>GovTech</w:t>
-      </w:r>
-      <w:proofErr w:type="spellEnd"/>
-      <w:r>
-        <w:rPr>
-          <w:rFonts w:cstheme="minorHAnsi"/>
-        </w:rPr>
-        <w:t xml:space="preserve"> </w:t>
+        <w:t xml:space="preserve">ccording to the GovTech </w:t>
       </w:r>
       <w:r>
         <w:rPr>
@@ -18451,13 +18497,37 @@
         <w:rPr>
           <w:rFonts w:cstheme="minorHAnsi"/>
         </w:rPr>
-        <w:t xml:space="preserve"> Thus, initial indication is that Tech Skills would not move the organization up a level. However, if we reassessed the model focusing on each </w:t>
-      </w:r>
-      <w:r>
-        <w:rPr>
-          <w:rFonts w:cstheme="minorHAnsi"/>
-        </w:rPr>
-        <w:t>group in turn, we may see more significant results in one or more of the maturity groups.</w:t>
+        <w:t xml:space="preserve"> Thus, initial indication is that Tech Skills would not move the organization up a level. However, if the model </w:t>
+      </w:r>
+      <w:r>
+        <w:rPr>
+          <w:rFonts w:cstheme="minorHAnsi"/>
+        </w:rPr>
+        <w:t xml:space="preserve">were reassessed, </w:t>
+      </w:r>
+      <w:r>
+        <w:rPr>
+          <w:rFonts w:cstheme="minorHAnsi"/>
+        </w:rPr>
+        <w:t xml:space="preserve">focusing on each </w:t>
+      </w:r>
+      <w:r>
+        <w:rPr>
+          <w:rFonts w:cstheme="minorHAnsi"/>
+        </w:rPr>
+        <w:t>group in turn, more significant results in one or more of the maturity groups</w:t>
+      </w:r>
+      <w:r>
+        <w:rPr>
+          <w:rFonts w:cstheme="minorHAnsi"/>
+        </w:rPr>
+        <w:t xml:space="preserve"> may appear</w:t>
+      </w:r>
+      <w:r>
+        <w:rPr>
+          <w:rFonts w:cstheme="minorHAnsi"/>
+        </w:rPr>
+        <w:t>.</w:t>
       </w:r>
     </w:p>
     <w:p>
@@ -18609,6 +18679,7 @@
                 <w:rPr>
                   <w:noProof/>
                 </w:rPr>
+                <w:lastRenderedPageBreak/>
                 <w:t xml:space="preserve">Khan, R. A., Khan, F. A., &amp; Khan, M. A. (2011, July). Impact of Training and Development on Organizational. </w:t>
               </w:r>
               <w:r>
@@ -18696,7 +18767,6 @@
                 <w:rPr>
                   <w:noProof/>
                 </w:rPr>
-                <w:lastRenderedPageBreak/>
                 <w:t xml:space="preserve">Truitt, D. L. (2011, December 27). The effect of training and development on employee attitude as it relates to training and work proficiency. </w:t>
               </w:r>
               <w:r>
@@ -18779,6 +18849,8 @@
       </w:pPr>
     </w:p>
     <w:sectPr>
+      <w:headerReference w:type="default" r:id="rId21"/>
+      <w:footerReference w:type="default" r:id="rId22"/>
       <w:pgSz w:w="12240" w:h="15840"/>
       <w:pgMar w:top="1440" w:right="1440" w:bottom="1440" w:left="1440" w:header="720" w:footer="720" w:gutter="0"/>
       <w:cols w:space="720"/>
@@ -18786,6 +18858,199 @@
     </w:sectPr>
   </w:body>
 </w:document>
+</file>
+
+<file path=word/endnotes.xml><?xml version="1.0" encoding="utf-8"?>
+<w:endnotes xmlns:wpc="http://schemas.microsoft.com/office/word/2010/wordprocessingCanvas" xmlns:cx="http://schemas.microsoft.com/office/drawing/2014/chartex" xmlns:cx1="http://schemas.microsoft.com/office/drawing/2015/9/8/chartex" xmlns:cx2="http://schemas.microsoft.com/office/drawing/2015/10/21/chartex" xmlns:cx3="http://schemas.microsoft.com/office/drawing/2016/5/9/chartex" xmlns:cx4="http://schemas.microsoft.com/office/drawing/2016/5/10/chartex" xmlns:cx5="http://schemas.microsoft.com/office/drawing/2016/5/11/chartex" xmlns:cx6="http://schemas.microsoft.com/office/drawing/2016/5/12/chartex" xmlns:cx7="http://schemas.microsoft.com/office/drawing/2016/5/13/chartex" xmlns:cx8="http://schemas.microsoft.com/office/drawing/2016/5/14/chartex" xmlns:mc="http://schemas.openxmlformats.org/markup-compatibility/2006" xmlns:aink="http://schemas.microsoft.com/office/drawing/2016/ink" xmlns:am3d="http://schemas.microsoft.com/office/drawing/2017/model3d" xmlns:o="urn:schemas-microsoft-com:office:office" xmlns:oel="http://schemas.microsoft.com/office/2019/extlst" xmlns:r="http://schemas.openxmlformats.org/officeDocument/2006/relationships" xmlns:m="http://schemas.openxmlformats.org/officeDocument/2006/math" xmlns:v="urn:schemas-microsoft-com:vml" xmlns:wp14="http://schemas.microsoft.com/office/word/2010/wordprocessingDrawing" xmlns:wp="http://schemas.openxmlformats.org/drawingml/2006/wordprocessingDrawing" xmlns:w10="urn:schemas-microsoft-com:office:word" xmlns:w="http://schemas.openxmlformats.org/wordprocessingml/2006/main" xmlns:w14="http://schemas.microsoft.com/office/word/2010/wordml" xmlns:w15="http://schemas.microsoft.com/office/word/2012/wordml" xmlns:w16cex="http://schemas.microsoft.com/office/word/2018/wordml/cex" xmlns:w16cid="http://schemas.microsoft.com/office/word/2016/wordml/cid" xmlns:w16="http://schemas.microsoft.com/office/word/2018/wordml" xmlns:w16du="http://schemas.microsoft.com/office/word/2023/wordml/word16du" xmlns:w16sdtdh="http://schemas.microsoft.com/office/word/2020/wordml/sdtdatahash" xmlns:w16se="http://schemas.microsoft.com/office/word/2015/wordml/symex" xmlns:wpg="http://schemas.microsoft.com/office/word/2010/wordprocessingGroup" xmlns:wpi="http://schemas.microsoft.com/office/word/2010/wordprocessingInk" xmlns:wne="http://schemas.microsoft.com/office/word/2006/wordml" xmlns:wps="http://schemas.microsoft.com/office/word/2010/wordprocessingShape" mc:Ignorable="w14 w15 w16se w16cid w16 w16cex w16sdtdh wp14">
+  <w:endnote w:type="separator" w:id="-1">
+    <w:p>
+      <w:pPr>
+        <w:spacing w:after="0" w:line="240" w:lineRule="auto"/>
+      </w:pPr>
+      <w:r>
+        <w:separator/>
+      </w:r>
+    </w:p>
+  </w:endnote>
+  <w:endnote w:type="continuationSeparator" w:id="0">
+    <w:p>
+      <w:pPr>
+        <w:spacing w:after="0" w:line="240" w:lineRule="auto"/>
+      </w:pPr>
+      <w:r>
+        <w:continuationSeparator/>
+      </w:r>
+    </w:p>
+  </w:endnote>
+</w:endnotes>
+</file>
+
+<file path=word/footer1.xml><?xml version="1.0" encoding="utf-8"?>
+<w:ftr xmlns:wpc="http://schemas.microsoft.com/office/word/2010/wordprocessingCanvas" xmlns:cx="http://schemas.microsoft.com/office/drawing/2014/chartex" xmlns:cx1="http://schemas.microsoft.com/office/drawing/2015/9/8/chartex" xmlns:cx2="http://schemas.microsoft.com/office/drawing/2015/10/21/chartex" xmlns:cx3="http://schemas.microsoft.com/office/drawing/2016/5/9/chartex" xmlns:cx4="http://schemas.microsoft.com/office/drawing/2016/5/10/chartex" xmlns:cx5="http://schemas.microsoft.com/office/drawing/2016/5/11/chartex" xmlns:cx6="http://schemas.microsoft.com/office/drawing/2016/5/12/chartex" xmlns:cx7="http://schemas.microsoft.com/office/drawing/2016/5/13/chartex" xmlns:cx8="http://schemas.microsoft.com/office/drawing/2016/5/14/chartex" xmlns:mc="http://schemas.openxmlformats.org/markup-compatibility/2006" xmlns:aink="http://schemas.microsoft.com/office/drawing/2016/ink" xmlns:am3d="http://schemas.microsoft.com/office/drawing/2017/model3d" xmlns:o="urn:schemas-microsoft-com:office:office" xmlns:oel="http://schemas.microsoft.com/office/2019/extlst" xmlns:r="http://schemas.openxmlformats.org/officeDocument/2006/relationships" xmlns:m="http://schemas.openxmlformats.org/officeDocument/2006/math" xmlns:v="urn:schemas-microsoft-com:vml" xmlns:wp14="http://schemas.microsoft.com/office/word/2010/wordprocessingDrawing" xmlns:wp="http://schemas.openxmlformats.org/drawingml/2006/wordprocessingDrawing" xmlns:w10="urn:schemas-microsoft-com:office:word" xmlns:w="http://schemas.openxmlformats.org/wordprocessingml/2006/main" xmlns:w14="http://schemas.microsoft.com/office/word/2010/wordml" xmlns:w15="http://schemas.microsoft.com/office/word/2012/wordml" xmlns:w16cex="http://schemas.microsoft.com/office/word/2018/wordml/cex" xmlns:w16cid="http://schemas.microsoft.com/office/word/2016/wordml/cid" xmlns:w16="http://schemas.microsoft.com/office/word/2018/wordml" xmlns:w16du="http://schemas.microsoft.com/office/word/2023/wordml/word16du" xmlns:w16sdtdh="http://schemas.microsoft.com/office/word/2020/wordml/sdtdatahash" xmlns:w16se="http://schemas.microsoft.com/office/word/2015/wordml/symex" xmlns:wpg="http://schemas.microsoft.com/office/word/2010/wordprocessingGroup" xmlns:wpi="http://schemas.microsoft.com/office/word/2010/wordprocessingInk" xmlns:wne="http://schemas.microsoft.com/office/word/2006/wordml" xmlns:wps="http://schemas.microsoft.com/office/word/2010/wordprocessingShape" mc:Ignorable="w14 w15 w16se w16cid w16 w16cex w16sdtdh wp14">
+  <w:p>
+    <w:pPr>
+      <w:tabs>
+        <w:tab w:val="center" w:pos="4550"/>
+        <w:tab w:val="left" w:pos="5818"/>
+      </w:tabs>
+      <w:ind w:right="260"/>
+      <w:jc w:val="right"/>
+      <w:rPr>
+        <w:color w:val="222A35" w:themeColor="text2" w:themeShade="80"/>
+        <w:szCs w:val="24"/>
+      </w:rPr>
+    </w:pPr>
+    <w:r>
+      <w:rPr>
+        <w:color w:val="8496B0" w:themeColor="text2" w:themeTint="99"/>
+        <w:spacing w:val="60"/>
+        <w:szCs w:val="24"/>
+      </w:rPr>
+      <w:t>Page</w:t>
+    </w:r>
+    <w:r>
+      <w:rPr>
+        <w:color w:val="8496B0" w:themeColor="text2" w:themeTint="99"/>
+        <w:szCs w:val="24"/>
+      </w:rPr>
+      <w:t xml:space="preserve"> </w:t>
+    </w:r>
+    <w:r>
+      <w:rPr>
+        <w:color w:val="323E4F" w:themeColor="text2" w:themeShade="BF"/>
+        <w:szCs w:val="24"/>
+      </w:rPr>
+      <w:fldChar w:fldCharType="begin"/>
+    </w:r>
+    <w:r>
+      <w:rPr>
+        <w:color w:val="323E4F" w:themeColor="text2" w:themeShade="BF"/>
+        <w:szCs w:val="24"/>
+      </w:rPr>
+      <w:instrText xml:space="preserve"> PAGE   \* MERGEFORMAT </w:instrText>
+    </w:r>
+    <w:r>
+      <w:rPr>
+        <w:color w:val="323E4F" w:themeColor="text2" w:themeShade="BF"/>
+        <w:szCs w:val="24"/>
+      </w:rPr>
+      <w:fldChar w:fldCharType="separate"/>
+    </w:r>
+    <w:r>
+      <w:rPr>
+        <w:noProof/>
+        <w:color w:val="323E4F" w:themeColor="text2" w:themeShade="BF"/>
+        <w:szCs w:val="24"/>
+      </w:rPr>
+      <w:t>1</w:t>
+    </w:r>
+    <w:r>
+      <w:rPr>
+        <w:color w:val="323E4F" w:themeColor="text2" w:themeShade="BF"/>
+        <w:szCs w:val="24"/>
+      </w:rPr>
+      <w:fldChar w:fldCharType="end"/>
+    </w:r>
+    <w:r>
+      <w:rPr>
+        <w:color w:val="323E4F" w:themeColor="text2" w:themeShade="BF"/>
+        <w:szCs w:val="24"/>
+      </w:rPr>
+      <w:t xml:space="preserve"> | </w:t>
+    </w:r>
+    <w:r>
+      <w:rPr>
+        <w:color w:val="323E4F" w:themeColor="text2" w:themeShade="BF"/>
+        <w:szCs w:val="24"/>
+      </w:rPr>
+      <w:fldChar w:fldCharType="begin"/>
+    </w:r>
+    <w:r>
+      <w:rPr>
+        <w:color w:val="323E4F" w:themeColor="text2" w:themeShade="BF"/>
+        <w:szCs w:val="24"/>
+      </w:rPr>
+      <w:instrText xml:space="preserve"> NUMPAGES  \* Arabic  \* MERGEFORMAT </w:instrText>
+    </w:r>
+    <w:r>
+      <w:rPr>
+        <w:color w:val="323E4F" w:themeColor="text2" w:themeShade="BF"/>
+        <w:szCs w:val="24"/>
+      </w:rPr>
+      <w:fldChar w:fldCharType="separate"/>
+    </w:r>
+    <w:r>
+      <w:rPr>
+        <w:noProof/>
+        <w:color w:val="323E4F" w:themeColor="text2" w:themeShade="BF"/>
+        <w:szCs w:val="24"/>
+      </w:rPr>
+      <w:t>1</w:t>
+    </w:r>
+    <w:r>
+      <w:rPr>
+        <w:color w:val="323E4F" w:themeColor="text2" w:themeShade="BF"/>
+        <w:szCs w:val="24"/>
+      </w:rPr>
+      <w:fldChar w:fldCharType="end"/>
+    </w:r>
+  </w:p>
+  <w:p>
+    <w:pPr>
+      <w:pStyle w:val="Footer"/>
+    </w:pPr>
+  </w:p>
+</w:ftr>
+</file>
+
+<file path=word/footnotes.xml><?xml version="1.0" encoding="utf-8"?>
+<w:footnotes xmlns:wpc="http://schemas.microsoft.com/office/word/2010/wordprocessingCanvas" xmlns:cx="http://schemas.microsoft.com/office/drawing/2014/chartex" xmlns:cx1="http://schemas.microsoft.com/office/drawing/2015/9/8/chartex" xmlns:cx2="http://schemas.microsoft.com/office/drawing/2015/10/21/chartex" xmlns:cx3="http://schemas.microsoft.com/office/drawing/2016/5/9/chartex" xmlns:cx4="http://schemas.microsoft.com/office/drawing/2016/5/10/chartex" xmlns:cx5="http://schemas.microsoft.com/office/drawing/2016/5/11/chartex" xmlns:cx6="http://schemas.microsoft.com/office/drawing/2016/5/12/chartex" xmlns:cx7="http://schemas.microsoft.com/office/drawing/2016/5/13/chartex" xmlns:cx8="http://schemas.microsoft.com/office/drawing/2016/5/14/chartex" xmlns:mc="http://schemas.openxmlformats.org/markup-compatibility/2006" xmlns:aink="http://schemas.microsoft.com/office/drawing/2016/ink" xmlns:am3d="http://schemas.microsoft.com/office/drawing/2017/model3d" xmlns:o="urn:schemas-microsoft-com:office:office" xmlns:oel="http://schemas.microsoft.com/office/2019/extlst" xmlns:r="http://schemas.openxmlformats.org/officeDocument/2006/relationships" xmlns:m="http://schemas.openxmlformats.org/officeDocument/2006/math" xmlns:v="urn:schemas-microsoft-com:vml" xmlns:wp14="http://schemas.microsoft.com/office/word/2010/wordprocessingDrawing" xmlns:wp="http://schemas.openxmlformats.org/drawingml/2006/wordprocessingDrawing" xmlns:w10="urn:schemas-microsoft-com:office:word" xmlns:w="http://schemas.openxmlformats.org/wordprocessingml/2006/main" xmlns:w14="http://schemas.microsoft.com/office/word/2010/wordml" xmlns:w15="http://schemas.microsoft.com/office/word/2012/wordml" xmlns:w16cex="http://schemas.microsoft.com/office/word/2018/wordml/cex" xmlns:w16cid="http://schemas.microsoft.com/office/word/2016/wordml/cid" xmlns:w16="http://schemas.microsoft.com/office/word/2018/wordml" xmlns:w16du="http://schemas.microsoft.com/office/word/2023/wordml/word16du" xmlns:w16sdtdh="http://schemas.microsoft.com/office/word/2020/wordml/sdtdatahash" xmlns:w16se="http://schemas.microsoft.com/office/word/2015/wordml/symex" xmlns:wpg="http://schemas.microsoft.com/office/word/2010/wordprocessingGroup" xmlns:wpi="http://schemas.microsoft.com/office/word/2010/wordprocessingInk" xmlns:wne="http://schemas.microsoft.com/office/word/2006/wordml" xmlns:wps="http://schemas.microsoft.com/office/word/2010/wordprocessingShape" mc:Ignorable="w14 w15 w16se w16cid w16 w16cex w16sdtdh wp14">
+  <w:footnote w:type="separator" w:id="-1">
+    <w:p>
+      <w:pPr>
+        <w:spacing w:after="0" w:line="240" w:lineRule="auto"/>
+      </w:pPr>
+      <w:r>
+        <w:separator/>
+      </w:r>
+    </w:p>
+  </w:footnote>
+  <w:footnote w:type="continuationSeparator" w:id="0">
+    <w:p>
+      <w:pPr>
+        <w:spacing w:after="0" w:line="240" w:lineRule="auto"/>
+      </w:pPr>
+      <w:r>
+        <w:continuationSeparator/>
+      </w:r>
+    </w:p>
+  </w:footnote>
+</w:footnotes>
+</file>
+
+<file path=word/header1.xml><?xml version="1.0" encoding="utf-8"?>
+<w:hdr xmlns:wpc="http://schemas.microsoft.com/office/word/2010/wordprocessingCanvas" xmlns:cx="http://schemas.microsoft.com/office/drawing/2014/chartex" xmlns:cx1="http://schemas.microsoft.com/office/drawing/2015/9/8/chartex" xmlns:cx2="http://schemas.microsoft.com/office/drawing/2015/10/21/chartex" xmlns:cx3="http://schemas.microsoft.com/office/drawing/2016/5/9/chartex" xmlns:cx4="http://schemas.microsoft.com/office/drawing/2016/5/10/chartex" xmlns:cx5="http://schemas.microsoft.com/office/drawing/2016/5/11/chartex" xmlns:cx6="http://schemas.microsoft.com/office/drawing/2016/5/12/chartex" xmlns:cx7="http://schemas.microsoft.com/office/drawing/2016/5/13/chartex" xmlns:cx8="http://schemas.microsoft.com/office/drawing/2016/5/14/chartex" xmlns:mc="http://schemas.openxmlformats.org/markup-compatibility/2006" xmlns:aink="http://schemas.microsoft.com/office/drawing/2016/ink" xmlns:am3d="http://schemas.microsoft.com/office/drawing/2017/model3d" xmlns:o="urn:schemas-microsoft-com:office:office" xmlns:oel="http://schemas.microsoft.com/office/2019/extlst" xmlns:r="http://schemas.openxmlformats.org/officeDocument/2006/relationships" xmlns:m="http://schemas.openxmlformats.org/officeDocument/2006/math" xmlns:v="urn:schemas-microsoft-com:vml" xmlns:wp14="http://schemas.microsoft.com/office/word/2010/wordprocessingDrawing" xmlns:wp="http://schemas.openxmlformats.org/drawingml/2006/wordprocessingDrawing" xmlns:w10="urn:schemas-microsoft-com:office:word" xmlns:w="http://schemas.openxmlformats.org/wordprocessingml/2006/main" xmlns:w14="http://schemas.microsoft.com/office/word/2010/wordml" xmlns:w15="http://schemas.microsoft.com/office/word/2012/wordml" xmlns:w16cex="http://schemas.microsoft.com/office/word/2018/wordml/cex" xmlns:w16cid="http://schemas.microsoft.com/office/word/2016/wordml/cid" xmlns:w16="http://schemas.microsoft.com/office/word/2018/wordml" xmlns:w16du="http://schemas.microsoft.com/office/word/2023/wordml/word16du" xmlns:w16sdtdh="http://schemas.microsoft.com/office/word/2020/wordml/sdtdatahash" xmlns:w16se="http://schemas.microsoft.com/office/word/2015/wordml/symex" xmlns:wpg="http://schemas.microsoft.com/office/word/2010/wordprocessingGroup" xmlns:wpi="http://schemas.microsoft.com/office/word/2010/wordprocessingInk" xmlns:wne="http://schemas.microsoft.com/office/word/2006/wordml" xmlns:wps="http://schemas.microsoft.com/office/word/2010/wordprocessingShape" mc:Ignorable="w14 w15 w16se w16cid w16 w16cex w16sdtdh wp14">
+  <w:p>
+    <w:pPr>
+      <w:pStyle w:val="Header"/>
+    </w:pPr>
+    <w:r>
+      <w:t>John Morse</w:t>
+    </w:r>
+    <w:r>
+      <w:ptab w:relativeTo="margin" w:alignment="center" w:leader="none"/>
+    </w:r>
+    <w:r>
+      <w:t>AS.470.708</w:t>
+    </w:r>
+    <w:r>
+      <w:ptab w:relativeTo="margin" w:alignment="right" w:leader="none"/>
+    </w:r>
+    <w:r>
+      <w:t>Open Data with Python</w:t>
+    </w:r>
+  </w:p>
+</w:hdr>
 </file>
 
 <file path=word/numbering.xml><?xml version="1.0" encoding="utf-8"?>
@@ -21393,6 +21658,56 @@
       </w:tcPr>
     </w:tblStylePr>
   </w:style>
+  <w:style w:type="paragraph" w:styleId="Header">
+    <w:name w:val="header"/>
+    <w:basedOn w:val="Normal"/>
+    <w:link w:val="HeaderChar"/>
+    <w:uiPriority w:val="99"/>
+    <w:unhideWhenUsed/>
+    <w:rsid w:val="009124AB"/>
+    <w:pPr>
+      <w:tabs>
+        <w:tab w:val="center" w:pos="4680"/>
+        <w:tab w:val="right" w:pos="9360"/>
+      </w:tabs>
+      <w:spacing w:after="0" w:line="240" w:lineRule="auto"/>
+    </w:pPr>
+  </w:style>
+  <w:style w:type="character" w:customStyle="1" w:styleId="HeaderChar">
+    <w:name w:val="Header Char"/>
+    <w:basedOn w:val="DefaultParagraphFont"/>
+    <w:link w:val="Header"/>
+    <w:uiPriority w:val="99"/>
+    <w:rsid w:val="009124AB"/>
+    <w:rPr>
+      <w:sz w:val="24"/>
+    </w:rPr>
+  </w:style>
+  <w:style w:type="paragraph" w:styleId="Footer">
+    <w:name w:val="footer"/>
+    <w:basedOn w:val="Normal"/>
+    <w:link w:val="FooterChar"/>
+    <w:uiPriority w:val="99"/>
+    <w:unhideWhenUsed/>
+    <w:rsid w:val="009124AB"/>
+    <w:pPr>
+      <w:tabs>
+        <w:tab w:val="center" w:pos="4680"/>
+        <w:tab w:val="right" w:pos="9360"/>
+      </w:tabs>
+      <w:spacing w:after="0" w:line="240" w:lineRule="auto"/>
+    </w:pPr>
+  </w:style>
+  <w:style w:type="character" w:customStyle="1" w:styleId="FooterChar">
+    <w:name w:val="Footer Char"/>
+    <w:basedOn w:val="DefaultParagraphFont"/>
+    <w:link w:val="Footer"/>
+    <w:uiPriority w:val="99"/>
+    <w:rsid w:val="009124AB"/>
+    <w:rPr>
+      <w:sz w:val="24"/>
+    </w:rPr>
+  </w:style>
 </w:styles>
 </file>
 

</xml_diff>

<commit_message>
Updated SciKit-Learn Standard Erro calculation based on reload of Python and fresh install of library.
</commit_message>
<xml_diff>
--- a/Morse - Final Project - AS.470.708 Open Data with Python.docx
+++ b/Morse - Final Project - AS.470.708 Open Data with Python.docx
@@ -1,6 +1,6 @@
 
 <file path=word/document.xml><?xml version="1.0" encoding="utf-8"?>
-<w:document xmlns:wpc="http://schemas.microsoft.com/office/word/2010/wordprocessingCanvas" xmlns:cx="http://schemas.microsoft.com/office/drawing/2014/chartex" xmlns:cx1="http://schemas.microsoft.com/office/drawing/2015/9/8/chartex" xmlns:cx2="http://schemas.microsoft.com/office/drawing/2015/10/21/chartex" xmlns:cx3="http://schemas.microsoft.com/office/drawing/2016/5/9/chartex" xmlns:cx4="http://schemas.microsoft.com/office/drawing/2016/5/10/chartex" xmlns:cx5="http://schemas.microsoft.com/office/drawing/2016/5/11/chartex" xmlns:cx6="http://schemas.microsoft.com/office/drawing/2016/5/12/chartex" xmlns:cx7="http://schemas.microsoft.com/office/drawing/2016/5/13/chartex" xmlns:cx8="http://schemas.microsoft.com/office/drawing/2016/5/14/chartex" xmlns:mc="http://schemas.openxmlformats.org/markup-compatibility/2006" xmlns:aink="http://schemas.microsoft.com/office/drawing/2016/ink" xmlns:am3d="http://schemas.microsoft.com/office/drawing/2017/model3d" xmlns:o="urn:schemas-microsoft-com:office:office" xmlns:oel="http://schemas.microsoft.com/office/2019/extlst" xmlns:r="http://schemas.openxmlformats.org/officeDocument/2006/relationships" xmlns:m="http://schemas.openxmlformats.org/officeDocument/2006/math" xmlns:v="urn:schemas-microsoft-com:vml" xmlns:wp14="http://schemas.microsoft.com/office/word/2010/wordprocessingDrawing" xmlns:wp="http://schemas.openxmlformats.org/drawingml/2006/wordprocessingDrawing" xmlns:w10="urn:schemas-microsoft-com:office:word" xmlns:w="http://schemas.openxmlformats.org/wordprocessingml/2006/main" xmlns:w14="http://schemas.microsoft.com/office/word/2010/wordml" xmlns:w15="http://schemas.microsoft.com/office/word/2012/wordml" xmlns:w16cex="http://schemas.microsoft.com/office/word/2018/wordml/cex" xmlns:w16cid="http://schemas.microsoft.com/office/word/2016/wordml/cid" xmlns:w16="http://schemas.microsoft.com/office/word/2018/wordml" xmlns:w16du="http://schemas.microsoft.com/office/word/2023/wordml/word16du" xmlns:w16sdtdh="http://schemas.microsoft.com/office/word/2020/wordml/sdtdatahash" xmlns:w16se="http://schemas.microsoft.com/office/word/2015/wordml/symex" xmlns:wpg="http://schemas.microsoft.com/office/word/2010/wordprocessingGroup" xmlns:wpi="http://schemas.microsoft.com/office/word/2010/wordprocessingInk" xmlns:wne="http://schemas.microsoft.com/office/word/2006/wordml" xmlns:wps="http://schemas.microsoft.com/office/word/2010/wordprocessingShape" mc:Ignorable="w14 w15 w16se w16cid w16 w16cex w16sdtdh wp14">
+<w:document xmlns:wpc="http://schemas.microsoft.com/office/word/2010/wordprocessingCanvas" xmlns:cx="http://schemas.microsoft.com/office/drawing/2014/chartex" xmlns:cx1="http://schemas.microsoft.com/office/drawing/2015/9/8/chartex" xmlns:cx2="http://schemas.microsoft.com/office/drawing/2015/10/21/chartex" xmlns:cx3="http://schemas.microsoft.com/office/drawing/2016/5/9/chartex" xmlns:cx4="http://schemas.microsoft.com/office/drawing/2016/5/10/chartex" xmlns:cx5="http://schemas.microsoft.com/office/drawing/2016/5/11/chartex" xmlns:cx6="http://schemas.microsoft.com/office/drawing/2016/5/12/chartex" xmlns:cx7="http://schemas.microsoft.com/office/drawing/2016/5/13/chartex" xmlns:cx8="http://schemas.microsoft.com/office/drawing/2016/5/14/chartex" xmlns:mc="http://schemas.openxmlformats.org/markup-compatibility/2006" xmlns:aink="http://schemas.microsoft.com/office/drawing/2016/ink" xmlns:am3d="http://schemas.microsoft.com/office/drawing/2017/model3d" xmlns:o="urn:schemas-microsoft-com:office:office" xmlns:oel="http://schemas.microsoft.com/office/2019/extlst" xmlns:r="http://schemas.openxmlformats.org/officeDocument/2006/relationships" xmlns:m="http://schemas.openxmlformats.org/officeDocument/2006/math" xmlns:v="urn:schemas-microsoft-com:vml" xmlns:wp14="http://schemas.microsoft.com/office/word/2010/wordprocessingDrawing" xmlns:wp="http://schemas.openxmlformats.org/drawingml/2006/wordprocessingDrawing" xmlns:w10="urn:schemas-microsoft-com:office:word" xmlns:w="http://schemas.openxmlformats.org/wordprocessingml/2006/main" xmlns:w14="http://schemas.microsoft.com/office/word/2010/wordml" xmlns:w15="http://schemas.microsoft.com/office/word/2012/wordml" xmlns:w16cex="http://schemas.microsoft.com/office/word/2018/wordml/cex" xmlns:w16cid="http://schemas.microsoft.com/office/word/2016/wordml/cid" xmlns:w16="http://schemas.microsoft.com/office/word/2018/wordml" xmlns:w16sdtdh="http://schemas.microsoft.com/office/word/2020/wordml/sdtdatahash" xmlns:w16se="http://schemas.microsoft.com/office/word/2015/wordml/symex" xmlns:wpg="http://schemas.microsoft.com/office/word/2010/wordprocessingGroup" xmlns:wpi="http://schemas.microsoft.com/office/word/2010/wordprocessingInk" xmlns:wne="http://schemas.microsoft.com/office/word/2006/wordml" xmlns:wps="http://schemas.microsoft.com/office/word/2010/wordprocessingShape" mc:Ignorable="w14 w15 w16se w16cid w16 w16cex w16sdtdh wp14">
   <w:body>
     <w:p>
       <w:pPr>
@@ -15,7 +15,13 @@
         <w:jc w:val="center"/>
       </w:pPr>
       <w:r>
-        <w:t xml:space="preserve">Examination of the influence of Technical Skills Training on </w:t>
+        <w:t xml:space="preserve">Examination of the </w:t>
+      </w:r>
+      <w:r>
+        <w:t>I</w:t>
+      </w:r>
+      <w:r>
+        <w:t xml:space="preserve">nfluence of Technical Skills Training on </w:t>
       </w:r>
       <w:r>
         <w:t>Technology Advancement in Government Organizations</w:t>
@@ -226,7 +232,21 @@
         <w:rPr>
           <w:rFonts w:cstheme="minorHAnsi"/>
         </w:rPr>
-        <w:t>. In his analysis, Schneebacher cites a strong and significant relationship between management practices and measurements of business success. Employee training, however, is included as a part of a group of measures that include promotion and employee underperformance</w:t>
+        <w:t xml:space="preserve">. In his analysis, </w:t>
+      </w:r>
+      <w:proofErr w:type="spellStart"/>
+      <w:r>
+        <w:rPr>
+          <w:rFonts w:cstheme="minorHAnsi"/>
+        </w:rPr>
+        <w:t>Schneebacher</w:t>
+      </w:r>
+      <w:proofErr w:type="spellEnd"/>
+      <w:r>
+        <w:rPr>
+          <w:rFonts w:cstheme="minorHAnsi"/>
+        </w:rPr>
+        <w:t xml:space="preserve"> cites a strong and significant relationship between management practices and measurements of business success. Employee training, however, is included as a part of a group of measures that include promotion and employee underperformance</w:t>
       </w:r>
       <w:r>
         <w:rPr>
@@ -393,11 +413,19 @@
         </w:rPr>
         <w:t xml:space="preserve">Jalal </w:t>
       </w:r>
-      <w:r>
-        <w:rPr>
-          <w:rFonts w:cstheme="minorHAnsi"/>
-        </w:rPr>
-        <w:t xml:space="preserve">Hanaysha </w:t>
+      <w:proofErr w:type="spellStart"/>
+      <w:r>
+        <w:rPr>
+          <w:rFonts w:cstheme="minorHAnsi"/>
+        </w:rPr>
+        <w:t>Hanaysha</w:t>
+      </w:r>
+      <w:proofErr w:type="spellEnd"/>
+      <w:r>
+        <w:rPr>
+          <w:rFonts w:cstheme="minorHAnsi"/>
+        </w:rPr>
+        <w:t xml:space="preserve"> </w:t>
       </w:r>
       <w:sdt>
         <w:sdtPr>
@@ -459,7 +487,21 @@
         <w:rPr>
           <w:rFonts w:cstheme="minorHAnsi"/>
         </w:rPr>
-        <w:t xml:space="preserve"> remain employed) and their commitment to their work. Employee commitment goes beyond merely doing the job and manifests as a desire to be productive within that job. Hanaysha examines employee empowerment and teamwork as well as employee </w:t>
+        <w:t xml:space="preserve"> remain employed) and their commitment to their work. Employee commitment goes beyond merely doing the job and manifests as a desire to be productive within that job. </w:t>
+      </w:r>
+      <w:proofErr w:type="spellStart"/>
+      <w:r>
+        <w:rPr>
+          <w:rFonts w:cstheme="minorHAnsi"/>
+        </w:rPr>
+        <w:t>Hanaysha</w:t>
+      </w:r>
+      <w:proofErr w:type="spellEnd"/>
+      <w:r>
+        <w:rPr>
+          <w:rFonts w:cstheme="minorHAnsi"/>
+        </w:rPr>
+        <w:t xml:space="preserve"> examines employee empowerment and teamwork as well as employee </w:t>
       </w:r>
       <w:r>
         <w:rPr>
@@ -492,13 +534,27 @@
         <w:rPr>
           <w:rFonts w:cstheme="minorHAnsi"/>
         </w:rPr>
-        <w:t xml:space="preserve"> Hana</w:t>
-      </w:r>
-      <w:r>
-        <w:rPr>
-          <w:rFonts w:cstheme="minorHAnsi"/>
-        </w:rPr>
-        <w:t xml:space="preserve">ysha’s examination of employee commitment is Debra Truitt’s analysis of employee training </w:t>
+        <w:t xml:space="preserve"> </w:t>
+      </w:r>
+      <w:proofErr w:type="spellStart"/>
+      <w:r>
+        <w:rPr>
+          <w:rFonts w:cstheme="minorHAnsi"/>
+        </w:rPr>
+        <w:t>Hana</w:t>
+      </w:r>
+      <w:r>
+        <w:rPr>
+          <w:rFonts w:cstheme="minorHAnsi"/>
+        </w:rPr>
+        <w:t>ysha’s</w:t>
+      </w:r>
+      <w:proofErr w:type="spellEnd"/>
+      <w:r>
+        <w:rPr>
+          <w:rFonts w:cstheme="minorHAnsi"/>
+        </w:rPr>
+        <w:t xml:space="preserve"> examination of employee commitment is Debra Truitt’s analysis of employee training </w:t>
       </w:r>
       <w:sdt>
         <w:sdtPr>
@@ -710,7 +766,35 @@
         <w:rPr>
           <w:rFonts w:cstheme="minorHAnsi"/>
         </w:rPr>
-        <w:t xml:space="preserve">, showing that not only does training improve employee performance, but that improved performance leads to improved organizational performance. As with Ochola and Schneebacher, Khan et. al. </w:t>
+        <w:t xml:space="preserve">, showing that not only does training improve employee performance, but that improved performance leads to improved organizational performance. As with Ochola and </w:t>
+      </w:r>
+      <w:proofErr w:type="spellStart"/>
+      <w:r>
+        <w:rPr>
+          <w:rFonts w:cstheme="minorHAnsi"/>
+        </w:rPr>
+        <w:t>Schneebacher</w:t>
+      </w:r>
+      <w:proofErr w:type="spellEnd"/>
+      <w:r>
+        <w:rPr>
+          <w:rFonts w:cstheme="minorHAnsi"/>
+        </w:rPr>
+        <w:t xml:space="preserve">, Khan et. </w:t>
+      </w:r>
+      <w:proofErr w:type="gramStart"/>
+      <w:r>
+        <w:rPr>
+          <w:rFonts w:cstheme="minorHAnsi"/>
+        </w:rPr>
+        <w:t>al.</w:t>
+      </w:r>
+      <w:proofErr w:type="gramEnd"/>
+      <w:r>
+        <w:rPr>
+          <w:rFonts w:cstheme="minorHAnsi"/>
+        </w:rPr>
+        <w:t xml:space="preserve"> </w:t>
       </w:r>
       <w:r>
         <w:rPr>
@@ -778,7 +862,21 @@
         <w:rPr>
           <w:rFonts w:cstheme="minorHAnsi"/>
         </w:rPr>
-        <w:t xml:space="preserve">, though citing several other analyses, is noticeably lacking any experimentation. Hanaysha </w:t>
+        <w:t xml:space="preserve">, though citing several other analyses, is noticeably lacking any experimentation. </w:t>
+      </w:r>
+      <w:proofErr w:type="spellStart"/>
+      <w:r>
+        <w:rPr>
+          <w:rFonts w:cstheme="minorHAnsi"/>
+        </w:rPr>
+        <w:t>Hanaysha</w:t>
+      </w:r>
+      <w:proofErr w:type="spellEnd"/>
+      <w:r>
+        <w:rPr>
+          <w:rFonts w:cstheme="minorHAnsi"/>
+        </w:rPr>
+        <w:t xml:space="preserve"> </w:t>
       </w:r>
       <w:sdt>
         <w:sdtPr>
@@ -850,7 +948,21 @@
         <w:rPr>
           <w:rFonts w:cstheme="minorHAnsi"/>
         </w:rPr>
-        <w:t xml:space="preserve"> commitment. Further, Hanaysha focused on the public universities in northern Malaysia, both limiting the geographical scope of the study as well as possibly biasing the outcomes based on individuals already committed to education.</w:t>
+        <w:t xml:space="preserve"> commitment. Further, </w:t>
+      </w:r>
+      <w:proofErr w:type="spellStart"/>
+      <w:r>
+        <w:rPr>
+          <w:rFonts w:cstheme="minorHAnsi"/>
+        </w:rPr>
+        <w:t>Hanaysha</w:t>
+      </w:r>
+      <w:proofErr w:type="spellEnd"/>
+      <w:r>
+        <w:rPr>
+          <w:rFonts w:cstheme="minorHAnsi"/>
+        </w:rPr>
+        <w:t xml:space="preserve"> focused on the public universities in northern Malaysia, both limiting the geographical scope of the study as well as possibly biasing the outcomes based on individuals already committed to education.</w:t>
       </w:r>
     </w:p>
     <w:p>
@@ -863,7 +975,21 @@
         <w:rPr>
           <w:rFonts w:cstheme="minorHAnsi"/>
         </w:rPr>
-        <w:t xml:space="preserve">Although the analysis conducted by Khan et. al. does include experimentation, they admit in their introduction that the results are "strongly based on the literature review" </w:t>
+        <w:t xml:space="preserve">Although the analysis conducted by Khan et. </w:t>
+      </w:r>
+      <w:proofErr w:type="gramStart"/>
+      <w:r>
+        <w:rPr>
+          <w:rFonts w:cstheme="minorHAnsi"/>
+        </w:rPr>
+        <w:t>al</w:t>
+      </w:r>
+      <w:proofErr w:type="gramEnd"/>
+      <w:r>
+        <w:rPr>
+          <w:rFonts w:cstheme="minorHAnsi"/>
+        </w:rPr>
+        <w:t xml:space="preserve">. does include experimentation, they admit in their introduction that the results are "strongly based on the literature review" </w:t>
       </w:r>
       <w:sdt>
         <w:sdtPr>
@@ -1196,7 +1322,21 @@
         <w:rPr>
           <w:rFonts w:eastAsia="Times New Roman" w:cstheme="minorHAnsi"/>
         </w:rPr>
-        <w:t>The GovTech Maturity Index (GTMI) score assigned by the World Bank Group (WBG), indicating the maturity of a country's digital government transformation.</w:t>
+        <w:t xml:space="preserve">The </w:t>
+      </w:r>
+      <w:proofErr w:type="spellStart"/>
+      <w:r>
+        <w:rPr>
+          <w:rFonts w:eastAsia="Times New Roman" w:cstheme="minorHAnsi"/>
+        </w:rPr>
+        <w:t>GovTech</w:t>
+      </w:r>
+      <w:proofErr w:type="spellEnd"/>
+      <w:r>
+        <w:rPr>
+          <w:rFonts w:eastAsia="Times New Roman" w:cstheme="minorHAnsi"/>
+        </w:rPr>
+        <w:t xml:space="preserve"> Maturity Index (GTMI) score assigned by the World Bank Group (WBG), indicating the maturity of a country's digital government transformation.</w:t>
       </w:r>
     </w:p>
     <w:p>
@@ -1228,7 +1368,21 @@
           <w:rFonts w:eastAsia="Times New Roman" w:cstheme="minorHAnsi"/>
         </w:rPr>
         <w:lastRenderedPageBreak/>
-        <w:t>All data has been obtained from the WBG either through their annual GovTech Maturity Index (GTMI) Update or the Digital Governance Projects Database. The GTMI is a report on the state of Technology services and solutions as implemented by central governments throughout the world. The GTMI assessment includes 198 world economies obtained through surveys and remote data collected from non-participating countries.</w:t>
+        <w:t xml:space="preserve">All data has been obtained from the WBG either through their annual </w:t>
+      </w:r>
+      <w:proofErr w:type="spellStart"/>
+      <w:r>
+        <w:rPr>
+          <w:rFonts w:eastAsia="Times New Roman" w:cstheme="minorHAnsi"/>
+        </w:rPr>
+        <w:t>GovTech</w:t>
+      </w:r>
+      <w:proofErr w:type="spellEnd"/>
+      <w:r>
+        <w:rPr>
+          <w:rFonts w:eastAsia="Times New Roman" w:cstheme="minorHAnsi"/>
+        </w:rPr>
+        <w:t xml:space="preserve"> Maturity Index (GTMI) Update or the Digital Governance Projects Database. The GTMI is a report on the state of Technology services and solutions as implemented by central governments throughout the world. The GTMI assessment includes 198 world economies obtained through surveys and remote data collected from non-participating countries.</w:t>
       </w:r>
     </w:p>
     <w:p>
@@ -1241,23 +1395,76 @@
         <w:rPr>
           <w:rFonts w:eastAsia="Times New Roman" w:cstheme="minorHAnsi"/>
         </w:rPr>
-        <w:t>The GTMI was launched in 2020, and all data is published by the WBG in the GovTech Dataset (</w:t>
-      </w:r>
-      <w:hyperlink r:id="rId8" w:history="1">
-        <w:r>
-          <w:rPr>
-            <w:rFonts w:eastAsia="Times New Roman" w:cstheme="minorHAnsi"/>
-            <w:color w:val="0000FF"/>
-            <w:u w:val="single"/>
-          </w:rPr>
-          <w:t>GovTech Dataset | Data Catalog (worldbank.org)</w:t>
-        </w:r>
-      </w:hyperlink>
+        <w:t xml:space="preserve">The GTMI was launched in 2020, and all data is published by the WBG in the </w:t>
+      </w:r>
+      <w:proofErr w:type="spellStart"/>
       <w:r>
         <w:rPr>
           <w:rFonts w:eastAsia="Times New Roman" w:cstheme="minorHAnsi"/>
         </w:rPr>
-        <w:t xml:space="preserve">). However, due to restrictions in accessing this dataset through the API, I chose to make use of the published data in the Excel files downloaded from the site. GovTech data published in October 2022 includes results for the dataset published in December 2020. I did not  include the 2020 data due to specific indicators/metrics </w:t>
+        <w:t>GovTech</w:t>
+      </w:r>
+      <w:proofErr w:type="spellEnd"/>
+      <w:r>
+        <w:rPr>
+          <w:rFonts w:eastAsia="Times New Roman" w:cstheme="minorHAnsi"/>
+        </w:rPr>
+        <w:t xml:space="preserve"> Dataset (</w:t>
+      </w:r>
+      <w:proofErr w:type="spellStart"/>
+      <w:r>
+        <w:fldChar w:fldCharType="begin"/>
+      </w:r>
+      <w:r>
+        <w:instrText>HYPERLINK "https://datacatalog.worldbank.org/search/dataset/0037889/GovTech-Dataset"</w:instrText>
+      </w:r>
+      <w:r>
+        <w:fldChar w:fldCharType="separate"/>
+      </w:r>
+      <w:r>
+        <w:rPr>
+          <w:rFonts w:eastAsia="Times New Roman" w:cstheme="minorHAnsi"/>
+          <w:color w:val="0000FF"/>
+          <w:u w:val="single"/>
+        </w:rPr>
+        <w:t>GovTech</w:t>
+      </w:r>
+      <w:proofErr w:type="spellEnd"/>
+      <w:r>
+        <w:rPr>
+          <w:rFonts w:eastAsia="Times New Roman" w:cstheme="minorHAnsi"/>
+          <w:color w:val="0000FF"/>
+          <w:u w:val="single"/>
+        </w:rPr>
+        <w:t xml:space="preserve"> Dataset | Data Catalog (worldbank.org)</w:t>
+      </w:r>
+      <w:r>
+        <w:rPr>
+          <w:rFonts w:eastAsia="Times New Roman" w:cstheme="minorHAnsi"/>
+          <w:color w:val="0000FF"/>
+          <w:u w:val="single"/>
+        </w:rPr>
+        <w:fldChar w:fldCharType="end"/>
+      </w:r>
+      <w:r>
+        <w:rPr>
+          <w:rFonts w:eastAsia="Times New Roman" w:cstheme="minorHAnsi"/>
+        </w:rPr>
+        <w:t xml:space="preserve">). However, due to restrictions in accessing this dataset through the API, I chose to make use of the published data in the Excel files downloaded from the site. </w:t>
+      </w:r>
+      <w:proofErr w:type="spellStart"/>
+      <w:r>
+        <w:rPr>
+          <w:rFonts w:eastAsia="Times New Roman" w:cstheme="minorHAnsi"/>
+        </w:rPr>
+        <w:t>GovTech</w:t>
+      </w:r>
+      <w:proofErr w:type="spellEnd"/>
+      <w:r>
+        <w:rPr>
+          <w:rFonts w:eastAsia="Times New Roman" w:cstheme="minorHAnsi"/>
+        </w:rPr>
+        <w:t xml:space="preserve"> data published in October 2022 includes results for the dataset published in December 2020. I did not  include the 2020 data due to specific indicators/metrics </w:t>
       </w:r>
       <w:r>
         <w:rPr>
@@ -1284,7 +1491,7 @@
         </w:rPr>
         <w:t>Additional data used for this analysis came from the Digital Governance Projects Database (</w:t>
       </w:r>
-      <w:hyperlink r:id="rId9" w:history="1">
+      <w:hyperlink r:id="rId8" w:history="1">
         <w:r>
           <w:rPr>
             <w:rFonts w:eastAsia="Times New Roman" w:cstheme="minorHAnsi"/>
@@ -1298,7 +1505,21 @@
         <w:rPr>
           <w:rFonts w:eastAsia="Times New Roman" w:cstheme="minorHAnsi"/>
         </w:rPr>
-        <w:t>). This provides details of 1,449 projects funded by the WBG in 147 countries, including cost, duration, and outcome ratings of completed activities. For this analysis, I focused on the success rating of projects within countries also evaluated in the GovTech Dataset. Again, data from the October 2022 data set was used through a download of the available Excel file at the site. Additionally, country lookup data was established through code to account for mismatched country names between the two data sets.</w:t>
+        <w:t xml:space="preserve">). This provides details of 1,449 projects funded by the WBG in 147 countries, including cost, duration, and outcome ratings of completed activities. For this analysis, I focused on the success rating of projects within countries also evaluated in the </w:t>
+      </w:r>
+      <w:proofErr w:type="spellStart"/>
+      <w:r>
+        <w:rPr>
+          <w:rFonts w:eastAsia="Times New Roman" w:cstheme="minorHAnsi"/>
+        </w:rPr>
+        <w:t>GovTech</w:t>
+      </w:r>
+      <w:proofErr w:type="spellEnd"/>
+      <w:r>
+        <w:rPr>
+          <w:rFonts w:eastAsia="Times New Roman" w:cstheme="minorHAnsi"/>
+        </w:rPr>
+        <w:t xml:space="preserve"> Dataset. Again, data from the October 2022 data set was used through a download of the available Excel file at the site. Additionally, country lookup data was established through code to account for mismatched country names between the two data sets.</w:t>
       </w:r>
     </w:p>
     <w:p>
@@ -1360,14 +1581,22 @@
         <w:t xml:space="preserve"> Dataset_Oct2022.xlsx</w:t>
       </w:r>
       <w:r>
-        <w:t xml:space="preserve"> (GovTech)</w:t>
+        <w:t xml:space="preserve"> (</w:t>
+      </w:r>
+      <w:proofErr w:type="spellStart"/>
+      <w:r>
+        <w:t>GovTech</w:t>
+      </w:r>
+      <w:proofErr w:type="spellEnd"/>
+      <w:r>
+        <w:t>)</w:t>
       </w:r>
     </w:p>
     <w:p>
       <w:pPr>
         <w:pStyle w:val="NoSpacing"/>
       </w:pPr>
-      <w:hyperlink r:id="rId10" w:history="1">
+      <w:hyperlink r:id="rId9" w:history="1">
         <w:r>
           <w:rPr>
             <w:rStyle w:val="Hyperlink"/>
@@ -1971,12 +2200,21 @@
                 <w:rFonts w:eastAsia="Times New Roman" w:cstheme="minorHAnsi"/>
               </w:rPr>
             </w:pPr>
+            <w:proofErr w:type="spellStart"/>
             <w:r>
               <w:rPr>
                 <w:rFonts w:cstheme="minorHAnsi"/>
                 <w:color w:val="000000"/>
               </w:rPr>
-              <w:t>GovTech Maturity Index group:</w:t>
+              <w:t>GovTech</w:t>
+            </w:r>
+            <w:proofErr w:type="spellEnd"/>
+            <w:r>
+              <w:rPr>
+                <w:rFonts w:cstheme="minorHAnsi"/>
+                <w:color w:val="000000"/>
+              </w:rPr>
+              <w:t xml:space="preserve"> Maturity Index group:</w:t>
             </w:r>
           </w:p>
         </w:tc>
@@ -2421,12 +2659,21 @@
                 <w:rFonts w:eastAsia="Times New Roman" w:cstheme="minorHAnsi"/>
               </w:rPr>
             </w:pPr>
+            <w:proofErr w:type="spellStart"/>
             <w:r>
               <w:rPr>
                 <w:rFonts w:cstheme="minorHAnsi"/>
                 <w:color w:val="000000"/>
               </w:rPr>
-              <w:t>GovTech Enablers Index score</w:t>
+              <w:t>GovTech</w:t>
+            </w:r>
+            <w:proofErr w:type="spellEnd"/>
+            <w:r>
+              <w:rPr>
+                <w:rFonts w:cstheme="minorHAnsi"/>
+                <w:color w:val="000000"/>
+              </w:rPr>
+              <w:t xml:space="preserve"> Enablers Index score</w:t>
             </w:r>
           </w:p>
         </w:tc>
@@ -2596,12 +2843,14 @@
                 <w:rFonts w:eastAsia="Times New Roman" w:cstheme="minorHAnsi"/>
               </w:rPr>
             </w:pPr>
+            <w:proofErr w:type="spellStart"/>
             <w:r>
               <w:rPr>
                 <w:rFonts w:eastAsia="Times New Roman" w:cstheme="minorHAnsi"/>
               </w:rPr>
               <w:t>FocusArea</w:t>
             </w:r>
+            <w:proofErr w:type="spellEnd"/>
           </w:p>
         </w:tc>
         <w:tc>
@@ -2693,12 +2942,14 @@
                 <w:rFonts w:eastAsia="Times New Roman" w:cstheme="minorHAnsi"/>
               </w:rPr>
             </w:pPr>
+            <w:proofErr w:type="spellStart"/>
             <w:r>
               <w:rPr>
                 <w:rFonts w:eastAsia="Times New Roman" w:cstheme="minorHAnsi"/>
               </w:rPr>
               <w:t>DSProgram</w:t>
             </w:r>
+            <w:proofErr w:type="spellEnd"/>
           </w:p>
         </w:tc>
         <w:tc>
@@ -2781,12 +3032,14 @@
                 <w:rFonts w:eastAsia="Times New Roman" w:cstheme="minorHAnsi"/>
               </w:rPr>
             </w:pPr>
+            <w:proofErr w:type="spellStart"/>
             <w:r>
               <w:rPr>
                 <w:rFonts w:eastAsia="Times New Roman" w:cstheme="minorHAnsi"/>
               </w:rPr>
               <w:t>DSProgramType</w:t>
             </w:r>
+            <w:proofErr w:type="spellEnd"/>
           </w:p>
         </w:tc>
         <w:tc>
@@ -2886,12 +3139,14 @@
                 <w:rFonts w:eastAsia="Times New Roman" w:cstheme="minorHAnsi"/>
               </w:rPr>
             </w:pPr>
+            <w:proofErr w:type="spellStart"/>
             <w:r>
               <w:rPr>
                 <w:rFonts w:eastAsia="Times New Roman" w:cstheme="minorHAnsi"/>
               </w:rPr>
               <w:t>DSProgramMandatory</w:t>
             </w:r>
+            <w:proofErr w:type="spellEnd"/>
           </w:p>
         </w:tc>
         <w:tc>
@@ -2991,12 +3246,14 @@
                 <w:rFonts w:eastAsia="Times New Roman" w:cstheme="minorHAnsi"/>
               </w:rPr>
             </w:pPr>
+            <w:proofErr w:type="spellStart"/>
             <w:r>
               <w:rPr>
                 <w:rFonts w:eastAsia="Times New Roman" w:cstheme="minorHAnsi"/>
               </w:rPr>
               <w:t>DSProgramExternal</w:t>
             </w:r>
+            <w:proofErr w:type="spellEnd"/>
           </w:p>
         </w:tc>
         <w:tc>
@@ -3096,12 +3353,14 @@
                 <w:rFonts w:eastAsia="Times New Roman" w:cstheme="minorHAnsi"/>
               </w:rPr>
             </w:pPr>
+            <w:proofErr w:type="spellStart"/>
             <w:r>
               <w:rPr>
                 <w:rFonts w:eastAsia="Times New Roman" w:cstheme="minorHAnsi"/>
               </w:rPr>
               <w:t>DSProgramPublished</w:t>
             </w:r>
+            <w:proofErr w:type="spellEnd"/>
           </w:p>
         </w:tc>
         <w:tc>
@@ -3176,7 +3435,7 @@
           <w:iCs w:val="0"/>
         </w:rPr>
       </w:pPr>
-      <w:hyperlink r:id="rId11" w:history="1">
+      <w:hyperlink r:id="rId10" w:history="1">
         <w:r>
           <w:rPr>
             <w:rStyle w:val="Hyperlink"/>
@@ -3583,12 +3842,14 @@
                 <w:rFonts w:eastAsia="Times New Roman"/>
               </w:rPr>
             </w:pPr>
+            <w:proofErr w:type="spellStart"/>
             <w:r>
               <w:rPr>
                 <w:rFonts w:eastAsia="Times New Roman"/>
               </w:rPr>
               <w:t>ICROutcome</w:t>
             </w:r>
+            <w:proofErr w:type="spellEnd"/>
           </w:p>
         </w:tc>
         <w:tc>
@@ -3675,12 +3936,14 @@
                 <w:rFonts w:eastAsia="Times New Roman"/>
               </w:rPr>
             </w:pPr>
+            <w:proofErr w:type="spellStart"/>
             <w:r>
               <w:rPr>
                 <w:rFonts w:eastAsia="Times New Roman"/>
               </w:rPr>
               <w:t>IEGOutcome</w:t>
             </w:r>
+            <w:proofErr w:type="spellEnd"/>
           </w:p>
         </w:tc>
         <w:tc>
@@ -3767,7 +4030,7 @@
           <w:szCs w:val="28"/>
         </w:rPr>
       </w:pPr>
-      <w:hyperlink r:id="rId12" w:history="1">
+      <w:hyperlink r:id="rId11" w:history="1">
         <w:r>
           <w:rPr>
             <w:rStyle w:val="Hyperlink"/>
@@ -5426,6 +5689,7 @@
                 <w:bCs w:val="0"/>
               </w:rPr>
             </w:pPr>
+            <w:proofErr w:type="spellStart"/>
             <w:r>
               <w:rPr>
                 <w:rFonts w:eastAsia="Times New Roman"/>
@@ -5434,6 +5698,7 @@
               </w:rPr>
               <w:t>GovTech</w:t>
             </w:r>
+            <w:proofErr w:type="spellEnd"/>
           </w:p>
         </w:tc>
         <w:tc>
@@ -5492,7 +5757,21 @@
               <w:rPr>
                 <w:rFonts w:ascii="Calibri" w:hAnsi="Calibri" w:cs="Calibri"/>
               </w:rPr>
-              <w:t>198 countries were included in the original GovTech assessment.</w:t>
+              <w:t xml:space="preserve">198 countries were included in the original </w:t>
+            </w:r>
+            <w:proofErr w:type="spellStart"/>
+            <w:r>
+              <w:rPr>
+                <w:rFonts w:ascii="Calibri" w:hAnsi="Calibri" w:cs="Calibri"/>
+              </w:rPr>
+              <w:t>GovTech</w:t>
+            </w:r>
+            <w:proofErr w:type="spellEnd"/>
+            <w:r>
+              <w:rPr>
+                <w:rFonts w:ascii="Calibri" w:hAnsi="Calibri" w:cs="Calibri"/>
+              </w:rPr>
+              <w:t xml:space="preserve"> assessment.</w:t>
             </w:r>
           </w:p>
         </w:tc>
@@ -5512,6 +5791,7 @@
                 <w:bCs w:val="0"/>
               </w:rPr>
             </w:pPr>
+            <w:proofErr w:type="spellStart"/>
             <w:r>
               <w:rPr>
                 <w:rFonts w:eastAsia="Times New Roman"/>
@@ -5520,6 +5800,7 @@
               </w:rPr>
               <w:t>GovTech</w:t>
             </w:r>
+            <w:proofErr w:type="spellEnd"/>
           </w:p>
         </w:tc>
         <w:tc>
@@ -5664,6 +5945,7 @@
                 <w:bCs w:val="0"/>
               </w:rPr>
             </w:pPr>
+            <w:proofErr w:type="spellStart"/>
             <w:r>
               <w:rPr>
                 <w:rFonts w:eastAsia="Times New Roman"/>
@@ -5672,6 +5954,7 @@
               </w:rPr>
               <w:t>GovTech</w:t>
             </w:r>
+            <w:proofErr w:type="spellEnd"/>
           </w:p>
         </w:tc>
         <w:tc>
@@ -5686,12 +5969,14 @@
                 <w:rFonts w:eastAsia="Times New Roman"/>
               </w:rPr>
             </w:pPr>
+            <w:proofErr w:type="spellStart"/>
             <w:r>
               <w:rPr>
                 <w:rFonts w:eastAsia="Times New Roman"/>
               </w:rPr>
               <w:t>FocusArea</w:t>
             </w:r>
+            <w:proofErr w:type="spellEnd"/>
           </w:p>
         </w:tc>
         <w:tc>
@@ -5846,6 +6131,7 @@
                 <w:bCs w:val="0"/>
               </w:rPr>
             </w:pPr>
+            <w:proofErr w:type="spellStart"/>
             <w:r>
               <w:rPr>
                 <w:rFonts w:eastAsia="Times New Roman"/>
@@ -5854,6 +6140,7 @@
               </w:rPr>
               <w:t>GovTech</w:t>
             </w:r>
+            <w:proofErr w:type="spellEnd"/>
           </w:p>
         </w:tc>
         <w:tc>
@@ -5868,12 +6155,14 @@
                 <w:rFonts w:eastAsia="Times New Roman"/>
               </w:rPr>
             </w:pPr>
+            <w:proofErr w:type="spellStart"/>
             <w:r>
               <w:rPr>
                 <w:rFonts w:eastAsia="Times New Roman"/>
               </w:rPr>
               <w:t>DSProgramType</w:t>
             </w:r>
+            <w:proofErr w:type="spellEnd"/>
           </w:p>
         </w:tc>
         <w:tc>
@@ -6134,12 +6423,14 @@
                 <w:bCs/>
               </w:rPr>
             </w:pPr>
+            <w:proofErr w:type="spellStart"/>
             <w:r>
               <w:rPr>
                 <w:rFonts w:eastAsia="Times New Roman"/>
               </w:rPr>
               <w:t>ICROutcome</w:t>
             </w:r>
+            <w:proofErr w:type="spellEnd"/>
           </w:p>
         </w:tc>
         <w:tc>
@@ -6769,12 +7060,14 @@
                 <w:bCs/>
               </w:rPr>
             </w:pPr>
+            <w:proofErr w:type="spellStart"/>
             <w:r>
               <w:rPr>
                 <w:rFonts w:eastAsia="Times New Roman"/>
               </w:rPr>
               <w:t>IEGOutcome</w:t>
             </w:r>
+            <w:proofErr w:type="spellEnd"/>
           </w:p>
         </w:tc>
         <w:tc>
@@ -7405,7 +7698,23 @@
     </w:p>
     <w:p>
       <w:r>
-        <w:t>Specifically, my dependent variables will be: GTMI, ICROutcome, and IEGOutcome. My primary independent variables will include:</w:t>
+        <w:t xml:space="preserve">Specifically, my dependent variables will be: GTMI, </w:t>
+      </w:r>
+      <w:proofErr w:type="spellStart"/>
+      <w:r>
+        <w:t>ICROutcome</w:t>
+      </w:r>
+      <w:proofErr w:type="spellEnd"/>
+      <w:r>
+        <w:t xml:space="preserve">, and </w:t>
+      </w:r>
+      <w:proofErr w:type="spellStart"/>
+      <w:r>
+        <w:t>IEGOutcome</w:t>
+      </w:r>
+      <w:proofErr w:type="spellEnd"/>
+      <w:r>
+        <w:t>. My primary independent variables will include:</w:t>
       </w:r>
     </w:p>
     <w:tbl>
@@ -7498,6 +7807,7 @@
                 <w:sz w:val="21"/>
               </w:rPr>
             </w:pPr>
+            <w:proofErr w:type="spellStart"/>
             <w:r>
               <w:rPr>
                 <w:rFonts w:eastAsia="Times New Roman" w:cstheme="minorHAnsi"/>
@@ -7507,6 +7817,7 @@
               </w:rPr>
               <w:t>FocusArea</w:t>
             </w:r>
+            <w:proofErr w:type="spellEnd"/>
           </w:p>
         </w:tc>
       </w:tr>
@@ -7526,6 +7837,7 @@
                 <w:sz w:val="21"/>
               </w:rPr>
             </w:pPr>
+            <w:proofErr w:type="spellStart"/>
             <w:r>
               <w:rPr>
                 <w:rFonts w:eastAsia="Times New Roman" w:cstheme="minorHAnsi"/>
@@ -7535,6 +7847,7 @@
               </w:rPr>
               <w:t>DSProgram</w:t>
             </w:r>
+            <w:proofErr w:type="spellEnd"/>
           </w:p>
         </w:tc>
       </w:tr>
@@ -7554,6 +7867,7 @@
                 <w:sz w:val="21"/>
               </w:rPr>
             </w:pPr>
+            <w:proofErr w:type="spellStart"/>
             <w:r>
               <w:rPr>
                 <w:rFonts w:eastAsia="Times New Roman" w:cstheme="minorHAnsi"/>
@@ -7563,6 +7877,7 @@
               </w:rPr>
               <w:t>DSProgramType</w:t>
             </w:r>
+            <w:proofErr w:type="spellEnd"/>
           </w:p>
         </w:tc>
       </w:tr>
@@ -7582,6 +7897,7 @@
                 <w:sz w:val="21"/>
               </w:rPr>
             </w:pPr>
+            <w:proofErr w:type="spellStart"/>
             <w:r>
               <w:rPr>
                 <w:rFonts w:eastAsia="Times New Roman" w:cstheme="minorHAnsi"/>
@@ -7591,6 +7907,7 @@
               </w:rPr>
               <w:t>DSProgramMandatory</w:t>
             </w:r>
+            <w:proofErr w:type="spellEnd"/>
           </w:p>
         </w:tc>
       </w:tr>
@@ -7610,6 +7927,7 @@
                 <w:sz w:val="21"/>
               </w:rPr>
             </w:pPr>
+            <w:proofErr w:type="spellStart"/>
             <w:r>
               <w:rPr>
                 <w:rFonts w:eastAsia="Times New Roman" w:cstheme="minorHAnsi"/>
@@ -7619,6 +7937,7 @@
               </w:rPr>
               <w:t>DSProgramExternal</w:t>
             </w:r>
+            <w:proofErr w:type="spellEnd"/>
           </w:p>
         </w:tc>
       </w:tr>
@@ -7638,6 +7957,7 @@
                 <w:sz w:val="21"/>
               </w:rPr>
             </w:pPr>
+            <w:proofErr w:type="spellStart"/>
             <w:r>
               <w:rPr>
                 <w:rFonts w:eastAsia="Times New Roman" w:cstheme="minorHAnsi"/>
@@ -7647,6 +7967,7 @@
               </w:rPr>
               <w:t>DSProgramPublished</w:t>
             </w:r>
+            <w:proofErr w:type="spellEnd"/>
           </w:p>
         </w:tc>
       </w:tr>
@@ -7709,6 +8030,7 @@
         <w:lastRenderedPageBreak/>
         <w:t xml:space="preserve">Because the </w:t>
       </w:r>
+      <w:proofErr w:type="spellStart"/>
       <w:r>
         <w:rPr>
           <w:b/>
@@ -7716,9 +8038,11 @@
         </w:rPr>
         <w:t>ICROutcome</w:t>
       </w:r>
+      <w:proofErr w:type="spellEnd"/>
       <w:r>
         <w:t xml:space="preserve"> and </w:t>
       </w:r>
+      <w:proofErr w:type="spellStart"/>
       <w:r>
         <w:rPr>
           <w:b/>
@@ -7726,6 +8050,7 @@
         </w:rPr>
         <w:t>IEGOutcome</w:t>
       </w:r>
+      <w:proofErr w:type="spellEnd"/>
       <w:r>
         <w:t xml:space="preserve"> variables are categorical rather than continuous, </w:t>
       </w:r>
@@ -7850,7 +8175,7 @@
                     <pic:cNvPicPr/>
                   </pic:nvPicPr>
                   <pic:blipFill>
-                    <a:blip r:embed="rId13">
+                    <a:blip r:embed="rId12">
                       <a:extLst>
                         <a:ext uri="{28A0092B-C50C-407E-A947-70E740481C1C}">
                           <a14:useLocalDpi xmlns:a14="http://schemas.microsoft.com/office/drawing/2010/main" val="0"/>
@@ -7999,6 +8324,71 @@
                 <pic:pic xmlns:pic="http://schemas.openxmlformats.org/drawingml/2006/picture">
                   <pic:nvPicPr>
                     <pic:cNvPr id="1099064116" name="Picture 9" descr="A picture containing screenshot, text, diagram, line&#10;&#10;Description automatically generated"/>
+                    <pic:cNvPicPr/>
+                  </pic:nvPicPr>
+                  <pic:blipFill>
+                    <a:blip r:embed="rId13">
+                      <a:extLst>
+                        <a:ext uri="{28A0092B-C50C-407E-A947-70E740481C1C}">
+                          <a14:useLocalDpi xmlns:a14="http://schemas.microsoft.com/office/drawing/2010/main" val="0"/>
+                        </a:ext>
+                      </a:extLst>
+                    </a:blip>
+                    <a:stretch>
+                      <a:fillRect/>
+                    </a:stretch>
+                  </pic:blipFill>
+                  <pic:spPr>
+                    <a:xfrm>
+                      <a:off x="0" y="0"/>
+                      <a:ext cx="5943600" cy="2377440"/>
+                    </a:xfrm>
+                    <a:prstGeom prst="rect">
+                      <a:avLst/>
+                    </a:prstGeom>
+                  </pic:spPr>
+                </pic:pic>
+              </a:graphicData>
+            </a:graphic>
+          </wp:inline>
+        </w:drawing>
+      </w:r>
+    </w:p>
+    <w:p>
+      <w:r>
+        <w:t xml:space="preserve">Both distributions are highly </w:t>
+      </w:r>
+      <w:r>
+        <w:t xml:space="preserve">skewed. The outliers may affect the outcome of the regression analysis. </w:t>
+      </w:r>
+      <w:r>
+        <w:t xml:space="preserve">To account for this, I convert </w:t>
+      </w:r>
+      <w:r>
+        <w:t>t</w:t>
+      </w:r>
+      <w:r>
+        <w:t>o logarithmic values and reexamine the distribution.</w:t>
+      </w:r>
+    </w:p>
+    <w:p>
+      <w:r>
+        <w:rPr>
+          <w:noProof/>
+        </w:rPr>
+        <w:drawing>
+          <wp:inline distT="0" distB="0" distL="0" distR="0" wp14:anchorId="6255C103" wp14:editId="7D46AD24">
+            <wp:extent cx="5943600" cy="2377440"/>
+            <wp:effectExtent l="0" t="0" r="0" b="3810"/>
+            <wp:docPr id="479741451" name="Picture 10" descr="A picture containing diagram, plot, line, screenshot&#10;&#10;Description automatically generated"/>
+            <wp:cNvGraphicFramePr>
+              <a:graphicFrameLocks xmlns:a="http://schemas.openxmlformats.org/drawingml/2006/main" noChangeAspect="1"/>
+            </wp:cNvGraphicFramePr>
+            <a:graphic xmlns:a="http://schemas.openxmlformats.org/drawingml/2006/main">
+              <a:graphicData uri="http://schemas.openxmlformats.org/drawingml/2006/picture">
+                <pic:pic xmlns:pic="http://schemas.openxmlformats.org/drawingml/2006/picture">
+                  <pic:nvPicPr>
+                    <pic:cNvPr id="479741451" name="Picture 10" descr="A picture containing diagram, plot, line, screenshot&#10;&#10;Description automatically generated"/>
                     <pic:cNvPicPr/>
                   </pic:nvPicPr>
                   <pic:blipFill>
@@ -8031,71 +8421,6 @@
     </w:p>
     <w:p>
       <w:r>
-        <w:t xml:space="preserve">Both distributions are highly </w:t>
-      </w:r>
-      <w:r>
-        <w:t xml:space="preserve">skewed. The outliers may affect the outcome of the regression analysis. </w:t>
-      </w:r>
-      <w:r>
-        <w:t xml:space="preserve">To account for this, I convert </w:t>
-      </w:r>
-      <w:r>
-        <w:t>t</w:t>
-      </w:r>
-      <w:r>
-        <w:t>o logarithmic values and reexamine the distribution.</w:t>
-      </w:r>
-    </w:p>
-    <w:p>
-      <w:r>
-        <w:rPr>
-          <w:noProof/>
-        </w:rPr>
-        <w:drawing>
-          <wp:inline distT="0" distB="0" distL="0" distR="0" wp14:anchorId="6255C103" wp14:editId="7D46AD24">
-            <wp:extent cx="5943600" cy="2377440"/>
-            <wp:effectExtent l="0" t="0" r="0" b="3810"/>
-            <wp:docPr id="479741451" name="Picture 10" descr="A picture containing diagram, plot, line, screenshot&#10;&#10;Description automatically generated"/>
-            <wp:cNvGraphicFramePr>
-              <a:graphicFrameLocks xmlns:a="http://schemas.openxmlformats.org/drawingml/2006/main" noChangeAspect="1"/>
-            </wp:cNvGraphicFramePr>
-            <a:graphic xmlns:a="http://schemas.openxmlformats.org/drawingml/2006/main">
-              <a:graphicData uri="http://schemas.openxmlformats.org/drawingml/2006/picture">
-                <pic:pic xmlns:pic="http://schemas.openxmlformats.org/drawingml/2006/picture">
-                  <pic:nvPicPr>
-                    <pic:cNvPr id="479741451" name="Picture 10" descr="A picture containing diagram, plot, line, screenshot&#10;&#10;Description automatically generated"/>
-                    <pic:cNvPicPr/>
-                  </pic:nvPicPr>
-                  <pic:blipFill>
-                    <a:blip r:embed="rId15">
-                      <a:extLst>
-                        <a:ext uri="{28A0092B-C50C-407E-A947-70E740481C1C}">
-                          <a14:useLocalDpi xmlns:a14="http://schemas.microsoft.com/office/drawing/2010/main" val="0"/>
-                        </a:ext>
-                      </a:extLst>
-                    </a:blip>
-                    <a:stretch>
-                      <a:fillRect/>
-                    </a:stretch>
-                  </pic:blipFill>
-                  <pic:spPr>
-                    <a:xfrm>
-                      <a:off x="0" y="0"/>
-                      <a:ext cx="5943600" cy="2377440"/>
-                    </a:xfrm>
-                    <a:prstGeom prst="rect">
-                      <a:avLst/>
-                    </a:prstGeom>
-                  </pic:spPr>
-                </pic:pic>
-              </a:graphicData>
-            </a:graphic>
-          </wp:inline>
-        </w:drawing>
-      </w:r>
-    </w:p>
-    <w:p>
-      <w:r>
         <w:t>The distributions now appear closer to normal</w:t>
       </w:r>
       <w:r>
@@ -8138,7 +8463,7 @@
                     <pic:cNvPicPr/>
                   </pic:nvPicPr>
                   <pic:blipFill>
-                    <a:blip r:embed="rId16">
+                    <a:blip r:embed="rId15">
                       <a:extLst>
                         <a:ext uri="{28A0092B-C50C-407E-A947-70E740481C1C}">
                           <a14:useLocalDpi xmlns:a14="http://schemas.microsoft.com/office/drawing/2010/main" val="0"/>
@@ -8189,7 +8514,7 @@
                     <pic:cNvPicPr/>
                   </pic:nvPicPr>
                   <pic:blipFill>
-                    <a:blip r:embed="rId17">
+                    <a:blip r:embed="rId16">
                       <a:extLst>
                         <a:ext uri="{28A0092B-C50C-407E-A947-70E740481C1C}">
                           <a14:useLocalDpi xmlns:a14="http://schemas.microsoft.com/office/drawing/2010/main" val="0"/>
@@ -8317,7 +8642,21 @@
         <w:rPr>
           <w:rFonts w:cstheme="minorHAnsi"/>
         </w:rPr>
-        <w:t>This assessment of the influence of TechSkills training</w:t>
+        <w:t xml:space="preserve">This assessment of the influence of </w:t>
+      </w:r>
+      <w:proofErr w:type="spellStart"/>
+      <w:r>
+        <w:rPr>
+          <w:rFonts w:cstheme="minorHAnsi"/>
+        </w:rPr>
+        <w:t>TechSkills</w:t>
+      </w:r>
+      <w:proofErr w:type="spellEnd"/>
+      <w:r>
+        <w:rPr>
+          <w:rFonts w:cstheme="minorHAnsi"/>
+        </w:rPr>
+        <w:t xml:space="preserve"> training</w:t>
       </w:r>
       <w:r>
         <w:rPr>
@@ -8784,6 +9123,7 @@
                 <w:szCs w:val="20"/>
               </w:rPr>
             </w:pPr>
+            <w:proofErr w:type="spellStart"/>
             <w:r>
               <w:rPr>
                 <w:rFonts w:asciiTheme="minorHAnsi" w:hAnsiTheme="minorHAnsi" w:cstheme="minorHAnsi"/>
@@ -8794,6 +9134,7 @@
               </w:rPr>
               <w:t>FocusArea</w:t>
             </w:r>
+            <w:proofErr w:type="spellEnd"/>
           </w:p>
         </w:tc>
         <w:tc>
@@ -8814,6 +9155,7 @@
                 <w:szCs w:val="20"/>
               </w:rPr>
             </w:pPr>
+            <w:proofErr w:type="spellStart"/>
             <w:r>
               <w:rPr>
                 <w:rFonts w:asciiTheme="minorHAnsi" w:hAnsiTheme="minorHAnsi" w:cstheme="minorHAnsi"/>
@@ -8824,6 +9166,7 @@
               </w:rPr>
               <w:t>DSProgram</w:t>
             </w:r>
+            <w:proofErr w:type="spellEnd"/>
           </w:p>
         </w:tc>
         <w:tc>
@@ -8844,6 +9187,7 @@
                 <w:szCs w:val="20"/>
               </w:rPr>
             </w:pPr>
+            <w:proofErr w:type="spellStart"/>
             <w:r>
               <w:rPr>
                 <w:rFonts w:asciiTheme="minorHAnsi" w:hAnsiTheme="minorHAnsi" w:cstheme="minorHAnsi"/>
@@ -8854,6 +9198,7 @@
               </w:rPr>
               <w:t>DSProgramType</w:t>
             </w:r>
+            <w:proofErr w:type="spellEnd"/>
           </w:p>
         </w:tc>
       </w:tr>
@@ -9452,6 +9797,7 @@
                 <w:szCs w:val="20"/>
               </w:rPr>
             </w:pPr>
+            <w:proofErr w:type="spellStart"/>
             <w:r>
               <w:rPr>
                 <w:rFonts w:asciiTheme="minorHAnsi" w:hAnsiTheme="minorHAnsi" w:cstheme="minorHAnsi"/>
@@ -9462,6 +9808,7 @@
               </w:rPr>
               <w:t>FocusArea</w:t>
             </w:r>
+            <w:proofErr w:type="spellEnd"/>
           </w:p>
         </w:tc>
         <w:tc>
@@ -9643,6 +9990,7 @@
                 <w:szCs w:val="20"/>
               </w:rPr>
             </w:pPr>
+            <w:proofErr w:type="spellStart"/>
             <w:r>
               <w:rPr>
                 <w:rFonts w:asciiTheme="minorHAnsi" w:hAnsiTheme="minorHAnsi" w:cstheme="minorHAnsi"/>
@@ -9653,6 +10001,7 @@
               </w:rPr>
               <w:t>DSProgram</w:t>
             </w:r>
+            <w:proofErr w:type="spellEnd"/>
           </w:p>
         </w:tc>
         <w:tc>
@@ -9839,6 +10188,7 @@
                 <w:szCs w:val="20"/>
               </w:rPr>
             </w:pPr>
+            <w:proofErr w:type="spellStart"/>
             <w:r>
               <w:rPr>
                 <w:rFonts w:asciiTheme="minorHAnsi" w:hAnsiTheme="minorHAnsi" w:cstheme="minorHAnsi"/>
@@ -9849,6 +10199,7 @@
               </w:rPr>
               <w:t>DSProgramType</w:t>
             </w:r>
+            <w:proofErr w:type="spellEnd"/>
           </w:p>
         </w:tc>
         <w:tc>
@@ -10144,6 +10495,7 @@
                 <w:szCs w:val="20"/>
               </w:rPr>
             </w:pPr>
+            <w:proofErr w:type="spellStart"/>
             <w:r>
               <w:rPr>
                 <w:rFonts w:asciiTheme="minorHAnsi" w:hAnsiTheme="minorHAnsi" w:cstheme="minorHAnsi"/>
@@ -10164,6 +10516,7 @@
               </w:rPr>
               <w:t>ProgramMandatory</w:t>
             </w:r>
+            <w:proofErr w:type="spellEnd"/>
           </w:p>
         </w:tc>
         <w:tc>
@@ -10184,6 +10537,7 @@
                 <w:szCs w:val="20"/>
               </w:rPr>
             </w:pPr>
+            <w:proofErr w:type="spellStart"/>
             <w:r>
               <w:rPr>
                 <w:rFonts w:asciiTheme="minorHAnsi" w:hAnsiTheme="minorHAnsi" w:cstheme="minorHAnsi"/>
@@ -10204,6 +10558,7 @@
               </w:rPr>
               <w:t>ProgramExternal</w:t>
             </w:r>
+            <w:proofErr w:type="spellEnd"/>
           </w:p>
         </w:tc>
         <w:tc>
@@ -10224,6 +10579,7 @@
                 <w:szCs w:val="20"/>
               </w:rPr>
             </w:pPr>
+            <w:proofErr w:type="spellStart"/>
             <w:r>
               <w:rPr>
                 <w:rFonts w:asciiTheme="minorHAnsi" w:hAnsiTheme="minorHAnsi" w:cstheme="minorHAnsi"/>
@@ -10244,6 +10600,7 @@
               </w:rPr>
               <w:t>Published</w:t>
             </w:r>
+            <w:proofErr w:type="spellEnd"/>
           </w:p>
         </w:tc>
       </w:tr>
@@ -10609,6 +10966,7 @@
                 <w:szCs w:val="20"/>
               </w:rPr>
             </w:pPr>
+            <w:proofErr w:type="spellStart"/>
             <w:r>
               <w:rPr>
                 <w:rFonts w:asciiTheme="minorHAnsi" w:hAnsiTheme="minorHAnsi" w:cstheme="minorHAnsi"/>
@@ -10619,6 +10977,7 @@
               </w:rPr>
               <w:t>DSProgramMandatory</w:t>
             </w:r>
+            <w:proofErr w:type="spellEnd"/>
           </w:p>
         </w:tc>
         <w:tc>
@@ -10794,6 +11153,7 @@
                 <w:szCs w:val="20"/>
               </w:rPr>
             </w:pPr>
+            <w:proofErr w:type="spellStart"/>
             <w:r>
               <w:rPr>
                 <w:rFonts w:asciiTheme="minorHAnsi" w:hAnsiTheme="minorHAnsi" w:cstheme="minorHAnsi"/>
@@ -10804,6 +11164,7 @@
               </w:rPr>
               <w:t>DSProgramExternal</w:t>
             </w:r>
+            <w:proofErr w:type="spellEnd"/>
           </w:p>
         </w:tc>
         <w:tc>
@@ -10974,6 +11335,7 @@
                 <w:szCs w:val="20"/>
               </w:rPr>
             </w:pPr>
+            <w:proofErr w:type="spellStart"/>
             <w:r>
               <w:rPr>
                 <w:rFonts w:asciiTheme="minorHAnsi" w:hAnsiTheme="minorHAnsi" w:cstheme="minorHAnsi"/>
@@ -10984,6 +11346,7 @@
               </w:rPr>
               <w:t>DSProgramPublished</w:t>
             </w:r>
+            <w:proofErr w:type="spellEnd"/>
           </w:p>
         </w:tc>
         <w:tc>
@@ -11153,7 +11516,35 @@
         <w:rPr>
           <w:rFonts w:cstheme="minorHAnsi"/>
         </w:rPr>
-        <w:t>Based on the above correlation matrices, it appears the variables with the least correlation with GTMI and GTEI are DSProgramMandatory (indicating whether new employees are required to take the Tech Skills training), and DSProgramPublished (indicating whether the results of the training program are published).</w:t>
+        <w:t xml:space="preserve">Based on the above correlation matrices, it appears the variables with the least correlation with GTMI and GTEI are </w:t>
+      </w:r>
+      <w:proofErr w:type="spellStart"/>
+      <w:r>
+        <w:rPr>
+          <w:rFonts w:cstheme="minorHAnsi"/>
+        </w:rPr>
+        <w:t>DSProgramMandatory</w:t>
+      </w:r>
+      <w:proofErr w:type="spellEnd"/>
+      <w:r>
+        <w:rPr>
+          <w:rFonts w:cstheme="minorHAnsi"/>
+        </w:rPr>
+        <w:t xml:space="preserve"> (indicating whether new employees are required to take the Tech Skills training), and </w:t>
+      </w:r>
+      <w:proofErr w:type="spellStart"/>
+      <w:r>
+        <w:rPr>
+          <w:rFonts w:cstheme="minorHAnsi"/>
+        </w:rPr>
+        <w:t>DSProgramPublished</w:t>
+      </w:r>
+      <w:proofErr w:type="spellEnd"/>
+      <w:r>
+        <w:rPr>
+          <w:rFonts w:cstheme="minorHAnsi"/>
+        </w:rPr>
+        <w:t xml:space="preserve"> (indicating whether the results of the training program are published).</w:t>
       </w:r>
     </w:p>
     <w:p>
@@ -11560,7 +11951,7 @@
                     <pic:cNvPicPr/>
                   </pic:nvPicPr>
                   <pic:blipFill>
-                    <a:blip r:embed="rId18">
+                    <a:blip r:embed="rId17">
                       <a:extLst>
                         <a:ext uri="{28A0092B-C50C-407E-A947-70E740481C1C}">
                           <a14:useLocalDpi xmlns:a14="http://schemas.microsoft.com/office/drawing/2010/main" val="0"/>
@@ -11674,8 +12065,13 @@
       <w:r>
         <w:t>) + (</w:t>
       </w:r>
-      <w:r>
-        <w:t xml:space="preserve">logPopulation x </w:t>
+      <w:proofErr w:type="spellStart"/>
+      <w:r>
+        <w:t>logPopulation</w:t>
+      </w:r>
+      <w:proofErr w:type="spellEnd"/>
+      <w:r>
+        <w:t xml:space="preserve"> x </w:t>
       </w:r>
       <w:r>
         <w:rPr>
@@ -11690,7 +12086,15 @@
         <w:t>2</w:t>
       </w:r>
       <w:r>
-        <w:t xml:space="preserve">) + (logGDP x </w:t>
+        <w:t>) + (</w:t>
+      </w:r>
+      <w:proofErr w:type="spellStart"/>
+      <w:r>
+        <w:t>logGDP</w:t>
+      </w:r>
+      <w:proofErr w:type="spellEnd"/>
+      <w:r>
+        <w:t xml:space="preserve"> x </w:t>
       </w:r>
       <w:r>
         <w:rPr>
@@ -11933,9 +12337,11 @@
             <w:pPr>
               <w:pStyle w:val="NoSpacing"/>
             </w:pPr>
+            <w:proofErr w:type="spellStart"/>
             <w:r>
               <w:t>logPopulation</w:t>
             </w:r>
+            <w:proofErr w:type="spellEnd"/>
           </w:p>
         </w:tc>
         <w:tc>
@@ -11964,9 +12370,11 @@
             <w:pPr>
               <w:pStyle w:val="NoSpacing"/>
             </w:pPr>
+            <w:proofErr w:type="spellStart"/>
             <w:r>
               <w:t>logGDP</w:t>
             </w:r>
+            <w:proofErr w:type="spellEnd"/>
           </w:p>
         </w:tc>
         <w:tc>
@@ -12885,9 +13293,11 @@
             <w:pPr>
               <w:pStyle w:val="NoSpacing"/>
             </w:pPr>
+            <w:proofErr w:type="spellStart"/>
             <w:r>
               <w:t>FocusArea</w:t>
             </w:r>
+            <w:proofErr w:type="spellEnd"/>
           </w:p>
         </w:tc>
         <w:tc>
@@ -12961,9 +13371,11 @@
             <w:pPr>
               <w:pStyle w:val="NoSpacing"/>
             </w:pPr>
+            <w:proofErr w:type="spellStart"/>
             <w:r>
               <w:t>DSProgram</w:t>
             </w:r>
+            <w:proofErr w:type="spellEnd"/>
           </w:p>
         </w:tc>
         <w:tc>
@@ -13040,9 +13452,11 @@
             <w:pPr>
               <w:pStyle w:val="NoSpacing"/>
             </w:pPr>
+            <w:proofErr w:type="spellStart"/>
             <w:r>
               <w:t>DSProgramType</w:t>
             </w:r>
+            <w:proofErr w:type="spellEnd"/>
           </w:p>
         </w:tc>
         <w:tc>
@@ -13122,9 +13536,11 @@
             <w:pPr>
               <w:pStyle w:val="NoSpacing"/>
             </w:pPr>
+            <w:proofErr w:type="spellStart"/>
             <w:r>
               <w:t>DSProgramMandatory</w:t>
             </w:r>
+            <w:proofErr w:type="spellEnd"/>
           </w:p>
         </w:tc>
         <w:tc>
@@ -13201,9 +13617,11 @@
             <w:pPr>
               <w:pStyle w:val="NoSpacing"/>
             </w:pPr>
+            <w:proofErr w:type="spellStart"/>
             <w:r>
               <w:t>DSProgramExternal</w:t>
             </w:r>
+            <w:proofErr w:type="spellEnd"/>
           </w:p>
         </w:tc>
         <w:tc>
@@ -13271,6 +13689,7 @@
             <w:pPr>
               <w:pStyle w:val="NoSpacing"/>
             </w:pPr>
+            <w:proofErr w:type="spellStart"/>
             <w:r>
               <w:t>DSP</w:t>
             </w:r>
@@ -13280,6 +13699,7 @@
             <w:r>
               <w:t>gramPublished</w:t>
             </w:r>
+            <w:proofErr w:type="spellEnd"/>
           </w:p>
         </w:tc>
         <w:tc>
@@ -13359,9 +13779,11 @@
             <w:pPr>
               <w:pStyle w:val="NoSpacing"/>
             </w:pPr>
+            <w:proofErr w:type="spellStart"/>
             <w:r>
               <w:t>logPopulation</w:t>
             </w:r>
+            <w:proofErr w:type="spellEnd"/>
           </w:p>
         </w:tc>
         <w:tc>
@@ -13435,9 +13857,11 @@
             <w:pPr>
               <w:pStyle w:val="NoSpacing"/>
             </w:pPr>
+            <w:proofErr w:type="spellStart"/>
             <w:r>
               <w:t>logGDP</w:t>
             </w:r>
+            <w:proofErr w:type="spellEnd"/>
           </w:p>
         </w:tc>
         <w:tc>
@@ -14116,8 +14540,16 @@
         <w:rPr>
           <w:rFonts w:cstheme="minorHAnsi"/>
         </w:rPr>
-        <w:t xml:space="preserve"> indicate significant results (at the 95% Confidence Level) for FocusArea</w:t>
-      </w:r>
+        <w:t xml:space="preserve"> indicate significant results (at the 95% Confidence Level) for </w:t>
+      </w:r>
+      <w:proofErr w:type="spellStart"/>
+      <w:r>
+        <w:rPr>
+          <w:rFonts w:cstheme="minorHAnsi"/>
+        </w:rPr>
+        <w:t>FocusArea</w:t>
+      </w:r>
+      <w:proofErr w:type="spellEnd"/>
       <w:r>
         <w:rPr>
           <w:rFonts w:cstheme="minorHAnsi"/>
@@ -14128,8 +14560,16 @@
         <w:rPr>
           <w:rFonts w:cstheme="minorHAnsi"/>
         </w:rPr>
-        <w:t>and DSProgramType</w:t>
-      </w:r>
+        <w:t xml:space="preserve">and </w:t>
+      </w:r>
+      <w:proofErr w:type="spellStart"/>
+      <w:r>
+        <w:rPr>
+          <w:rFonts w:cstheme="minorHAnsi"/>
+        </w:rPr>
+        <w:t>DSProgramType</w:t>
+      </w:r>
+      <w:proofErr w:type="spellEnd"/>
       <w:r>
         <w:rPr>
           <w:rFonts w:cstheme="minorHAnsi"/>
@@ -14154,6 +14594,7 @@
           <w:rFonts w:cstheme="minorHAnsi"/>
         </w:rPr>
       </w:pPr>
+      <w:proofErr w:type="spellStart"/>
       <w:r>
         <w:rPr>
           <w:rFonts w:cstheme="minorHAnsi"/>
@@ -14162,6 +14603,7 @@
         </w:rPr>
         <w:t>FocusArea</w:t>
       </w:r>
+      <w:proofErr w:type="spellEnd"/>
       <w:r>
         <w:rPr>
           <w:rFonts w:cstheme="minorHAnsi"/>
@@ -14180,6 +14622,7 @@
           <w:rFonts w:cstheme="minorHAnsi"/>
         </w:rPr>
       </w:pPr>
+      <w:proofErr w:type="spellStart"/>
       <w:r>
         <w:rPr>
           <w:rFonts w:cstheme="minorHAnsi"/>
@@ -14188,6 +14631,7 @@
         </w:rPr>
         <w:t>DSProgramType</w:t>
       </w:r>
+      <w:proofErr w:type="spellEnd"/>
       <w:r>
         <w:rPr>
           <w:rFonts w:cstheme="minorHAnsi"/>
@@ -14259,13 +14703,28 @@
         <w:rPr>
           <w:rFonts w:cstheme="minorHAnsi"/>
         </w:rPr>
-        <w:t xml:space="preserve"> for FocusArea</w:t>
-      </w:r>
-      <w:r>
-        <w:rPr>
-          <w:rFonts w:cstheme="minorHAnsi"/>
-        </w:rPr>
-        <w:t>, and 0.0634 (GTMI) and 0.0544 (GTEI) for DSP</w:t>
+        <w:t xml:space="preserve"> for </w:t>
+      </w:r>
+      <w:proofErr w:type="spellStart"/>
+      <w:r>
+        <w:rPr>
+          <w:rFonts w:cstheme="minorHAnsi"/>
+        </w:rPr>
+        <w:t>FocusArea</w:t>
+      </w:r>
+      <w:proofErr w:type="spellEnd"/>
+      <w:r>
+        <w:rPr>
+          <w:rFonts w:cstheme="minorHAnsi"/>
+        </w:rPr>
+        <w:t xml:space="preserve">, and 0.0634 (GTMI) and 0.0544 (GTEI) for </w:t>
+      </w:r>
+      <w:proofErr w:type="spellStart"/>
+      <w:r>
+        <w:rPr>
+          <w:rFonts w:cstheme="minorHAnsi"/>
+        </w:rPr>
+        <w:t>DSP</w:t>
       </w:r>
       <w:r>
         <w:rPr>
@@ -14279,6 +14738,7 @@
         </w:rPr>
         <w:t>ogramType</w:t>
       </w:r>
+      <w:proofErr w:type="spellEnd"/>
       <w:r>
         <w:rPr>
           <w:rFonts w:cstheme="minorHAnsi"/>
@@ -14360,6 +14820,7 @@
         </w:rPr>
         <w:t xml:space="preserve"> and </w:t>
       </w:r>
+      <w:proofErr w:type="spellStart"/>
       <w:r>
         <w:rPr>
           <w:rFonts w:cstheme="minorHAnsi"/>
@@ -14368,6 +14829,7 @@
         </w:rPr>
         <w:t>DSProgramPublished</w:t>
       </w:r>
+      <w:proofErr w:type="spellEnd"/>
       <w:r>
         <w:rPr>
           <w:rFonts w:cstheme="minorHAnsi"/>
@@ -14410,6 +14872,7 @@
         </w:rPr>
         <w:t xml:space="preserve">with </w:t>
       </w:r>
+      <w:proofErr w:type="spellStart"/>
       <w:r>
         <w:rPr>
           <w:rFonts w:cstheme="minorHAnsi"/>
@@ -14418,12 +14881,14 @@
         </w:rPr>
         <w:t>FocusArea</w:t>
       </w:r>
+      <w:proofErr w:type="spellEnd"/>
       <w:r>
         <w:rPr>
           <w:rFonts w:cstheme="minorHAnsi"/>
         </w:rPr>
         <w:t xml:space="preserve"> and </w:t>
       </w:r>
+      <w:proofErr w:type="spellStart"/>
       <w:r>
         <w:rPr>
           <w:rFonts w:cstheme="minorHAnsi"/>
@@ -14432,6 +14897,7 @@
         </w:rPr>
         <w:t>DSProgramType</w:t>
       </w:r>
+      <w:proofErr w:type="spellEnd"/>
       <w:r>
         <w:rPr>
           <w:rFonts w:cstheme="minorHAnsi"/>
@@ -14883,7 +15349,7 @@
                     <pic:cNvPicPr/>
                   </pic:nvPicPr>
                   <pic:blipFill>
-                    <a:blip r:embed="rId19">
+                    <a:blip r:embed="rId18">
                       <a:extLst>
                         <a:ext uri="{28A0092B-C50C-407E-A947-70E740481C1C}">
                           <a14:useLocalDpi xmlns:a14="http://schemas.microsoft.com/office/drawing/2010/main" val="0"/>
@@ -14944,7 +15410,7 @@
                     <pic:cNvPicPr/>
                   </pic:nvPicPr>
                   <pic:blipFill>
-                    <a:blip r:embed="rId20">
+                    <a:blip r:embed="rId19">
                       <a:extLst>
                         <a:ext uri="{28A0092B-C50C-407E-A947-70E740481C1C}">
                           <a14:useLocalDpi xmlns:a14="http://schemas.microsoft.com/office/drawing/2010/main" val="0"/>
@@ -15129,6 +15595,7 @@
         </w:rPr>
         <w:t xml:space="preserve">(GLM) from the </w:t>
       </w:r>
+      <w:proofErr w:type="spellStart"/>
       <w:r>
         <w:rPr>
           <w:rFonts w:cstheme="minorHAnsi"/>
@@ -15137,6 +15604,7 @@
         </w:rPr>
         <w:t>statsmodels</w:t>
       </w:r>
+      <w:proofErr w:type="spellEnd"/>
       <w:r>
         <w:rPr>
           <w:rFonts w:cstheme="minorHAnsi"/>
@@ -15155,6 +15623,7 @@
         </w:rPr>
         <w:t xml:space="preserve">a Logit model from the </w:t>
       </w:r>
+      <w:proofErr w:type="spellStart"/>
       <w:r>
         <w:rPr>
           <w:rFonts w:cstheme="minorHAnsi"/>
@@ -15163,6 +15632,7 @@
         </w:rPr>
         <w:t>SciKit</w:t>
       </w:r>
+      <w:proofErr w:type="spellEnd"/>
       <w:r>
         <w:rPr>
           <w:rFonts w:cstheme="minorHAnsi"/>
@@ -15263,6 +15733,7 @@
         </w:rPr>
         <w:t xml:space="preserve"> Exceptions are </w:t>
       </w:r>
+      <w:proofErr w:type="spellStart"/>
       <w:r>
         <w:rPr>
           <w:rFonts w:cstheme="minorHAnsi"/>
@@ -15271,12 +15742,14 @@
         </w:rPr>
         <w:t>DSProgramPublished</w:t>
       </w:r>
+      <w:proofErr w:type="spellEnd"/>
       <w:r>
         <w:rPr>
           <w:rFonts w:cstheme="minorHAnsi"/>
         </w:rPr>
         <w:t xml:space="preserve"> and </w:t>
       </w:r>
+      <w:proofErr w:type="spellStart"/>
       <w:r>
         <w:rPr>
           <w:rFonts w:cstheme="minorHAnsi"/>
@@ -15285,6 +15758,7 @@
         </w:rPr>
         <w:t>logGDP</w:t>
       </w:r>
+      <w:proofErr w:type="spellEnd"/>
       <w:r>
         <w:rPr>
           <w:rFonts w:cstheme="minorHAnsi"/>
@@ -15416,9 +15890,11 @@
               <w:jc w:val="center"/>
               <w:cnfStyle w:val="000000100000" w:firstRow="0" w:lastRow="0" w:firstColumn="0" w:lastColumn="0" w:oddVBand="0" w:evenVBand="0" w:oddHBand="1" w:evenHBand="0" w:firstRowFirstColumn="0" w:firstRowLastColumn="0" w:lastRowFirstColumn="0" w:lastRowLastColumn="0"/>
             </w:pPr>
+            <w:proofErr w:type="spellStart"/>
             <w:r>
               <w:t>ICROutcomeB</w:t>
             </w:r>
+            <w:proofErr w:type="spellEnd"/>
           </w:p>
         </w:tc>
         <w:tc>
@@ -15431,9 +15907,11 @@
               <w:jc w:val="center"/>
               <w:cnfStyle w:val="000000100000" w:firstRow="0" w:lastRow="0" w:firstColumn="0" w:lastColumn="0" w:oddVBand="0" w:evenVBand="0" w:oddHBand="1" w:evenHBand="0" w:firstRowFirstColumn="0" w:firstRowLastColumn="0" w:lastRowFirstColumn="0" w:lastRowLastColumn="0"/>
             </w:pPr>
+            <w:proofErr w:type="spellStart"/>
             <w:r>
               <w:t>IEGOutcomeB</w:t>
             </w:r>
+            <w:proofErr w:type="spellEnd"/>
           </w:p>
         </w:tc>
         <w:tc>
@@ -15446,9 +15924,11 @@
               <w:jc w:val="center"/>
               <w:cnfStyle w:val="000000100000" w:firstRow="0" w:lastRow="0" w:firstColumn="0" w:lastColumn="0" w:oddVBand="0" w:evenVBand="0" w:oddHBand="1" w:evenHBand="0" w:firstRowFirstColumn="0" w:firstRowLastColumn="0" w:lastRowFirstColumn="0" w:lastRowLastColumn="0"/>
             </w:pPr>
+            <w:proofErr w:type="spellStart"/>
             <w:r>
               <w:t>ICROutcomeB</w:t>
             </w:r>
+            <w:proofErr w:type="spellEnd"/>
           </w:p>
         </w:tc>
         <w:tc>
@@ -15461,9 +15941,11 @@
               <w:jc w:val="center"/>
               <w:cnfStyle w:val="000000100000" w:firstRow="0" w:lastRow="0" w:firstColumn="0" w:lastColumn="0" w:oddVBand="0" w:evenVBand="0" w:oddHBand="1" w:evenHBand="0" w:firstRowFirstColumn="0" w:firstRowLastColumn="0" w:lastRowFirstColumn="0" w:lastRowLastColumn="0"/>
             </w:pPr>
+            <w:proofErr w:type="spellStart"/>
             <w:r>
               <w:t>IEGOutcomeB</w:t>
             </w:r>
+            <w:proofErr w:type="spellEnd"/>
           </w:p>
         </w:tc>
       </w:tr>
@@ -15734,9 +16216,11 @@
             <w:pPr>
               <w:pStyle w:val="NoSpacing"/>
             </w:pPr>
+            <w:proofErr w:type="spellStart"/>
             <w:r>
               <w:t>FocusArea</w:t>
             </w:r>
+            <w:proofErr w:type="spellEnd"/>
           </w:p>
         </w:tc>
         <w:tc>
@@ -15822,9 +16306,11 @@
             <w:pPr>
               <w:pStyle w:val="NoSpacing"/>
             </w:pPr>
+            <w:proofErr w:type="spellStart"/>
             <w:r>
               <w:t>DSProgram</w:t>
             </w:r>
+            <w:proofErr w:type="spellEnd"/>
           </w:p>
         </w:tc>
         <w:tc>
@@ -15910,9 +16396,11 @@
             <w:pPr>
               <w:pStyle w:val="NoSpacing"/>
             </w:pPr>
+            <w:proofErr w:type="spellStart"/>
             <w:r>
               <w:t>DSProgramType</w:t>
             </w:r>
+            <w:proofErr w:type="spellEnd"/>
           </w:p>
         </w:tc>
         <w:tc>
@@ -15992,9 +16480,11 @@
             <w:pPr>
               <w:pStyle w:val="NoSpacing"/>
             </w:pPr>
+            <w:proofErr w:type="spellStart"/>
             <w:r>
               <w:t>DSProgramMandatory</w:t>
             </w:r>
+            <w:proofErr w:type="spellEnd"/>
           </w:p>
         </w:tc>
         <w:tc>
@@ -16080,9 +16570,11 @@
             <w:pPr>
               <w:pStyle w:val="NoSpacing"/>
             </w:pPr>
+            <w:proofErr w:type="spellStart"/>
             <w:r>
               <w:t>DSProgramExternal</w:t>
             </w:r>
+            <w:proofErr w:type="spellEnd"/>
           </w:p>
         </w:tc>
         <w:tc>
@@ -16165,9 +16657,11 @@
             <w:pPr>
               <w:pStyle w:val="NoSpacing"/>
             </w:pPr>
+            <w:proofErr w:type="spellStart"/>
             <w:r>
               <w:t>DSProgramPublished</w:t>
             </w:r>
+            <w:proofErr w:type="spellEnd"/>
           </w:p>
         </w:tc>
         <w:tc>
@@ -16238,9 +16732,11 @@
             <w:pPr>
               <w:pStyle w:val="NoSpacing"/>
             </w:pPr>
+            <w:proofErr w:type="spellStart"/>
             <w:r>
               <w:t>logPopulation</w:t>
             </w:r>
+            <w:proofErr w:type="spellEnd"/>
           </w:p>
         </w:tc>
         <w:tc>
@@ -16326,9 +16822,11 @@
             <w:pPr>
               <w:pStyle w:val="NoSpacing"/>
             </w:pPr>
+            <w:proofErr w:type="spellStart"/>
             <w:r>
               <w:t>logGDP</w:t>
             </w:r>
+            <w:proofErr w:type="spellEnd"/>
           </w:p>
         </w:tc>
         <w:tc>
@@ -17307,6 +17805,7 @@
         </w:rPr>
         <w:t xml:space="preserve"> accuracy, though, these models show identical results to the GLM models from </w:t>
       </w:r>
+      <w:proofErr w:type="spellStart"/>
       <w:r>
         <w:rPr>
           <w:rFonts w:cstheme="minorHAnsi"/>
@@ -17323,6 +17822,7 @@
         </w:rPr>
         <w:t>tatsmodels</w:t>
       </w:r>
+      <w:proofErr w:type="spellEnd"/>
       <w:r>
         <w:rPr>
           <w:rFonts w:cstheme="minorHAnsi"/>
@@ -17610,11 +18110,6 @@
     <w:p>
       <w:pPr>
         <w:pStyle w:val="NoSpacing"/>
-      </w:pPr>
-    </w:p>
-    <w:p>
-      <w:pPr>
-        <w:pStyle w:val="NoSpacing"/>
         <w:rPr>
           <w:b/>
           <w:bCs/>
@@ -17631,6 +18126,7 @@
           <w:szCs w:val="24"/>
           <w:u w:val="single"/>
         </w:rPr>
+        <w:lastRenderedPageBreak/>
         <w:t xml:space="preserve">Partial </w:t>
       </w:r>
       <w:r>
@@ -18235,7 +18731,15 @@
     </w:p>
     <w:p>
       <w:r>
-        <w:t>Additionally, I would like to evaluate regression outcomes across the groups identified by the WBG report. Based on the GTMI score, WBG identifies a grouping of the country in terms of its GovTech maturity. Theoretically, countries scoring higher in the GTMI would be more likely to 1) have implemented a Digital Skills program and 2) have a higher rate of success on projects.</w:t>
+        <w:t xml:space="preserve">Additionally, I would like to evaluate regression outcomes across the groups identified by the WBG report. Based on the GTMI score, WBG identifies a grouping of the country in terms of its </w:t>
+      </w:r>
+      <w:proofErr w:type="spellStart"/>
+      <w:r>
+        <w:t>GovTech</w:t>
+      </w:r>
+      <w:proofErr w:type="spellEnd"/>
+      <w:r>
+        <w:t xml:space="preserve"> maturity. Theoretically, countries scoring higher in the GTMI would be more likely to 1) have implemented a Digital Skills program and 2) have a higher rate of success on projects.</w:t>
       </w:r>
     </w:p>
     <w:p>
@@ -18307,93 +18811,93 @@
         <w:rPr>
           <w:rFonts w:cstheme="minorHAnsi"/>
         </w:rPr>
-        <w:t xml:space="preserve"> for the </w:t>
+        <w:t xml:space="preserve"> for the DS_Strategy_Program variable</w:t>
+      </w:r>
+      <w:r>
+        <w:rPr>
+          <w:rFonts w:cstheme="minorHAnsi"/>
+        </w:rPr>
+        <w:t xml:space="preserve">, </w:t>
+      </w:r>
+      <w:r>
+        <w:rPr>
+          <w:rFonts w:cstheme="minorHAnsi"/>
+        </w:rPr>
+        <w:t xml:space="preserve">indicating </w:t>
+      </w:r>
+      <w:r>
+        <w:rPr>
+          <w:rFonts w:cstheme="minorHAnsi"/>
+        </w:rPr>
+        <w:t xml:space="preserve">the presence of both a Digital Skills </w:t>
+      </w:r>
+      <w:r>
+        <w:rPr>
+          <w:rFonts w:cstheme="minorHAnsi"/>
+        </w:rPr>
+        <w:t xml:space="preserve">Strategy </w:t>
+      </w:r>
+      <w:r>
+        <w:rPr>
+          <w:rFonts w:cstheme="minorHAnsi"/>
+        </w:rPr>
+        <w:t xml:space="preserve">and an internal Program, the GTEI score is increased by a score of 0.1424. </w:t>
+      </w:r>
+      <w:r>
+        <w:rPr>
+          <w:rFonts w:cstheme="minorHAnsi"/>
+        </w:rPr>
+        <w:t>The</w:t>
+      </w:r>
+      <w:r>
+        <w:rPr>
+          <w:rFonts w:cstheme="minorHAnsi"/>
+        </w:rPr>
+        <w:t xml:space="preserve"> value of this could be further analyzed based on the various groupings of the governments </w:t>
+      </w:r>
+      <w:r>
+        <w:rPr>
+          <w:rFonts w:cstheme="minorHAnsi"/>
+        </w:rPr>
+        <w:t>according</w:t>
+      </w:r>
+      <w:r>
+        <w:rPr>
+          <w:rFonts w:cstheme="minorHAnsi"/>
+        </w:rPr>
+        <w:t xml:space="preserve"> to</w:t>
+      </w:r>
+      <w:r>
+        <w:rPr>
+          <w:rFonts w:cstheme="minorHAnsi"/>
+        </w:rPr>
+        <w:t xml:space="preserve"> </w:t>
+      </w:r>
+      <w:r>
+        <w:rPr>
+          <w:rFonts w:cstheme="minorHAnsi"/>
+        </w:rPr>
+        <w:t>the Group variable</w:t>
+      </w:r>
+      <w:r>
+        <w:rPr>
+          <w:rFonts w:cstheme="minorHAnsi"/>
+        </w:rPr>
+        <w:t xml:space="preserve"> provided in the WBG </w:t>
       </w:r>
       <w:proofErr w:type="spellStart"/>
       <w:r>
         <w:rPr>
           <w:rFonts w:cstheme="minorHAnsi"/>
         </w:rPr>
-        <w:t>DS_Strategy_Program</w:t>
+        <w:t>GovTech</w:t>
       </w:r>
       <w:proofErr w:type="spellEnd"/>
       <w:r>
         <w:rPr>
           <w:rFonts w:cstheme="minorHAnsi"/>
         </w:rPr>
-        <w:t xml:space="preserve"> variable</w:t>
-      </w:r>
-      <w:r>
-        <w:rPr>
-          <w:rFonts w:cstheme="minorHAnsi"/>
-        </w:rPr>
-        <w:t xml:space="preserve">, </w:t>
-      </w:r>
-      <w:r>
-        <w:rPr>
-          <w:rFonts w:cstheme="minorHAnsi"/>
-        </w:rPr>
-        <w:t xml:space="preserve">indicating </w:t>
-      </w:r>
-      <w:r>
-        <w:rPr>
-          <w:rFonts w:cstheme="minorHAnsi"/>
-        </w:rPr>
-        <w:t xml:space="preserve">the presence of both a Digital Skills </w:t>
-      </w:r>
-      <w:r>
-        <w:rPr>
-          <w:rFonts w:cstheme="minorHAnsi"/>
-        </w:rPr>
-        <w:t xml:space="preserve">Strategy </w:t>
-      </w:r>
-      <w:r>
-        <w:rPr>
-          <w:rFonts w:cstheme="minorHAnsi"/>
-        </w:rPr>
-        <w:t xml:space="preserve">and an internal Program, the GTEI score is increased by a score of 0.1424. </w:t>
-      </w:r>
-      <w:r>
-        <w:rPr>
-          <w:rFonts w:cstheme="minorHAnsi"/>
-        </w:rPr>
-        <w:t>The</w:t>
-      </w:r>
-      <w:r>
-        <w:rPr>
-          <w:rFonts w:cstheme="minorHAnsi"/>
-        </w:rPr>
-        <w:t xml:space="preserve"> value of this could be further analyzed based on the various groupings of the governments </w:t>
-      </w:r>
-      <w:r>
-        <w:rPr>
-          <w:rFonts w:cstheme="minorHAnsi"/>
-        </w:rPr>
-        <w:t>according</w:t>
-      </w:r>
-      <w:r>
-        <w:rPr>
-          <w:rFonts w:cstheme="minorHAnsi"/>
-        </w:rPr>
-        <w:t xml:space="preserve"> to</w:t>
-      </w:r>
-      <w:r>
-        <w:rPr>
-          <w:rFonts w:cstheme="minorHAnsi"/>
-        </w:rPr>
-        <w:t xml:space="preserve"> </w:t>
-      </w:r>
-      <w:r>
-        <w:rPr>
-          <w:rFonts w:cstheme="minorHAnsi"/>
-        </w:rPr>
-        <w:t>the Group variable</w:t>
-      </w:r>
-      <w:r>
-        <w:rPr>
-          <w:rFonts w:cstheme="minorHAnsi"/>
-        </w:rPr>
-        <w:t xml:space="preserve"> provided in the WBG GovTech data</w:t>
+        <w:t xml:space="preserve"> data</w:t>
       </w:r>
       <w:r>
         <w:rPr>
@@ -18419,7 +18923,21 @@
         <w:rPr>
           <w:rFonts w:cstheme="minorHAnsi"/>
         </w:rPr>
-        <w:t xml:space="preserve">ccording to the GovTech </w:t>
+        <w:t xml:space="preserve">ccording to the </w:t>
+      </w:r>
+      <w:proofErr w:type="spellStart"/>
+      <w:r>
+        <w:rPr>
+          <w:rFonts w:cstheme="minorHAnsi"/>
+        </w:rPr>
+        <w:t>GovTech</w:t>
+      </w:r>
+      <w:proofErr w:type="spellEnd"/>
+      <w:r>
+        <w:rPr>
+          <w:rFonts w:cstheme="minorHAnsi"/>
+        </w:rPr>
+        <w:t xml:space="preserve"> </w:t>
       </w:r>
       <w:r>
         <w:rPr>
@@ -18497,7 +19015,21 @@
         <w:rPr>
           <w:rFonts w:cstheme="minorHAnsi"/>
         </w:rPr>
-        <w:t xml:space="preserve"> Thus, initial indication is that Tech Skills would not move the organization up a level. However, if the model </w:t>
+        <w:t xml:space="preserve"> Thus, </w:t>
+      </w:r>
+      <w:proofErr w:type="gramStart"/>
+      <w:r>
+        <w:rPr>
+          <w:rFonts w:cstheme="minorHAnsi"/>
+        </w:rPr>
+        <w:t>initial</w:t>
+      </w:r>
+      <w:proofErr w:type="gramEnd"/>
+      <w:r>
+        <w:rPr>
+          <w:rFonts w:cstheme="minorHAnsi"/>
+        </w:rPr>
+        <w:t xml:space="preserve"> indication is that Tech Skills would not move the organization up a level. However, if the model </w:t>
       </w:r>
       <w:r>
         <w:rPr>
@@ -18849,8 +19381,8 @@
       </w:pPr>
     </w:p>
     <w:sectPr>
-      <w:headerReference w:type="default" r:id="rId21"/>
-      <w:footerReference w:type="default" r:id="rId22"/>
+      <w:headerReference w:type="default" r:id="rId20"/>
+      <w:footerReference w:type="default" r:id="rId21"/>
       <w:pgSz w:w="12240" w:h="15840"/>
       <w:pgMar w:top="1440" w:right="1440" w:bottom="1440" w:left="1440" w:header="720" w:footer="720" w:gutter="0"/>
       <w:cols w:space="720"/>
@@ -18861,7 +19393,7 @@
 </file>
 
 <file path=word/endnotes.xml><?xml version="1.0" encoding="utf-8"?>
-<w:endnotes xmlns:wpc="http://schemas.microsoft.com/office/word/2010/wordprocessingCanvas" xmlns:cx="http://schemas.microsoft.com/office/drawing/2014/chartex" xmlns:cx1="http://schemas.microsoft.com/office/drawing/2015/9/8/chartex" xmlns:cx2="http://schemas.microsoft.com/office/drawing/2015/10/21/chartex" xmlns:cx3="http://schemas.microsoft.com/office/drawing/2016/5/9/chartex" xmlns:cx4="http://schemas.microsoft.com/office/drawing/2016/5/10/chartex" xmlns:cx5="http://schemas.microsoft.com/office/drawing/2016/5/11/chartex" xmlns:cx6="http://schemas.microsoft.com/office/drawing/2016/5/12/chartex" xmlns:cx7="http://schemas.microsoft.com/office/drawing/2016/5/13/chartex" xmlns:cx8="http://schemas.microsoft.com/office/drawing/2016/5/14/chartex" xmlns:mc="http://schemas.openxmlformats.org/markup-compatibility/2006" xmlns:aink="http://schemas.microsoft.com/office/drawing/2016/ink" xmlns:am3d="http://schemas.microsoft.com/office/drawing/2017/model3d" xmlns:o="urn:schemas-microsoft-com:office:office" xmlns:oel="http://schemas.microsoft.com/office/2019/extlst" xmlns:r="http://schemas.openxmlformats.org/officeDocument/2006/relationships" xmlns:m="http://schemas.openxmlformats.org/officeDocument/2006/math" xmlns:v="urn:schemas-microsoft-com:vml" xmlns:wp14="http://schemas.microsoft.com/office/word/2010/wordprocessingDrawing" xmlns:wp="http://schemas.openxmlformats.org/drawingml/2006/wordprocessingDrawing" xmlns:w10="urn:schemas-microsoft-com:office:word" xmlns:w="http://schemas.openxmlformats.org/wordprocessingml/2006/main" xmlns:w14="http://schemas.microsoft.com/office/word/2010/wordml" xmlns:w15="http://schemas.microsoft.com/office/word/2012/wordml" xmlns:w16cex="http://schemas.microsoft.com/office/word/2018/wordml/cex" xmlns:w16cid="http://schemas.microsoft.com/office/word/2016/wordml/cid" xmlns:w16="http://schemas.microsoft.com/office/word/2018/wordml" xmlns:w16du="http://schemas.microsoft.com/office/word/2023/wordml/word16du" xmlns:w16sdtdh="http://schemas.microsoft.com/office/word/2020/wordml/sdtdatahash" xmlns:w16se="http://schemas.microsoft.com/office/word/2015/wordml/symex" xmlns:wpg="http://schemas.microsoft.com/office/word/2010/wordprocessingGroup" xmlns:wpi="http://schemas.microsoft.com/office/word/2010/wordprocessingInk" xmlns:wne="http://schemas.microsoft.com/office/word/2006/wordml" xmlns:wps="http://schemas.microsoft.com/office/word/2010/wordprocessingShape" mc:Ignorable="w14 w15 w16se w16cid w16 w16cex w16sdtdh wp14">
+<w:endnotes xmlns:wpc="http://schemas.microsoft.com/office/word/2010/wordprocessingCanvas" xmlns:cx="http://schemas.microsoft.com/office/drawing/2014/chartex" xmlns:cx1="http://schemas.microsoft.com/office/drawing/2015/9/8/chartex" xmlns:cx2="http://schemas.microsoft.com/office/drawing/2015/10/21/chartex" xmlns:cx3="http://schemas.microsoft.com/office/drawing/2016/5/9/chartex" xmlns:cx4="http://schemas.microsoft.com/office/drawing/2016/5/10/chartex" xmlns:cx5="http://schemas.microsoft.com/office/drawing/2016/5/11/chartex" xmlns:cx6="http://schemas.microsoft.com/office/drawing/2016/5/12/chartex" xmlns:cx7="http://schemas.microsoft.com/office/drawing/2016/5/13/chartex" xmlns:cx8="http://schemas.microsoft.com/office/drawing/2016/5/14/chartex" xmlns:mc="http://schemas.openxmlformats.org/markup-compatibility/2006" xmlns:aink="http://schemas.microsoft.com/office/drawing/2016/ink" xmlns:am3d="http://schemas.microsoft.com/office/drawing/2017/model3d" xmlns:o="urn:schemas-microsoft-com:office:office" xmlns:oel="http://schemas.microsoft.com/office/2019/extlst" xmlns:r="http://schemas.openxmlformats.org/officeDocument/2006/relationships" xmlns:m="http://schemas.openxmlformats.org/officeDocument/2006/math" xmlns:v="urn:schemas-microsoft-com:vml" xmlns:wp14="http://schemas.microsoft.com/office/word/2010/wordprocessingDrawing" xmlns:wp="http://schemas.openxmlformats.org/drawingml/2006/wordprocessingDrawing" xmlns:w10="urn:schemas-microsoft-com:office:word" xmlns:w="http://schemas.openxmlformats.org/wordprocessingml/2006/main" xmlns:w14="http://schemas.microsoft.com/office/word/2010/wordml" xmlns:w15="http://schemas.microsoft.com/office/word/2012/wordml" xmlns:w16cex="http://schemas.microsoft.com/office/word/2018/wordml/cex" xmlns:w16cid="http://schemas.microsoft.com/office/word/2016/wordml/cid" xmlns:w16="http://schemas.microsoft.com/office/word/2018/wordml" xmlns:w16sdtdh="http://schemas.microsoft.com/office/word/2020/wordml/sdtdatahash" xmlns:w16se="http://schemas.microsoft.com/office/word/2015/wordml/symex" xmlns:wpg="http://schemas.microsoft.com/office/word/2010/wordprocessingGroup" xmlns:wpi="http://schemas.microsoft.com/office/word/2010/wordprocessingInk" xmlns:wne="http://schemas.microsoft.com/office/word/2006/wordml" xmlns:wps="http://schemas.microsoft.com/office/word/2010/wordprocessingShape" mc:Ignorable="w14 w15 w16se w16cid w16 w16cex w16sdtdh wp14">
   <w:endnote w:type="separator" w:id="-1">
     <w:p>
       <w:pPr>
@@ -18886,7 +19418,7 @@
 </file>
 
 <file path=word/footer1.xml><?xml version="1.0" encoding="utf-8"?>
-<w:ftr xmlns:wpc="http://schemas.microsoft.com/office/word/2010/wordprocessingCanvas" xmlns:cx="http://schemas.microsoft.com/office/drawing/2014/chartex" xmlns:cx1="http://schemas.microsoft.com/office/drawing/2015/9/8/chartex" xmlns:cx2="http://schemas.microsoft.com/office/drawing/2015/10/21/chartex" xmlns:cx3="http://schemas.microsoft.com/office/drawing/2016/5/9/chartex" xmlns:cx4="http://schemas.microsoft.com/office/drawing/2016/5/10/chartex" xmlns:cx5="http://schemas.microsoft.com/office/drawing/2016/5/11/chartex" xmlns:cx6="http://schemas.microsoft.com/office/drawing/2016/5/12/chartex" xmlns:cx7="http://schemas.microsoft.com/office/drawing/2016/5/13/chartex" xmlns:cx8="http://schemas.microsoft.com/office/drawing/2016/5/14/chartex" xmlns:mc="http://schemas.openxmlformats.org/markup-compatibility/2006" xmlns:aink="http://schemas.microsoft.com/office/drawing/2016/ink" xmlns:am3d="http://schemas.microsoft.com/office/drawing/2017/model3d" xmlns:o="urn:schemas-microsoft-com:office:office" xmlns:oel="http://schemas.microsoft.com/office/2019/extlst" xmlns:r="http://schemas.openxmlformats.org/officeDocument/2006/relationships" xmlns:m="http://schemas.openxmlformats.org/officeDocument/2006/math" xmlns:v="urn:schemas-microsoft-com:vml" xmlns:wp14="http://schemas.microsoft.com/office/word/2010/wordprocessingDrawing" xmlns:wp="http://schemas.openxmlformats.org/drawingml/2006/wordprocessingDrawing" xmlns:w10="urn:schemas-microsoft-com:office:word" xmlns:w="http://schemas.openxmlformats.org/wordprocessingml/2006/main" xmlns:w14="http://schemas.microsoft.com/office/word/2010/wordml" xmlns:w15="http://schemas.microsoft.com/office/word/2012/wordml" xmlns:w16cex="http://schemas.microsoft.com/office/word/2018/wordml/cex" xmlns:w16cid="http://schemas.microsoft.com/office/word/2016/wordml/cid" xmlns:w16="http://schemas.microsoft.com/office/word/2018/wordml" xmlns:w16du="http://schemas.microsoft.com/office/word/2023/wordml/word16du" xmlns:w16sdtdh="http://schemas.microsoft.com/office/word/2020/wordml/sdtdatahash" xmlns:w16se="http://schemas.microsoft.com/office/word/2015/wordml/symex" xmlns:wpg="http://schemas.microsoft.com/office/word/2010/wordprocessingGroup" xmlns:wpi="http://schemas.microsoft.com/office/word/2010/wordprocessingInk" xmlns:wne="http://schemas.microsoft.com/office/word/2006/wordml" xmlns:wps="http://schemas.microsoft.com/office/word/2010/wordprocessingShape" mc:Ignorable="w14 w15 w16se w16cid w16 w16cex w16sdtdh wp14">
+<w:ftr xmlns:wpc="http://schemas.microsoft.com/office/word/2010/wordprocessingCanvas" xmlns:cx="http://schemas.microsoft.com/office/drawing/2014/chartex" xmlns:cx1="http://schemas.microsoft.com/office/drawing/2015/9/8/chartex" xmlns:cx2="http://schemas.microsoft.com/office/drawing/2015/10/21/chartex" xmlns:cx3="http://schemas.microsoft.com/office/drawing/2016/5/9/chartex" xmlns:cx4="http://schemas.microsoft.com/office/drawing/2016/5/10/chartex" xmlns:cx5="http://schemas.microsoft.com/office/drawing/2016/5/11/chartex" xmlns:cx6="http://schemas.microsoft.com/office/drawing/2016/5/12/chartex" xmlns:cx7="http://schemas.microsoft.com/office/drawing/2016/5/13/chartex" xmlns:cx8="http://schemas.microsoft.com/office/drawing/2016/5/14/chartex" xmlns:mc="http://schemas.openxmlformats.org/markup-compatibility/2006" xmlns:aink="http://schemas.microsoft.com/office/drawing/2016/ink" xmlns:am3d="http://schemas.microsoft.com/office/drawing/2017/model3d" xmlns:o="urn:schemas-microsoft-com:office:office" xmlns:oel="http://schemas.microsoft.com/office/2019/extlst" xmlns:r="http://schemas.openxmlformats.org/officeDocument/2006/relationships" xmlns:m="http://schemas.openxmlformats.org/officeDocument/2006/math" xmlns:v="urn:schemas-microsoft-com:vml" xmlns:wp14="http://schemas.microsoft.com/office/word/2010/wordprocessingDrawing" xmlns:wp="http://schemas.openxmlformats.org/drawingml/2006/wordprocessingDrawing" xmlns:w10="urn:schemas-microsoft-com:office:word" xmlns:w="http://schemas.openxmlformats.org/wordprocessingml/2006/main" xmlns:w14="http://schemas.microsoft.com/office/word/2010/wordml" xmlns:w15="http://schemas.microsoft.com/office/word/2012/wordml" xmlns:w16cex="http://schemas.microsoft.com/office/word/2018/wordml/cex" xmlns:w16cid="http://schemas.microsoft.com/office/word/2016/wordml/cid" xmlns:w16="http://schemas.microsoft.com/office/word/2018/wordml" xmlns:w16sdtdh="http://schemas.microsoft.com/office/word/2020/wordml/sdtdatahash" xmlns:w16se="http://schemas.microsoft.com/office/word/2015/wordml/symex" xmlns:wpg="http://schemas.microsoft.com/office/word/2010/wordprocessingGroup" xmlns:wpi="http://schemas.microsoft.com/office/word/2010/wordprocessingInk" xmlns:wne="http://schemas.microsoft.com/office/word/2006/wordml" xmlns:wps="http://schemas.microsoft.com/office/word/2010/wordprocessingShape" mc:Ignorable="w14 w15 w16se w16cid w16 w16cex w16sdtdh wp14">
   <w:p>
     <w:pPr>
       <w:tabs>
@@ -19004,7 +19536,7 @@
 </file>
 
 <file path=word/footnotes.xml><?xml version="1.0" encoding="utf-8"?>
-<w:footnotes xmlns:wpc="http://schemas.microsoft.com/office/word/2010/wordprocessingCanvas" xmlns:cx="http://schemas.microsoft.com/office/drawing/2014/chartex" xmlns:cx1="http://schemas.microsoft.com/office/drawing/2015/9/8/chartex" xmlns:cx2="http://schemas.microsoft.com/office/drawing/2015/10/21/chartex" xmlns:cx3="http://schemas.microsoft.com/office/drawing/2016/5/9/chartex" xmlns:cx4="http://schemas.microsoft.com/office/drawing/2016/5/10/chartex" xmlns:cx5="http://schemas.microsoft.com/office/drawing/2016/5/11/chartex" xmlns:cx6="http://schemas.microsoft.com/office/drawing/2016/5/12/chartex" xmlns:cx7="http://schemas.microsoft.com/office/drawing/2016/5/13/chartex" xmlns:cx8="http://schemas.microsoft.com/office/drawing/2016/5/14/chartex" xmlns:mc="http://schemas.openxmlformats.org/markup-compatibility/2006" xmlns:aink="http://schemas.microsoft.com/office/drawing/2016/ink" xmlns:am3d="http://schemas.microsoft.com/office/drawing/2017/model3d" xmlns:o="urn:schemas-microsoft-com:office:office" xmlns:oel="http://schemas.microsoft.com/office/2019/extlst" xmlns:r="http://schemas.openxmlformats.org/officeDocument/2006/relationships" xmlns:m="http://schemas.openxmlformats.org/officeDocument/2006/math" xmlns:v="urn:schemas-microsoft-com:vml" xmlns:wp14="http://schemas.microsoft.com/office/word/2010/wordprocessingDrawing" xmlns:wp="http://schemas.openxmlformats.org/drawingml/2006/wordprocessingDrawing" xmlns:w10="urn:schemas-microsoft-com:office:word" xmlns:w="http://schemas.openxmlformats.org/wordprocessingml/2006/main" xmlns:w14="http://schemas.microsoft.com/office/word/2010/wordml" xmlns:w15="http://schemas.microsoft.com/office/word/2012/wordml" xmlns:w16cex="http://schemas.microsoft.com/office/word/2018/wordml/cex" xmlns:w16cid="http://schemas.microsoft.com/office/word/2016/wordml/cid" xmlns:w16="http://schemas.microsoft.com/office/word/2018/wordml" xmlns:w16du="http://schemas.microsoft.com/office/word/2023/wordml/word16du" xmlns:w16sdtdh="http://schemas.microsoft.com/office/word/2020/wordml/sdtdatahash" xmlns:w16se="http://schemas.microsoft.com/office/word/2015/wordml/symex" xmlns:wpg="http://schemas.microsoft.com/office/word/2010/wordprocessingGroup" xmlns:wpi="http://schemas.microsoft.com/office/word/2010/wordprocessingInk" xmlns:wne="http://schemas.microsoft.com/office/word/2006/wordml" xmlns:wps="http://schemas.microsoft.com/office/word/2010/wordprocessingShape" mc:Ignorable="w14 w15 w16se w16cid w16 w16cex w16sdtdh wp14">
+<w:footnotes xmlns:wpc="http://schemas.microsoft.com/office/word/2010/wordprocessingCanvas" xmlns:cx="http://schemas.microsoft.com/office/drawing/2014/chartex" xmlns:cx1="http://schemas.microsoft.com/office/drawing/2015/9/8/chartex" xmlns:cx2="http://schemas.microsoft.com/office/drawing/2015/10/21/chartex" xmlns:cx3="http://schemas.microsoft.com/office/drawing/2016/5/9/chartex" xmlns:cx4="http://schemas.microsoft.com/office/drawing/2016/5/10/chartex" xmlns:cx5="http://schemas.microsoft.com/office/drawing/2016/5/11/chartex" xmlns:cx6="http://schemas.microsoft.com/office/drawing/2016/5/12/chartex" xmlns:cx7="http://schemas.microsoft.com/office/drawing/2016/5/13/chartex" xmlns:cx8="http://schemas.microsoft.com/office/drawing/2016/5/14/chartex" xmlns:mc="http://schemas.openxmlformats.org/markup-compatibility/2006" xmlns:aink="http://schemas.microsoft.com/office/drawing/2016/ink" xmlns:am3d="http://schemas.microsoft.com/office/drawing/2017/model3d" xmlns:o="urn:schemas-microsoft-com:office:office" xmlns:oel="http://schemas.microsoft.com/office/2019/extlst" xmlns:r="http://schemas.openxmlformats.org/officeDocument/2006/relationships" xmlns:m="http://schemas.openxmlformats.org/officeDocument/2006/math" xmlns:v="urn:schemas-microsoft-com:vml" xmlns:wp14="http://schemas.microsoft.com/office/word/2010/wordprocessingDrawing" xmlns:wp="http://schemas.openxmlformats.org/drawingml/2006/wordprocessingDrawing" xmlns:w10="urn:schemas-microsoft-com:office:word" xmlns:w="http://schemas.openxmlformats.org/wordprocessingml/2006/main" xmlns:w14="http://schemas.microsoft.com/office/word/2010/wordml" xmlns:w15="http://schemas.microsoft.com/office/word/2012/wordml" xmlns:w16cex="http://schemas.microsoft.com/office/word/2018/wordml/cex" xmlns:w16cid="http://schemas.microsoft.com/office/word/2016/wordml/cid" xmlns:w16="http://schemas.microsoft.com/office/word/2018/wordml" xmlns:w16sdtdh="http://schemas.microsoft.com/office/word/2020/wordml/sdtdatahash" xmlns:w16se="http://schemas.microsoft.com/office/word/2015/wordml/symex" xmlns:wpg="http://schemas.microsoft.com/office/word/2010/wordprocessingGroup" xmlns:wpi="http://schemas.microsoft.com/office/word/2010/wordprocessingInk" xmlns:wne="http://schemas.microsoft.com/office/word/2006/wordml" xmlns:wps="http://schemas.microsoft.com/office/word/2010/wordprocessingShape" mc:Ignorable="w14 w15 w16se w16cid w16 w16cex w16sdtdh wp14">
   <w:footnote w:type="separator" w:id="-1">
     <w:p>
       <w:pPr>
@@ -19029,7 +19561,7 @@
 </file>
 
 <file path=word/header1.xml><?xml version="1.0" encoding="utf-8"?>
-<w:hdr xmlns:wpc="http://schemas.microsoft.com/office/word/2010/wordprocessingCanvas" xmlns:cx="http://schemas.microsoft.com/office/drawing/2014/chartex" xmlns:cx1="http://schemas.microsoft.com/office/drawing/2015/9/8/chartex" xmlns:cx2="http://schemas.microsoft.com/office/drawing/2015/10/21/chartex" xmlns:cx3="http://schemas.microsoft.com/office/drawing/2016/5/9/chartex" xmlns:cx4="http://schemas.microsoft.com/office/drawing/2016/5/10/chartex" xmlns:cx5="http://schemas.microsoft.com/office/drawing/2016/5/11/chartex" xmlns:cx6="http://schemas.microsoft.com/office/drawing/2016/5/12/chartex" xmlns:cx7="http://schemas.microsoft.com/office/drawing/2016/5/13/chartex" xmlns:cx8="http://schemas.microsoft.com/office/drawing/2016/5/14/chartex" xmlns:mc="http://schemas.openxmlformats.org/markup-compatibility/2006" xmlns:aink="http://schemas.microsoft.com/office/drawing/2016/ink" xmlns:am3d="http://schemas.microsoft.com/office/drawing/2017/model3d" xmlns:o="urn:schemas-microsoft-com:office:office" xmlns:oel="http://schemas.microsoft.com/office/2019/extlst" xmlns:r="http://schemas.openxmlformats.org/officeDocument/2006/relationships" xmlns:m="http://schemas.openxmlformats.org/officeDocument/2006/math" xmlns:v="urn:schemas-microsoft-com:vml" xmlns:wp14="http://schemas.microsoft.com/office/word/2010/wordprocessingDrawing" xmlns:wp="http://schemas.openxmlformats.org/drawingml/2006/wordprocessingDrawing" xmlns:w10="urn:schemas-microsoft-com:office:word" xmlns:w="http://schemas.openxmlformats.org/wordprocessingml/2006/main" xmlns:w14="http://schemas.microsoft.com/office/word/2010/wordml" xmlns:w15="http://schemas.microsoft.com/office/word/2012/wordml" xmlns:w16cex="http://schemas.microsoft.com/office/word/2018/wordml/cex" xmlns:w16cid="http://schemas.microsoft.com/office/word/2016/wordml/cid" xmlns:w16="http://schemas.microsoft.com/office/word/2018/wordml" xmlns:w16du="http://schemas.microsoft.com/office/word/2023/wordml/word16du" xmlns:w16sdtdh="http://schemas.microsoft.com/office/word/2020/wordml/sdtdatahash" xmlns:w16se="http://schemas.microsoft.com/office/word/2015/wordml/symex" xmlns:wpg="http://schemas.microsoft.com/office/word/2010/wordprocessingGroup" xmlns:wpi="http://schemas.microsoft.com/office/word/2010/wordprocessingInk" xmlns:wne="http://schemas.microsoft.com/office/word/2006/wordml" xmlns:wps="http://schemas.microsoft.com/office/word/2010/wordprocessingShape" mc:Ignorable="w14 w15 w16se w16cid w16 w16cex w16sdtdh wp14">
+<w:hdr xmlns:wpc="http://schemas.microsoft.com/office/word/2010/wordprocessingCanvas" xmlns:cx="http://schemas.microsoft.com/office/drawing/2014/chartex" xmlns:cx1="http://schemas.microsoft.com/office/drawing/2015/9/8/chartex" xmlns:cx2="http://schemas.microsoft.com/office/drawing/2015/10/21/chartex" xmlns:cx3="http://schemas.microsoft.com/office/drawing/2016/5/9/chartex" xmlns:cx4="http://schemas.microsoft.com/office/drawing/2016/5/10/chartex" xmlns:cx5="http://schemas.microsoft.com/office/drawing/2016/5/11/chartex" xmlns:cx6="http://schemas.microsoft.com/office/drawing/2016/5/12/chartex" xmlns:cx7="http://schemas.microsoft.com/office/drawing/2016/5/13/chartex" xmlns:cx8="http://schemas.microsoft.com/office/drawing/2016/5/14/chartex" xmlns:mc="http://schemas.openxmlformats.org/markup-compatibility/2006" xmlns:aink="http://schemas.microsoft.com/office/drawing/2016/ink" xmlns:am3d="http://schemas.microsoft.com/office/drawing/2017/model3d" xmlns:o="urn:schemas-microsoft-com:office:office" xmlns:oel="http://schemas.microsoft.com/office/2019/extlst" xmlns:r="http://schemas.openxmlformats.org/officeDocument/2006/relationships" xmlns:m="http://schemas.openxmlformats.org/officeDocument/2006/math" xmlns:v="urn:schemas-microsoft-com:vml" xmlns:wp14="http://schemas.microsoft.com/office/word/2010/wordprocessingDrawing" xmlns:wp="http://schemas.openxmlformats.org/drawingml/2006/wordprocessingDrawing" xmlns:w10="urn:schemas-microsoft-com:office:word" xmlns:w="http://schemas.openxmlformats.org/wordprocessingml/2006/main" xmlns:w14="http://schemas.microsoft.com/office/word/2010/wordml" xmlns:w15="http://schemas.microsoft.com/office/word/2012/wordml" xmlns:w16cex="http://schemas.microsoft.com/office/word/2018/wordml/cex" xmlns:w16cid="http://schemas.microsoft.com/office/word/2016/wordml/cid" xmlns:w16="http://schemas.microsoft.com/office/word/2018/wordml" xmlns:w16sdtdh="http://schemas.microsoft.com/office/word/2020/wordml/sdtdatahash" xmlns:w16se="http://schemas.microsoft.com/office/word/2015/wordml/symex" xmlns:wpg="http://schemas.microsoft.com/office/word/2010/wordprocessingGroup" xmlns:wpi="http://schemas.microsoft.com/office/word/2010/wordprocessingInk" xmlns:wne="http://schemas.microsoft.com/office/word/2006/wordml" xmlns:wps="http://schemas.microsoft.com/office/word/2010/wordprocessingShape" mc:Ignorable="w14 w15 w16se w16cid w16 w16cex w16sdtdh wp14">
   <w:p>
     <w:pPr>
       <w:pStyle w:val="Header"/>
@@ -19054,7 +19586,7 @@
 </file>
 
 <file path=word/numbering.xml><?xml version="1.0" encoding="utf-8"?>
-<w:numbering xmlns:wpc="http://schemas.microsoft.com/office/word/2010/wordprocessingCanvas" xmlns:cx="http://schemas.microsoft.com/office/drawing/2014/chartex" xmlns:cx1="http://schemas.microsoft.com/office/drawing/2015/9/8/chartex" xmlns:cx2="http://schemas.microsoft.com/office/drawing/2015/10/21/chartex" xmlns:cx3="http://schemas.microsoft.com/office/drawing/2016/5/9/chartex" xmlns:cx4="http://schemas.microsoft.com/office/drawing/2016/5/10/chartex" xmlns:cx5="http://schemas.microsoft.com/office/drawing/2016/5/11/chartex" xmlns:cx6="http://schemas.microsoft.com/office/drawing/2016/5/12/chartex" xmlns:cx7="http://schemas.microsoft.com/office/drawing/2016/5/13/chartex" xmlns:cx8="http://schemas.microsoft.com/office/drawing/2016/5/14/chartex" xmlns:mc="http://schemas.openxmlformats.org/markup-compatibility/2006" xmlns:aink="http://schemas.microsoft.com/office/drawing/2016/ink" xmlns:am3d="http://schemas.microsoft.com/office/drawing/2017/model3d" xmlns:o="urn:schemas-microsoft-com:office:office" xmlns:oel="http://schemas.microsoft.com/office/2019/extlst" xmlns:r="http://schemas.openxmlformats.org/officeDocument/2006/relationships" xmlns:m="http://schemas.openxmlformats.org/officeDocument/2006/math" xmlns:v="urn:schemas-microsoft-com:vml" xmlns:wp14="http://schemas.microsoft.com/office/word/2010/wordprocessingDrawing" xmlns:wp="http://schemas.openxmlformats.org/drawingml/2006/wordprocessingDrawing" xmlns:w10="urn:schemas-microsoft-com:office:word" xmlns:w="http://schemas.openxmlformats.org/wordprocessingml/2006/main" xmlns:w14="http://schemas.microsoft.com/office/word/2010/wordml" xmlns:w15="http://schemas.microsoft.com/office/word/2012/wordml" xmlns:w16cex="http://schemas.microsoft.com/office/word/2018/wordml/cex" xmlns:w16cid="http://schemas.microsoft.com/office/word/2016/wordml/cid" xmlns:w16="http://schemas.microsoft.com/office/word/2018/wordml" xmlns:w16du="http://schemas.microsoft.com/office/word/2023/wordml/word16du" xmlns:w16sdtdh="http://schemas.microsoft.com/office/word/2020/wordml/sdtdatahash" xmlns:w16se="http://schemas.microsoft.com/office/word/2015/wordml/symex" xmlns:wpg="http://schemas.microsoft.com/office/word/2010/wordprocessingGroup" xmlns:wpi="http://schemas.microsoft.com/office/word/2010/wordprocessingInk" xmlns:wne="http://schemas.microsoft.com/office/word/2006/wordml" xmlns:wps="http://schemas.microsoft.com/office/word/2010/wordprocessingShape" mc:Ignorable="w14 w15 w16se w16cid w16 w16cex w16sdtdh wp14">
+<w:numbering xmlns:wpc="http://schemas.microsoft.com/office/word/2010/wordprocessingCanvas" xmlns:cx="http://schemas.microsoft.com/office/drawing/2014/chartex" xmlns:cx1="http://schemas.microsoft.com/office/drawing/2015/9/8/chartex" xmlns:cx2="http://schemas.microsoft.com/office/drawing/2015/10/21/chartex" xmlns:cx3="http://schemas.microsoft.com/office/drawing/2016/5/9/chartex" xmlns:cx4="http://schemas.microsoft.com/office/drawing/2016/5/10/chartex" xmlns:cx5="http://schemas.microsoft.com/office/drawing/2016/5/11/chartex" xmlns:cx6="http://schemas.microsoft.com/office/drawing/2016/5/12/chartex" xmlns:cx7="http://schemas.microsoft.com/office/drawing/2016/5/13/chartex" xmlns:cx8="http://schemas.microsoft.com/office/drawing/2016/5/14/chartex" xmlns:mc="http://schemas.openxmlformats.org/markup-compatibility/2006" xmlns:aink="http://schemas.microsoft.com/office/drawing/2016/ink" xmlns:am3d="http://schemas.microsoft.com/office/drawing/2017/model3d" xmlns:o="urn:schemas-microsoft-com:office:office" xmlns:oel="http://schemas.microsoft.com/office/2019/extlst" xmlns:r="http://schemas.openxmlformats.org/officeDocument/2006/relationships" xmlns:m="http://schemas.openxmlformats.org/officeDocument/2006/math" xmlns:v="urn:schemas-microsoft-com:vml" xmlns:wp14="http://schemas.microsoft.com/office/word/2010/wordprocessingDrawing" xmlns:wp="http://schemas.openxmlformats.org/drawingml/2006/wordprocessingDrawing" xmlns:w10="urn:schemas-microsoft-com:office:word" xmlns:w="http://schemas.openxmlformats.org/wordprocessingml/2006/main" xmlns:w14="http://schemas.microsoft.com/office/word/2010/wordml" xmlns:w15="http://schemas.microsoft.com/office/word/2012/wordml" xmlns:w16cex="http://schemas.microsoft.com/office/word/2018/wordml/cex" xmlns:w16cid="http://schemas.microsoft.com/office/word/2016/wordml/cid" xmlns:w16="http://schemas.microsoft.com/office/word/2018/wordml" xmlns:w16sdtdh="http://schemas.microsoft.com/office/word/2020/wordml/sdtdatahash" xmlns:w16se="http://schemas.microsoft.com/office/word/2015/wordml/symex" xmlns:wpg="http://schemas.microsoft.com/office/word/2010/wordprocessingGroup" xmlns:wpi="http://schemas.microsoft.com/office/word/2010/wordprocessingInk" xmlns:wne="http://schemas.microsoft.com/office/word/2006/wordml" xmlns:wps="http://schemas.microsoft.com/office/word/2010/wordprocessingShape" mc:Ignorable="w14 w15 w16se w16cid w16 w16cex w16sdtdh wp14">
   <w:abstractNum w:abstractNumId="0" w15:restartNumberingAfterBreak="0">
     <w:nsid w:val="0DA36831"/>
     <w:multiLevelType w:val="hybridMultilevel"/>

</xml_diff>